<commit_message>
at previos stap drawn dependancy for incalloy. Here chapter 1 completed
</commit_message>
<xml_diff>
--- a/cw_khafizov.docx
+++ b/cw_khafizov.docx
@@ -3094,11 +3094,9 @@
       <w:r>
         <w:t xml:space="preserve">, но при этом является дешевым </w:t>
       </w:r>
-      <w:proofErr w:type="spellStart"/>
-      <w:r>
-        <w:t>материлом</w:t>
-      </w:r>
-      <w:proofErr w:type="spellEnd"/>
+      <w:r>
+        <w:t>материалом</w:t>
+      </w:r>
       <w:r>
         <w:t xml:space="preserve">. Хром имеет </w:t>
       </w:r>
@@ -3386,7 +3384,13 @@
         <w:jc w:val="both"/>
       </w:pPr>
       <w:r>
-        <w:t>Известно, что никель является</w:t>
+        <w:t>Из</w:t>
+      </w:r>
+      <w:r>
+        <w:t xml:space="preserve"> рисунка 1.3 видно</w:t>
+      </w:r>
+      <w:r>
+        <w:t>, что никель является</w:t>
       </w:r>
       <w:r>
         <w:t xml:space="preserve"> </w:t>
@@ -3400,18 +3404,7 @@
         <w:t>-стабилизирующи</w:t>
       </w:r>
       <w:r>
-        <w:t>м (</w:t>
-      </w:r>
-      <m:oMath>
-        <m:r>
-          <w:rPr>
-            <w:rFonts w:ascii="Cambria Math" w:hAnsi="Cambria Math"/>
-          </w:rPr>
-          <m:t>γ</m:t>
-        </m:r>
-      </m:oMath>
-      <w:r>
-        <w:t xml:space="preserve"> на рисунке 1.3)</w:t>
+        <w:t>м</w:t>
       </w:r>
       <w:r>
         <w:t xml:space="preserve"> химическим элементом, что является причиной повышения прочностных свойств сплавов</w:t>
@@ -3420,7 +3413,13 @@
         <w:t xml:space="preserve">. </w:t>
       </w:r>
       <w:r>
-        <w:t>Никель также является элементом, который наиболее сильно снижает температуру хладноломкости</w:t>
+        <w:t xml:space="preserve">Никель также является </w:t>
+      </w:r>
+      <w:r>
+        <w:t>компонентом сплава</w:t>
+      </w:r>
+      <w:r>
+        <w:t>, который наиболее сильно снижает температуру хладноломкости</w:t>
       </w:r>
       <w:r>
         <w:t xml:space="preserve"> </w:t>
@@ -3484,7 +3483,7 @@
       </w:r>
       <w:proofErr w:type="spellEnd"/>
       <w:r>
-        <w:t xml:space="preserve"> и к повышению хрупкости. Также следует принимать во внимания высокую стоимость никеля, что делает невыгодным его использования в больших количествах.</w:t>
+        <w:t xml:space="preserve"> и к повышению хрупкости.</w:t>
       </w:r>
     </w:p>
     <w:p>
@@ -3509,6 +3508,9 @@
       </w:r>
       <w:r>
         <w:t xml:space="preserve"> (</w:t>
+      </w:r>
+      <w:r>
+        <w:t xml:space="preserve">зона </w:t>
       </w:r>
       <m:oMath>
         <m:r>
@@ -3727,7 +3729,28 @@
       </w:pPr>
       <w:r>
         <w:lastRenderedPageBreak/>
-        <w:t xml:space="preserve">В настоящее время существует множество отечественных и зарубежных разработок сплавов, имеющих состав в предполагаемых пределах. Одним из таких сплавов является </w:t>
+        <w:t xml:space="preserve">В настоящее время существует множество отечественных и зарубежных разработок </w:t>
+      </w:r>
+      <w:r>
+        <w:t xml:space="preserve">хромоникелевых </w:t>
+      </w:r>
+      <w:r>
+        <w:t>сплавов</w:t>
+      </w:r>
+      <w:r>
+        <w:t>, о</w:t>
+      </w:r>
+      <w:r>
+        <w:t xml:space="preserve">дним из </w:t>
+      </w:r>
+      <w:r>
+        <w:t>которых</w:t>
+      </w:r>
+      <w:r>
+        <w:t xml:space="preserve"> является</w:t>
+      </w:r>
+      <w:r>
+        <w:t xml:space="preserve"> </w:t>
       </w:r>
       <w:proofErr w:type="spellStart"/>
       <w:r>
@@ -3735,26 +3758,39 @@
       </w:r>
       <w:proofErr w:type="spellEnd"/>
       <w:r>
-        <w:t xml:space="preserve"> 800</w:t>
-      </w:r>
-      <w:r>
-        <w:t xml:space="preserve">. </w:t>
-      </w:r>
-      <w:r>
-        <w:t xml:space="preserve">Он представляет собой </w:t>
-      </w:r>
-      <w:proofErr w:type="gramStart"/>
-      <w:r>
-        <w:t>хромо-никелевую</w:t>
-      </w:r>
-      <w:proofErr w:type="gramEnd"/>
-      <w:r>
-        <w:t xml:space="preserve"> сталь, проявляющую исключительные жаростойкость и коррозийную стойкость в жидких средах при высоких температурах. Это является главной причиной его использования в трубопроводных системах, турбинах</w:t>
+        <w:t>.</w:t>
+      </w:r>
+      <w:r>
+        <w:t xml:space="preserve"> Рассмотрим, например</w:t>
+      </w:r>
+      <w:r>
+        <w:t>,</w:t>
+      </w:r>
+      <w:r>
+        <w:t xml:space="preserve"> сплав инколой</w:t>
+      </w:r>
+      <w:r>
+        <w:t>-</w:t>
+      </w:r>
+      <w:r>
+        <w:t>800.</w:t>
       </w:r>
       <w:r>
         <w:t xml:space="preserve"> </w:t>
       </w:r>
       <w:r>
+        <w:t xml:space="preserve">Он представляет собой сталь, проявляющую </w:t>
+      </w:r>
+      <w:r>
+        <w:t>хорошую</w:t>
+      </w:r>
+      <w:r>
+        <w:t xml:space="preserve"> жаростойкость и коррозийную стойкость в жидких средах при высоких температурах. Это является главной причиной его использования в трубопроводных системах, турбинах</w:t>
+      </w:r>
+      <w:r>
+        <w:t xml:space="preserve"> </w:t>
+      </w:r>
+      <w:r>
         <w:t>парогенераторах</w:t>
       </w:r>
       <w:r>
@@ -3767,7 +3803,13 @@
         <w:t xml:space="preserve"> ядерных реакторов </w:t>
       </w:r>
       <w:r>
-        <w:t>[5]</w:t>
+        <w:t>[</w:t>
+      </w:r>
+      <w:r>
+        <w:t>5</w:t>
+      </w:r>
+      <w:r>
+        <w:t>]</w:t>
       </w:r>
       <w:r>
         <w:t>.</w:t>
@@ -3776,13 +3818,14 @@
         <w:t xml:space="preserve"> </w:t>
       </w:r>
       <w:r>
-        <w:t xml:space="preserve">Состав </w:t>
-      </w:r>
-      <w:proofErr w:type="spellStart"/>
-      <w:r>
-        <w:t>инкалоя</w:t>
-      </w:r>
-      <w:proofErr w:type="spellEnd"/>
+        <w:t>Состав инкалоя</w:t>
+      </w:r>
+      <w:r>
+        <w:t>-</w:t>
+      </w:r>
+      <w:r>
+        <w:t>800</w:t>
+      </w:r>
       <w:r>
         <w:t xml:space="preserve"> представлен в таблице 1.2.</w:t>
       </w:r>
@@ -3830,7 +3873,19 @@
         <w:rPr>
           <w:lang w:val="en-US"/>
         </w:rPr>
-        <w:t xml:space="preserve"> [5]</w:t>
+        <w:t xml:space="preserve"> [</w:t>
+      </w:r>
+      <w:r>
+        <w:rPr>
+          <w:lang w:val="en-US"/>
+        </w:rPr>
+        <w:t>6</w:t>
+      </w:r>
+      <w:r>
+        <w:rPr>
+          <w:lang w:val="en-US"/>
+        </w:rPr>
+        <w:t>]</w:t>
       </w:r>
     </w:p>
     <w:p>
@@ -4321,1099 +4376,11 @@
         <w:rPr>
           <w:noProof/>
         </w:rPr>
-        <mc:AlternateContent>
-          <mc:Choice Requires="wps">
-            <w:drawing>
-              <wp:anchor distT="0" distB="0" distL="114300" distR="114300" simplePos="0" relativeHeight="251684352" behindDoc="0" locked="0" layoutInCell="1" allowOverlap="1" wp14:anchorId="40189377" wp14:editId="1B83D776">
-                <wp:simplePos x="0" y="0"/>
-                <wp:positionH relativeFrom="column">
-                  <wp:posOffset>2336981</wp:posOffset>
-                </wp:positionH>
-                <wp:positionV relativeFrom="paragraph">
-                  <wp:posOffset>2187847</wp:posOffset>
-                </wp:positionV>
-                <wp:extent cx="1257300" cy="157299"/>
-                <wp:effectExtent l="0" t="0" r="0" b="0"/>
-                <wp:wrapNone/>
-                <wp:docPr id="14" name="Прямоугольник 14"/>
-                <wp:cNvGraphicFramePr/>
-                <a:graphic xmlns:a="http://schemas.openxmlformats.org/drawingml/2006/main">
-                  <a:graphicData uri="http://schemas.microsoft.com/office/word/2010/wordprocessingShape">
-                    <wps:wsp>
-                      <wps:cNvSpPr/>
-                      <wps:spPr>
-                        <a:xfrm>
-                          <a:off x="0" y="0"/>
-                          <a:ext cx="1257300" cy="157299"/>
-                        </a:xfrm>
-                        <a:prstGeom prst="rect">
-                          <a:avLst/>
-                        </a:prstGeom>
-                        <a:solidFill>
-                          <a:schemeClr val="bg1"/>
-                        </a:solidFill>
-                        <a:ln>
-                          <a:noFill/>
-                        </a:ln>
-                      </wps:spPr>
-                      <wps:style>
-                        <a:lnRef idx="2">
-                          <a:schemeClr val="accent1">
-                            <a:shade val="50000"/>
-                          </a:schemeClr>
-                        </a:lnRef>
-                        <a:fillRef idx="1">
-                          <a:schemeClr val="accent1"/>
-                        </a:fillRef>
-                        <a:effectRef idx="0">
-                          <a:schemeClr val="accent1"/>
-                        </a:effectRef>
-                        <a:fontRef idx="minor">
-                          <a:schemeClr val="lt1"/>
-                        </a:fontRef>
-                      </wps:style>
-                      <wps:txbx>
-                        <w:txbxContent>
-                          <w:p>
-                            <w:pPr>
-                              <w:jc w:val="center"/>
-                              <w:rPr>
-                                <w:color w:val="000000" w:themeColor="text1"/>
-                                <w:sz w:val="16"/>
-                                <w:szCs w:val="16"/>
-                                <w:lang w:val="en-US"/>
-                              </w:rPr>
-                            </w:pPr>
-                            <w:r>
-                              <w:rPr>
-                                <w:color w:val="000000" w:themeColor="text1"/>
-                                <w:sz w:val="16"/>
-                                <w:szCs w:val="16"/>
-                              </w:rPr>
-                              <w:t>Температура</w:t>
-                            </w:r>
-                            <w:r>
-                              <w:rPr>
-                                <w:color w:val="000000" w:themeColor="text1"/>
-                                <w:sz w:val="16"/>
-                                <w:szCs w:val="16"/>
-                              </w:rPr>
-                              <w:t xml:space="preserve">, </w:t>
-                            </w:r>
-                            <w:r>
-                              <w:rPr>
-                                <w:color w:val="000000" w:themeColor="text1"/>
-                                <w:sz w:val="16"/>
-                                <w:szCs w:val="16"/>
-                              </w:rPr>
-                              <w:t>°F</w:t>
-                            </w:r>
-                          </w:p>
-                        </w:txbxContent>
-                      </wps:txbx>
-                      <wps:bodyPr rot="0" spcFirstLastPara="0" vertOverflow="overflow" horzOverflow="overflow" vert="horz" wrap="square" lIns="36000" tIns="18000" rIns="36000" bIns="18000" numCol="1" spcCol="0" rtlCol="0" fromWordArt="0" anchor="ctr" anchorCtr="0" forceAA="0" compatLnSpc="1">
-                        <a:prstTxWarp prst="textNoShape">
-                          <a:avLst/>
-                        </a:prstTxWarp>
-                        <a:noAutofit/>
-                      </wps:bodyPr>
-                    </wps:wsp>
-                  </a:graphicData>
-                </a:graphic>
-                <wp14:sizeRelH relativeFrom="margin">
-                  <wp14:pctWidth>0</wp14:pctWidth>
-                </wp14:sizeRelH>
-                <wp14:sizeRelV relativeFrom="margin">
-                  <wp14:pctHeight>0</wp14:pctHeight>
-                </wp14:sizeRelV>
-              </wp:anchor>
-            </w:drawing>
-          </mc:Choice>
-          <mc:Fallback>
-            <w:pict>
-              <v:rect w14:anchorId="40189377" id="Прямоугольник 14" o:spid="_x0000_s1026" style="position:absolute;left:0;text-align:left;margin-left:184pt;margin-top:172.25pt;width:99pt;height:12.4pt;z-index:251684352;visibility:visible;mso-wrap-style:square;mso-width-percent:0;mso-height-percent:0;mso-wrap-distance-left:9pt;mso-wrap-distance-top:0;mso-wrap-distance-right:9pt;mso-wrap-distance-bottom:0;mso-position-horizontal:absolute;mso-position-horizontal-relative:text;mso-position-vertical:absolute;mso-position-vertical-relative:text;mso-width-percent:0;mso-height-percent:0;mso-width-relative:margin;mso-height-relative:margin;v-text-anchor:middle" o:gfxdata="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" fillcolor="white [3212]" stroked="f" strokeweight="1pt">
-                <v:textbox inset="1mm,.5mm,1mm,.5mm">
-                  <w:txbxContent>
-                    <w:p>
-                      <w:pPr>
-                        <w:jc w:val="center"/>
-                        <w:rPr>
-                          <w:color w:val="000000" w:themeColor="text1"/>
-                          <w:sz w:val="16"/>
-                          <w:szCs w:val="16"/>
-                          <w:lang w:val="en-US"/>
-                        </w:rPr>
-                      </w:pPr>
-                      <w:r>
-                        <w:rPr>
-                          <w:color w:val="000000" w:themeColor="text1"/>
-                          <w:sz w:val="16"/>
-                          <w:szCs w:val="16"/>
-                        </w:rPr>
-                        <w:t>Температура</w:t>
-                      </w:r>
-                      <w:r>
-                        <w:rPr>
-                          <w:color w:val="000000" w:themeColor="text1"/>
-                          <w:sz w:val="16"/>
-                          <w:szCs w:val="16"/>
-                        </w:rPr>
-                        <w:t xml:space="preserve">, </w:t>
-                      </w:r>
-                      <w:r>
-                        <w:rPr>
-                          <w:color w:val="000000" w:themeColor="text1"/>
-                          <w:sz w:val="16"/>
-                          <w:szCs w:val="16"/>
-                        </w:rPr>
-                        <w:t>°F</w:t>
-                      </w:r>
-                    </w:p>
-                  </w:txbxContent>
-                </v:textbox>
-              </v:rect>
-            </w:pict>
-          </mc:Fallback>
-        </mc:AlternateContent>
-      </w:r>
-      <w:r>
-        <w:rPr>
-          <w:noProof/>
-        </w:rPr>
-        <mc:AlternateContent>
-          <mc:Choice Requires="wps">
-            <w:drawing>
-              <wp:anchor distT="0" distB="0" distL="114300" distR="114300" simplePos="0" relativeHeight="251682304" behindDoc="0" locked="0" layoutInCell="1" allowOverlap="1" wp14:anchorId="605DAA06" wp14:editId="221B4509">
-                <wp:simplePos x="0" y="0"/>
-                <wp:positionH relativeFrom="column">
-                  <wp:posOffset>2337345</wp:posOffset>
-                </wp:positionH>
-                <wp:positionV relativeFrom="paragraph">
-                  <wp:posOffset>4445</wp:posOffset>
-                </wp:positionV>
-                <wp:extent cx="1257300" cy="157299"/>
-                <wp:effectExtent l="0" t="0" r="0" b="0"/>
-                <wp:wrapNone/>
-                <wp:docPr id="13" name="Прямоугольник 13"/>
-                <wp:cNvGraphicFramePr/>
-                <a:graphic xmlns:a="http://schemas.openxmlformats.org/drawingml/2006/main">
-                  <a:graphicData uri="http://schemas.microsoft.com/office/word/2010/wordprocessingShape">
-                    <wps:wsp>
-                      <wps:cNvSpPr/>
-                      <wps:spPr>
-                        <a:xfrm>
-                          <a:off x="0" y="0"/>
-                          <a:ext cx="1257300" cy="157299"/>
-                        </a:xfrm>
-                        <a:prstGeom prst="rect">
-                          <a:avLst/>
-                        </a:prstGeom>
-                        <a:solidFill>
-                          <a:schemeClr val="bg1"/>
-                        </a:solidFill>
-                        <a:ln>
-                          <a:noFill/>
-                        </a:ln>
-                      </wps:spPr>
-                      <wps:style>
-                        <a:lnRef idx="2">
-                          <a:schemeClr val="accent1">
-                            <a:shade val="50000"/>
-                          </a:schemeClr>
-                        </a:lnRef>
-                        <a:fillRef idx="1">
-                          <a:schemeClr val="accent1"/>
-                        </a:fillRef>
-                        <a:effectRef idx="0">
-                          <a:schemeClr val="accent1"/>
-                        </a:effectRef>
-                        <a:fontRef idx="minor">
-                          <a:schemeClr val="lt1"/>
-                        </a:fontRef>
-                      </wps:style>
-                      <wps:txbx>
-                        <w:txbxContent>
-                          <w:p>
-                            <w:pPr>
-                              <w:jc w:val="center"/>
-                              <w:rPr>
-                                <w:color w:val="000000" w:themeColor="text1"/>
-                                <w:sz w:val="16"/>
-                                <w:szCs w:val="16"/>
-                              </w:rPr>
-                            </w:pPr>
-                            <w:r>
-                              <w:rPr>
-                                <w:color w:val="000000" w:themeColor="text1"/>
-                                <w:sz w:val="16"/>
-                                <w:szCs w:val="16"/>
-                              </w:rPr>
-                              <w:t>Температура</w:t>
-                            </w:r>
-                            <w:r>
-                              <w:rPr>
-                                <w:color w:val="000000" w:themeColor="text1"/>
-                                <w:sz w:val="16"/>
-                                <w:szCs w:val="16"/>
-                              </w:rPr>
-                              <w:t xml:space="preserve">, </w:t>
-                            </w:r>
-                            <w:r>
-                              <w:rPr>
-                                <w:color w:val="000000" w:themeColor="text1"/>
-                                <w:sz w:val="16"/>
-                                <w:szCs w:val="16"/>
-                              </w:rPr>
-                              <w:t>℃</w:t>
-                            </w:r>
-                          </w:p>
-                        </w:txbxContent>
-                      </wps:txbx>
-                      <wps:bodyPr rot="0" spcFirstLastPara="0" vertOverflow="overflow" horzOverflow="overflow" vert="horz" wrap="square" lIns="36000" tIns="18000" rIns="36000" bIns="18000" numCol="1" spcCol="0" rtlCol="0" fromWordArt="0" anchor="ctr" anchorCtr="0" forceAA="0" compatLnSpc="1">
-                        <a:prstTxWarp prst="textNoShape">
-                          <a:avLst/>
-                        </a:prstTxWarp>
-                        <a:noAutofit/>
-                      </wps:bodyPr>
-                    </wps:wsp>
-                  </a:graphicData>
-                </a:graphic>
-                <wp14:sizeRelH relativeFrom="margin">
-                  <wp14:pctWidth>0</wp14:pctWidth>
-                </wp14:sizeRelH>
-                <wp14:sizeRelV relativeFrom="margin">
-                  <wp14:pctHeight>0</wp14:pctHeight>
-                </wp14:sizeRelV>
-              </wp:anchor>
-            </w:drawing>
-          </mc:Choice>
-          <mc:Fallback>
-            <w:pict>
-              <v:rect w14:anchorId="605DAA06" id="Прямоугольник 13" o:spid="_x0000_s1027" style="position:absolute;left:0;text-align:left;margin-left:184.05pt;margin-top:.35pt;width:99pt;height:12.4pt;z-index:251682304;visibility:visible;mso-wrap-style:square;mso-width-percent:0;mso-height-percent:0;mso-wrap-distance-left:9pt;mso-wrap-distance-top:0;mso-wrap-distance-right:9pt;mso-wrap-distance-bottom:0;mso-position-horizontal:absolute;mso-position-horizontal-relative:text;mso-position-vertical:absolute;mso-position-vertical-relative:text;mso-width-percent:0;mso-height-percent:0;mso-width-relative:margin;mso-height-relative:margin;v-text-anchor:middle" o:gfxdata="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" fillcolor="white [3212]" stroked="f" strokeweight="1pt">
-                <v:textbox inset="1mm,.5mm,1mm,.5mm">
-                  <w:txbxContent>
-                    <w:p>
-                      <w:pPr>
-                        <w:jc w:val="center"/>
-                        <w:rPr>
-                          <w:color w:val="000000" w:themeColor="text1"/>
-                          <w:sz w:val="16"/>
-                          <w:szCs w:val="16"/>
-                        </w:rPr>
-                      </w:pPr>
-                      <w:r>
-                        <w:rPr>
-                          <w:color w:val="000000" w:themeColor="text1"/>
-                          <w:sz w:val="16"/>
-                          <w:szCs w:val="16"/>
-                        </w:rPr>
-                        <w:t>Температура</w:t>
-                      </w:r>
-                      <w:r>
-                        <w:rPr>
-                          <w:color w:val="000000" w:themeColor="text1"/>
-                          <w:sz w:val="16"/>
-                          <w:szCs w:val="16"/>
-                        </w:rPr>
-                        <w:t xml:space="preserve">, </w:t>
-                      </w:r>
-                      <w:r>
-                        <w:rPr>
-                          <w:color w:val="000000" w:themeColor="text1"/>
-                          <w:sz w:val="16"/>
-                          <w:szCs w:val="16"/>
-                        </w:rPr>
-                        <w:t>℃</w:t>
-                      </w:r>
-                    </w:p>
-                  </w:txbxContent>
-                </v:textbox>
-              </v:rect>
-            </w:pict>
-          </mc:Fallback>
-        </mc:AlternateContent>
-      </w:r>
-      <w:r>
-        <w:rPr>
-          <w:noProof/>
-        </w:rPr>
-        <mc:AlternateContent>
-          <mc:Choice Requires="wps">
-            <w:drawing>
-              <wp:anchor distT="0" distB="0" distL="114300" distR="114300" simplePos="0" relativeHeight="251680256" behindDoc="0" locked="0" layoutInCell="1" allowOverlap="1" wp14:anchorId="3E7626FB" wp14:editId="5313C50D">
-                <wp:simplePos x="0" y="0"/>
-                <wp:positionH relativeFrom="column">
-                  <wp:posOffset>660356</wp:posOffset>
-                </wp:positionH>
-                <wp:positionV relativeFrom="paragraph">
-                  <wp:posOffset>1197020</wp:posOffset>
-                </wp:positionV>
-                <wp:extent cx="1257300" cy="157299"/>
-                <wp:effectExtent l="0" t="2223" r="0" b="0"/>
-                <wp:wrapNone/>
-                <wp:docPr id="12" name="Прямоугольник 12"/>
-                <wp:cNvGraphicFramePr/>
-                <a:graphic xmlns:a="http://schemas.openxmlformats.org/drawingml/2006/main">
-                  <a:graphicData uri="http://schemas.microsoft.com/office/word/2010/wordprocessingShape">
-                    <wps:wsp>
-                      <wps:cNvSpPr/>
-                      <wps:spPr>
-                        <a:xfrm rot="16200000">
-                          <a:off x="0" y="0"/>
-                          <a:ext cx="1257300" cy="157299"/>
-                        </a:xfrm>
-                        <a:prstGeom prst="rect">
-                          <a:avLst/>
-                        </a:prstGeom>
-                        <a:solidFill>
-                          <a:schemeClr val="bg1"/>
-                        </a:solidFill>
-                        <a:ln>
-                          <a:noFill/>
-                        </a:ln>
-                      </wps:spPr>
-                      <wps:style>
-                        <a:lnRef idx="2">
-                          <a:schemeClr val="accent1">
-                            <a:shade val="50000"/>
-                          </a:schemeClr>
-                        </a:lnRef>
-                        <a:fillRef idx="1">
-                          <a:schemeClr val="accent1"/>
-                        </a:fillRef>
-                        <a:effectRef idx="0">
-                          <a:schemeClr val="accent1"/>
-                        </a:effectRef>
-                        <a:fontRef idx="minor">
-                          <a:schemeClr val="lt1"/>
-                        </a:fontRef>
-                      </wps:style>
-                      <wps:txbx>
-                        <w:txbxContent>
-                          <w:p>
-                            <w:pPr>
-                              <w:jc w:val="center"/>
-                              <w:rPr>
-                                <w:color w:val="000000" w:themeColor="text1"/>
-                                <w:sz w:val="16"/>
-                                <w:szCs w:val="16"/>
-                              </w:rPr>
-                            </w:pPr>
-                            <w:r>
-                              <w:rPr>
-                                <w:color w:val="000000" w:themeColor="text1"/>
-                                <w:sz w:val="16"/>
-                                <w:szCs w:val="16"/>
-                              </w:rPr>
-                              <w:t>Деформация</w:t>
-                            </w:r>
-                            <w:r>
-                              <w:rPr>
-                                <w:color w:val="000000" w:themeColor="text1"/>
-                                <w:sz w:val="16"/>
-                                <w:szCs w:val="16"/>
-                              </w:rPr>
-                              <w:t xml:space="preserve">, </w:t>
-                            </w:r>
-                            <w:r>
-                              <w:rPr>
-                                <w:color w:val="000000" w:themeColor="text1"/>
-                                <w:sz w:val="16"/>
-                                <w:szCs w:val="16"/>
-                              </w:rPr>
-                              <w:t>%</w:t>
-                            </w:r>
-                          </w:p>
-                        </w:txbxContent>
-                      </wps:txbx>
-                      <wps:bodyPr rot="0" spcFirstLastPara="0" vertOverflow="overflow" horzOverflow="overflow" vert="horz" wrap="square" lIns="36000" tIns="18000" rIns="36000" bIns="18000" numCol="1" spcCol="0" rtlCol="0" fromWordArt="0" anchor="ctr" anchorCtr="0" forceAA="0" compatLnSpc="1">
-                        <a:prstTxWarp prst="textNoShape">
-                          <a:avLst/>
-                        </a:prstTxWarp>
-                        <a:noAutofit/>
-                      </wps:bodyPr>
-                    </wps:wsp>
-                  </a:graphicData>
-                </a:graphic>
-                <wp14:sizeRelH relativeFrom="margin">
-                  <wp14:pctWidth>0</wp14:pctWidth>
-                </wp14:sizeRelH>
-                <wp14:sizeRelV relativeFrom="margin">
-                  <wp14:pctHeight>0</wp14:pctHeight>
-                </wp14:sizeRelV>
-              </wp:anchor>
-            </w:drawing>
-          </mc:Choice>
-          <mc:Fallback>
-            <w:pict>
-              <v:rect w14:anchorId="3E7626FB" id="Прямоугольник 12" o:spid="_x0000_s1028" style="position:absolute;left:0;text-align:left;margin-left:52pt;margin-top:94.25pt;width:99pt;height:12.4pt;rotation:-90;z-index:251680256;visibility:visible;mso-wrap-style:square;mso-width-percent:0;mso-height-percent:0;mso-wrap-distance-left:9pt;mso-wrap-distance-top:0;mso-wrap-distance-right:9pt;mso-wrap-distance-bottom:0;mso-position-horizontal:absolute;mso-position-horizontal-relative:text;mso-position-vertical:absolute;mso-position-vertical-relative:text;mso-width-percent:0;mso-height-percent:0;mso-width-relative:margin;mso-height-relative:margin;v-text-anchor:middle" o:gfxdata="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" fillcolor="white [3212]" stroked="f" strokeweight="1pt">
-                <v:textbox inset="1mm,.5mm,1mm,.5mm">
-                  <w:txbxContent>
-                    <w:p>
-                      <w:pPr>
-                        <w:jc w:val="center"/>
-                        <w:rPr>
-                          <w:color w:val="000000" w:themeColor="text1"/>
-                          <w:sz w:val="16"/>
-                          <w:szCs w:val="16"/>
-                        </w:rPr>
-                      </w:pPr>
-                      <w:r>
-                        <w:rPr>
-                          <w:color w:val="000000" w:themeColor="text1"/>
-                          <w:sz w:val="16"/>
-                          <w:szCs w:val="16"/>
-                        </w:rPr>
-                        <w:t>Деформация</w:t>
-                      </w:r>
-                      <w:r>
-                        <w:rPr>
-                          <w:color w:val="000000" w:themeColor="text1"/>
-                          <w:sz w:val="16"/>
-                          <w:szCs w:val="16"/>
-                        </w:rPr>
-                        <w:t xml:space="preserve">, </w:t>
-                      </w:r>
-                      <w:r>
-                        <w:rPr>
-                          <w:color w:val="000000" w:themeColor="text1"/>
-                          <w:sz w:val="16"/>
-                          <w:szCs w:val="16"/>
-                        </w:rPr>
-                        <w:t>%</w:t>
-                      </w:r>
-                    </w:p>
-                  </w:txbxContent>
-                </v:textbox>
-              </v:rect>
-            </w:pict>
-          </mc:Fallback>
-        </mc:AlternateContent>
-      </w:r>
-      <w:r>
-        <w:rPr>
-          <w:noProof/>
-        </w:rPr>
-        <mc:AlternateContent>
-          <mc:Choice Requires="wps">
-            <w:drawing>
-              <wp:anchor distT="0" distB="0" distL="114300" distR="114300" simplePos="0" relativeHeight="251660800" behindDoc="0" locked="0" layoutInCell="1" allowOverlap="1" wp14:anchorId="66BE155C" wp14:editId="6C834612">
-                <wp:simplePos x="0" y="0"/>
-                <wp:positionH relativeFrom="column">
-                  <wp:posOffset>1728107</wp:posOffset>
-                </wp:positionH>
-                <wp:positionV relativeFrom="paragraph">
-                  <wp:posOffset>1681208</wp:posOffset>
-                </wp:positionV>
-                <wp:extent cx="892357" cy="157843"/>
-                <wp:effectExtent l="0" t="0" r="22225" b="13970"/>
-                <wp:wrapNone/>
-                <wp:docPr id="9" name="Прямоугольник 9"/>
-                <wp:cNvGraphicFramePr/>
-                <a:graphic xmlns:a="http://schemas.openxmlformats.org/drawingml/2006/main">
-                  <a:graphicData uri="http://schemas.microsoft.com/office/word/2010/wordprocessingShape">
-                    <wps:wsp>
-                      <wps:cNvSpPr/>
-                      <wps:spPr>
-                        <a:xfrm>
-                          <a:off x="0" y="0"/>
-                          <a:ext cx="892357" cy="157843"/>
-                        </a:xfrm>
-                        <a:prstGeom prst="rect">
-                          <a:avLst/>
-                        </a:prstGeom>
-                      </wps:spPr>
-                      <wps:style>
-                        <a:lnRef idx="2">
-                          <a:schemeClr val="accent1">
-                            <a:shade val="50000"/>
-                          </a:schemeClr>
-                        </a:lnRef>
-                        <a:fillRef idx="1">
-                          <a:schemeClr val="accent1"/>
-                        </a:fillRef>
-                        <a:effectRef idx="0">
-                          <a:schemeClr val="accent1"/>
-                        </a:effectRef>
-                        <a:fontRef idx="minor">
-                          <a:schemeClr val="lt1"/>
-                        </a:fontRef>
-                      </wps:style>
-                      <wps:txbx>
-                        <w:txbxContent>
-                          <w:p>
-                            <w:pPr>
-                              <w:jc w:val="center"/>
-                              <w:rPr>
-                                <w:sz w:val="16"/>
-                                <w:szCs w:val="16"/>
-                              </w:rPr>
-                            </w:pPr>
-                            <w:r>
-                              <w:rPr>
-                                <w:sz w:val="16"/>
-                                <w:szCs w:val="16"/>
-                              </w:rPr>
-                              <w:t>Предел текучести</w:t>
-                            </w:r>
-                          </w:p>
-                        </w:txbxContent>
-                      </wps:txbx>
-                      <wps:bodyPr rot="0" spcFirstLastPara="0" vertOverflow="overflow" horzOverflow="overflow" vert="horz" wrap="square" lIns="36000" tIns="18000" rIns="36000" bIns="18000" numCol="1" spcCol="0" rtlCol="0" fromWordArt="0" anchor="ctr" anchorCtr="0" forceAA="0" compatLnSpc="1">
-                        <a:prstTxWarp prst="textNoShape">
-                          <a:avLst/>
-                        </a:prstTxWarp>
-                        <a:noAutofit/>
-                      </wps:bodyPr>
-                    </wps:wsp>
-                  </a:graphicData>
-                </a:graphic>
-                <wp14:sizeRelH relativeFrom="margin">
-                  <wp14:pctWidth>0</wp14:pctWidth>
-                </wp14:sizeRelH>
-                <wp14:sizeRelV relativeFrom="margin">
-                  <wp14:pctHeight>0</wp14:pctHeight>
-                </wp14:sizeRelV>
-              </wp:anchor>
-            </w:drawing>
-          </mc:Choice>
-          <mc:Fallback>
-            <w:pict>
-              <v:rect w14:anchorId="66BE155C" id="Прямоугольник 9" o:spid="_x0000_s1029" style="position:absolute;left:0;text-align:left;margin-left:136.05pt;margin-top:132.4pt;width:70.25pt;height:12.45pt;z-index:251660800;visibility:visible;mso-wrap-style:square;mso-width-percent:0;mso-height-percent:0;mso-wrap-distance-left:9pt;mso-wrap-distance-top:0;mso-wrap-distance-right:9pt;mso-wrap-distance-bottom:0;mso-position-horizontal:absolute;mso-position-horizontal-relative:text;mso-position-vertical:absolute;mso-position-vertical-relative:text;mso-width-percent:0;mso-height-percent:0;mso-width-relative:margin;mso-height-relative:margin;v-text-anchor:middle" o:gfxdata="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" fillcolor="#4472c4 [3204]" strokecolor="#1f3763 [1604]" strokeweight="1pt">
-                <v:textbox inset="1mm,.5mm,1mm,.5mm">
-                  <w:txbxContent>
-                    <w:p>
-                      <w:pPr>
-                        <w:jc w:val="center"/>
-                        <w:rPr>
-                          <w:sz w:val="16"/>
-                          <w:szCs w:val="16"/>
-                        </w:rPr>
-                      </w:pPr>
-                      <w:r>
-                        <w:rPr>
-                          <w:sz w:val="16"/>
-                          <w:szCs w:val="16"/>
-                        </w:rPr>
-                        <w:t>Предел текучести</w:t>
-                      </w:r>
-                    </w:p>
-                  </w:txbxContent>
-                </v:textbox>
-              </v:rect>
-            </w:pict>
-          </mc:Fallback>
-        </mc:AlternateContent>
-      </w:r>
-      <w:r>
-        <w:rPr>
-          <w:noProof/>
-        </w:rPr>
-        <mc:AlternateContent>
-          <mc:Choice Requires="wps">
-            <w:drawing>
-              <wp:anchor distT="0" distB="0" distL="114300" distR="114300" simplePos="0" relativeHeight="251653632" behindDoc="0" locked="0" layoutInCell="1" allowOverlap="1" wp14:anchorId="0BC20A32" wp14:editId="47B4EC3F">
-                <wp:simplePos x="0" y="0"/>
-                <wp:positionH relativeFrom="column">
-                  <wp:posOffset>2195830</wp:posOffset>
-                </wp:positionH>
-                <wp:positionV relativeFrom="paragraph">
-                  <wp:posOffset>1256575</wp:posOffset>
-                </wp:positionV>
-                <wp:extent cx="783227" cy="260985"/>
-                <wp:effectExtent l="0" t="0" r="17145" b="22860"/>
-                <wp:wrapNone/>
-                <wp:docPr id="7" name="Прямоугольник 7"/>
-                <wp:cNvGraphicFramePr/>
-                <a:graphic xmlns:a="http://schemas.openxmlformats.org/drawingml/2006/main">
-                  <a:graphicData uri="http://schemas.microsoft.com/office/word/2010/wordprocessingShape">
-                    <wps:wsp>
-                      <wps:cNvSpPr/>
-                      <wps:spPr>
-                        <a:xfrm>
-                          <a:off x="0" y="0"/>
-                          <a:ext cx="783227" cy="260985"/>
-                        </a:xfrm>
-                        <a:prstGeom prst="rect">
-                          <a:avLst/>
-                        </a:prstGeom>
-                      </wps:spPr>
-                      <wps:style>
-                        <a:lnRef idx="2">
-                          <a:schemeClr val="accent1">
-                            <a:shade val="50000"/>
-                          </a:schemeClr>
-                        </a:lnRef>
-                        <a:fillRef idx="1">
-                          <a:schemeClr val="accent1"/>
-                        </a:fillRef>
-                        <a:effectRef idx="0">
-                          <a:schemeClr val="accent1"/>
-                        </a:effectRef>
-                        <a:fontRef idx="minor">
-                          <a:schemeClr val="lt1"/>
-                        </a:fontRef>
-                      </wps:style>
-                      <wps:txbx>
-                        <w:txbxContent>
-                          <w:p>
-                            <w:pPr>
-                              <w:jc w:val="center"/>
-                              <w:rPr>
-                                <w:sz w:val="16"/>
-                                <w:szCs w:val="16"/>
-                              </w:rPr>
-                            </w:pPr>
-                            <w:r>
-                              <w:rPr>
-                                <w:sz w:val="16"/>
-                                <w:szCs w:val="16"/>
-                              </w:rPr>
-                              <w:t>деформация</w:t>
-                            </w:r>
-                          </w:p>
-                        </w:txbxContent>
-                      </wps:txbx>
-                      <wps:bodyPr rot="0" spcFirstLastPara="0" vertOverflow="overflow" horzOverflow="overflow" vert="horz" wrap="square" lIns="36000" tIns="18000" rIns="36000" bIns="18000" numCol="1" spcCol="0" rtlCol="0" fromWordArt="0" anchor="ctr" anchorCtr="0" forceAA="0" compatLnSpc="1">
-                        <a:prstTxWarp prst="textNoShape">
-                          <a:avLst/>
-                        </a:prstTxWarp>
-                        <a:spAutoFit/>
-                      </wps:bodyPr>
-                    </wps:wsp>
-                  </a:graphicData>
-                </a:graphic>
-                <wp14:sizeRelH relativeFrom="margin">
-                  <wp14:pctWidth>0</wp14:pctWidth>
-                </wp14:sizeRelH>
-                <wp14:sizeRelV relativeFrom="margin">
-                  <wp14:pctHeight>0</wp14:pctHeight>
-                </wp14:sizeRelV>
-              </wp:anchor>
-            </w:drawing>
-          </mc:Choice>
-          <mc:Fallback>
-            <w:pict>
-              <v:rect w14:anchorId="0BC20A32" id="Прямоугольник 7" o:spid="_x0000_s1030" style="position:absolute;left:0;text-align:left;margin-left:172.9pt;margin-top:98.95pt;width:61.65pt;height:20.55pt;z-index:251653632;visibility:visible;mso-wrap-style:square;mso-width-percent:0;mso-height-percent:0;mso-wrap-distance-left:9pt;mso-wrap-distance-top:0;mso-wrap-distance-right:9pt;mso-wrap-distance-bottom:0;mso-position-horizontal:absolute;mso-position-horizontal-relative:text;mso-position-vertical:absolute;mso-position-vertical-relative:text;mso-width-percent:0;mso-height-percent:0;mso-width-relative:margin;mso-height-relative:margin;v-text-anchor:middle" o:gfxdata="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" fillcolor="#4472c4 [3204]" strokecolor="#1f3763 [1604]" strokeweight="1pt">
-                <v:textbox style="mso-fit-shape-to-text:t" inset="1mm,.5mm,1mm,.5mm">
-                  <w:txbxContent>
-                    <w:p>
-                      <w:pPr>
-                        <w:jc w:val="center"/>
-                        <w:rPr>
-                          <w:sz w:val="16"/>
-                          <w:szCs w:val="16"/>
-                        </w:rPr>
-                      </w:pPr>
-                      <w:r>
-                        <w:rPr>
-                          <w:sz w:val="16"/>
-                          <w:szCs w:val="16"/>
-                        </w:rPr>
-                        <w:t>деформация</w:t>
-                      </w:r>
-                    </w:p>
-                  </w:txbxContent>
-                </v:textbox>
-              </v:rect>
-            </w:pict>
-          </mc:Fallback>
-        </mc:AlternateContent>
-      </w:r>
-      <w:r>
-        <w:rPr>
-          <w:noProof/>
-        </w:rPr>
-        <mc:AlternateContent>
-          <mc:Choice Requires="wps">
-            <w:drawing>
-              <wp:anchor distT="0" distB="0" distL="114300" distR="114300" simplePos="0" relativeHeight="251672064" behindDoc="0" locked="0" layoutInCell="1" allowOverlap="1" wp14:anchorId="303A4A5C" wp14:editId="3BC6EA71">
-                <wp:simplePos x="0" y="0"/>
-                <wp:positionH relativeFrom="column">
-                  <wp:posOffset>4037739</wp:posOffset>
-                </wp:positionH>
-                <wp:positionV relativeFrom="paragraph">
-                  <wp:posOffset>1050426</wp:posOffset>
-                </wp:positionV>
-                <wp:extent cx="1257300" cy="157299"/>
-                <wp:effectExtent l="0" t="2223" r="0" b="0"/>
-                <wp:wrapNone/>
-                <wp:docPr id="11" name="Прямоугольник 11"/>
-                <wp:cNvGraphicFramePr/>
-                <a:graphic xmlns:a="http://schemas.openxmlformats.org/drawingml/2006/main">
-                  <a:graphicData uri="http://schemas.microsoft.com/office/word/2010/wordprocessingShape">
-                    <wps:wsp>
-                      <wps:cNvSpPr/>
-                      <wps:spPr>
-                        <a:xfrm rot="16200000">
-                          <a:off x="0" y="0"/>
-                          <a:ext cx="1257300" cy="157299"/>
-                        </a:xfrm>
-                        <a:prstGeom prst="rect">
-                          <a:avLst/>
-                        </a:prstGeom>
-                        <a:solidFill>
-                          <a:schemeClr val="bg1"/>
-                        </a:solidFill>
-                        <a:ln>
-                          <a:noFill/>
-                        </a:ln>
-                      </wps:spPr>
-                      <wps:style>
-                        <a:lnRef idx="2">
-                          <a:schemeClr val="accent1">
-                            <a:shade val="50000"/>
-                          </a:schemeClr>
-                        </a:lnRef>
-                        <a:fillRef idx="1">
-                          <a:schemeClr val="accent1"/>
-                        </a:fillRef>
-                        <a:effectRef idx="0">
-                          <a:schemeClr val="accent1"/>
-                        </a:effectRef>
-                        <a:fontRef idx="minor">
-                          <a:schemeClr val="lt1"/>
-                        </a:fontRef>
-                      </wps:style>
-                      <wps:txbx>
-                        <w:txbxContent>
-                          <w:p>
-                            <w:pPr>
-                              <w:jc w:val="center"/>
-                              <w:rPr>
-                                <w:color w:val="000000" w:themeColor="text1"/>
-                                <w:sz w:val="16"/>
-                                <w:szCs w:val="16"/>
-                              </w:rPr>
-                            </w:pPr>
-                            <w:r>
-                              <w:rPr>
-                                <w:color w:val="000000" w:themeColor="text1"/>
-                                <w:sz w:val="16"/>
-                                <w:szCs w:val="16"/>
-                              </w:rPr>
-                              <w:t>Напряжение, МПа</w:t>
-                            </w:r>
-                          </w:p>
-                        </w:txbxContent>
-                      </wps:txbx>
-                      <wps:bodyPr rot="0" spcFirstLastPara="0" vertOverflow="overflow" horzOverflow="overflow" vert="horz" wrap="square" lIns="36000" tIns="18000" rIns="36000" bIns="18000" numCol="1" spcCol="0" rtlCol="0" fromWordArt="0" anchor="ctr" anchorCtr="0" forceAA="0" compatLnSpc="1">
-                        <a:prstTxWarp prst="textNoShape">
-                          <a:avLst/>
-                        </a:prstTxWarp>
-                        <a:noAutofit/>
-                      </wps:bodyPr>
-                    </wps:wsp>
-                  </a:graphicData>
-                </a:graphic>
-                <wp14:sizeRelH relativeFrom="margin">
-                  <wp14:pctWidth>0</wp14:pctWidth>
-                </wp14:sizeRelH>
-                <wp14:sizeRelV relativeFrom="margin">
-                  <wp14:pctHeight>0</wp14:pctHeight>
-                </wp14:sizeRelV>
-              </wp:anchor>
-            </w:drawing>
-          </mc:Choice>
-          <mc:Fallback>
-            <w:pict>
-              <v:rect w14:anchorId="303A4A5C" id="Прямоугольник 11" o:spid="_x0000_s1031" style="position:absolute;left:0;text-align:left;margin-left:317.95pt;margin-top:82.7pt;width:99pt;height:12.4pt;rotation:-90;z-index:251672064;visibility:visible;mso-wrap-style:square;mso-width-percent:0;mso-height-percent:0;mso-wrap-distance-left:9pt;mso-wrap-distance-top:0;mso-wrap-distance-right:9pt;mso-wrap-distance-bottom:0;mso-position-horizontal:absolute;mso-position-horizontal-relative:text;mso-position-vertical:absolute;mso-position-vertical-relative:text;mso-width-percent:0;mso-height-percent:0;mso-width-relative:margin;mso-height-relative:margin;v-text-anchor:middle" o:gfxdata="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" fillcolor="white [3212]" stroked="f" strokeweight="1pt">
-                <v:textbox inset="1mm,.5mm,1mm,.5mm">
-                  <w:txbxContent>
-                    <w:p>
-                      <w:pPr>
-                        <w:jc w:val="center"/>
-                        <w:rPr>
-                          <w:color w:val="000000" w:themeColor="text1"/>
-                          <w:sz w:val="16"/>
-                          <w:szCs w:val="16"/>
-                        </w:rPr>
-                      </w:pPr>
-                      <w:r>
-                        <w:rPr>
-                          <w:color w:val="000000" w:themeColor="text1"/>
-                          <w:sz w:val="16"/>
-                          <w:szCs w:val="16"/>
-                        </w:rPr>
-                        <w:t>Напряжение, МПа</w:t>
-                      </w:r>
-                    </w:p>
-                  </w:txbxContent>
-                </v:textbox>
-              </v:rect>
-            </w:pict>
-          </mc:Fallback>
-        </mc:AlternateContent>
-      </w:r>
-      <w:r>
-        <w:rPr>
-          <w:noProof/>
-        </w:rPr>
-        <mc:AlternateContent>
-          <mc:Choice Requires="wps">
-            <w:drawing>
-              <wp:anchor distT="0" distB="0" distL="114300" distR="114300" simplePos="0" relativeHeight="251665920" behindDoc="0" locked="0" layoutInCell="1" allowOverlap="1" wp14:anchorId="30003CAC" wp14:editId="78AB98BC">
-                <wp:simplePos x="0" y="0"/>
-                <wp:positionH relativeFrom="column">
-                  <wp:posOffset>1744708</wp:posOffset>
-                </wp:positionH>
-                <wp:positionV relativeFrom="paragraph">
-                  <wp:posOffset>385988</wp:posOffset>
-                </wp:positionV>
-                <wp:extent cx="1257300" cy="157299"/>
-                <wp:effectExtent l="0" t="0" r="0" b="0"/>
-                <wp:wrapNone/>
-                <wp:docPr id="10" name="Прямоугольник 10"/>
-                <wp:cNvGraphicFramePr/>
-                <a:graphic xmlns:a="http://schemas.openxmlformats.org/drawingml/2006/main">
-                  <a:graphicData uri="http://schemas.microsoft.com/office/word/2010/wordprocessingShape">
-                    <wps:wsp>
-                      <wps:cNvSpPr/>
-                      <wps:spPr>
-                        <a:xfrm>
-                          <a:off x="0" y="0"/>
-                          <a:ext cx="1257300" cy="157299"/>
-                        </a:xfrm>
-                        <a:prstGeom prst="rect">
-                          <a:avLst/>
-                        </a:prstGeom>
-                        <a:solidFill>
-                          <a:schemeClr val="bg1"/>
-                        </a:solidFill>
-                        <a:ln>
-                          <a:noFill/>
-                        </a:ln>
-                      </wps:spPr>
-                      <wps:style>
-                        <a:lnRef idx="2">
-                          <a:schemeClr val="accent1">
-                            <a:shade val="50000"/>
-                          </a:schemeClr>
-                        </a:lnRef>
-                        <a:fillRef idx="1">
-                          <a:schemeClr val="accent1"/>
-                        </a:fillRef>
-                        <a:effectRef idx="0">
-                          <a:schemeClr val="accent1"/>
-                        </a:effectRef>
-                        <a:fontRef idx="minor">
-                          <a:schemeClr val="lt1"/>
-                        </a:fontRef>
-                      </wps:style>
-                      <wps:txbx>
-                        <w:txbxContent>
-                          <w:p>
-                            <w:pPr>
-                              <w:jc w:val="center"/>
-                              <w:rPr>
-                                <w:color w:val="000000" w:themeColor="text1"/>
-                                <w:sz w:val="16"/>
-                                <w:szCs w:val="16"/>
-                              </w:rPr>
-                            </w:pPr>
-                            <w:proofErr w:type="spellStart"/>
-                            <w:r>
-                              <w:rPr>
-                                <w:color w:val="000000" w:themeColor="text1"/>
-                                <w:sz w:val="16"/>
-                                <w:szCs w:val="16"/>
-                              </w:rPr>
-                              <w:t>Инкалой</w:t>
-                            </w:r>
-                            <w:proofErr w:type="spellEnd"/>
-                            <w:r>
-                              <w:rPr>
-                                <w:color w:val="000000" w:themeColor="text1"/>
-                                <w:sz w:val="16"/>
-                                <w:szCs w:val="16"/>
-                              </w:rPr>
-                              <w:t xml:space="preserve"> 800</w:t>
-                            </w:r>
-                          </w:p>
-                        </w:txbxContent>
-                      </wps:txbx>
-                      <wps:bodyPr rot="0" spcFirstLastPara="0" vertOverflow="overflow" horzOverflow="overflow" vert="horz" wrap="square" lIns="36000" tIns="18000" rIns="36000" bIns="18000" numCol="1" spcCol="0" rtlCol="0" fromWordArt="0" anchor="ctr" anchorCtr="0" forceAA="0" compatLnSpc="1">
-                        <a:prstTxWarp prst="textNoShape">
-                          <a:avLst/>
-                        </a:prstTxWarp>
-                        <a:noAutofit/>
-                      </wps:bodyPr>
-                    </wps:wsp>
-                  </a:graphicData>
-                </a:graphic>
-                <wp14:sizeRelH relativeFrom="margin">
-                  <wp14:pctWidth>0</wp14:pctWidth>
-                </wp14:sizeRelH>
-                <wp14:sizeRelV relativeFrom="margin">
-                  <wp14:pctHeight>0</wp14:pctHeight>
-                </wp14:sizeRelV>
-              </wp:anchor>
-            </w:drawing>
-          </mc:Choice>
-          <mc:Fallback>
-            <w:pict>
-              <v:rect w14:anchorId="30003CAC" id="Прямоугольник 10" o:spid="_x0000_s1032" style="position:absolute;left:0;text-align:left;margin-left:137.4pt;margin-top:30.4pt;width:99pt;height:12.4pt;z-index:251665920;visibility:visible;mso-wrap-style:square;mso-width-percent:0;mso-height-percent:0;mso-wrap-distance-left:9pt;mso-wrap-distance-top:0;mso-wrap-distance-right:9pt;mso-wrap-distance-bottom:0;mso-position-horizontal:absolute;mso-position-horizontal-relative:text;mso-position-vertical:absolute;mso-position-vertical-relative:text;mso-width-percent:0;mso-height-percent:0;mso-width-relative:margin;mso-height-relative:margin;v-text-anchor:middle" o:gfxdata="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" fillcolor="white [3212]" stroked="f" strokeweight="1pt">
-                <v:textbox inset="1mm,.5mm,1mm,.5mm">
-                  <w:txbxContent>
-                    <w:p>
-                      <w:pPr>
-                        <w:jc w:val="center"/>
-                        <w:rPr>
-                          <w:color w:val="000000" w:themeColor="text1"/>
-                          <w:sz w:val="16"/>
-                          <w:szCs w:val="16"/>
-                        </w:rPr>
-                      </w:pPr>
-                      <w:proofErr w:type="spellStart"/>
-                      <w:r>
-                        <w:rPr>
-                          <w:color w:val="000000" w:themeColor="text1"/>
-                          <w:sz w:val="16"/>
-                          <w:szCs w:val="16"/>
-                        </w:rPr>
-                        <w:t>Инкалой</w:t>
-                      </w:r>
-                      <w:proofErr w:type="spellEnd"/>
-                      <w:r>
-                        <w:rPr>
-                          <w:color w:val="000000" w:themeColor="text1"/>
-                          <w:sz w:val="16"/>
-                          <w:szCs w:val="16"/>
-                        </w:rPr>
-                        <w:t xml:space="preserve"> 800</w:t>
-                      </w:r>
-                    </w:p>
-                  </w:txbxContent>
-                </v:textbox>
-              </v:rect>
-            </w:pict>
-          </mc:Fallback>
-        </mc:AlternateContent>
-      </w:r>
-      <w:r>
-        <w:rPr>
-          <w:noProof/>
-        </w:rPr>
-        <mc:AlternateContent>
-          <mc:Choice Requires="wps">
-            <w:drawing>
-              <wp:anchor distT="0" distB="0" distL="114300" distR="114300" simplePos="0" relativeHeight="251638272" behindDoc="0" locked="0" layoutInCell="1" allowOverlap="1" wp14:anchorId="68F481A1" wp14:editId="1A3EA68D">
-                <wp:simplePos x="0" y="0"/>
-                <wp:positionH relativeFrom="column">
-                  <wp:posOffset>1924321</wp:posOffset>
-                </wp:positionH>
-                <wp:positionV relativeFrom="paragraph">
-                  <wp:posOffset>745217</wp:posOffset>
-                </wp:positionV>
-                <wp:extent cx="854529" cy="174171"/>
-                <wp:effectExtent l="0" t="0" r="22225" b="16510"/>
-                <wp:wrapNone/>
-                <wp:docPr id="4" name="Прямоугольник 4"/>
-                <wp:cNvGraphicFramePr/>
-                <a:graphic xmlns:a="http://schemas.openxmlformats.org/drawingml/2006/main">
-                  <a:graphicData uri="http://schemas.microsoft.com/office/word/2010/wordprocessingShape">
-                    <wps:wsp>
-                      <wps:cNvSpPr/>
-                      <wps:spPr>
-                        <a:xfrm>
-                          <a:off x="0" y="0"/>
-                          <a:ext cx="854529" cy="174171"/>
-                        </a:xfrm>
-                        <a:prstGeom prst="rect">
-                          <a:avLst/>
-                        </a:prstGeom>
-                      </wps:spPr>
-                      <wps:style>
-                        <a:lnRef idx="2">
-                          <a:schemeClr val="accent1">
-                            <a:shade val="50000"/>
-                          </a:schemeClr>
-                        </a:lnRef>
-                        <a:fillRef idx="1">
-                          <a:schemeClr val="accent1"/>
-                        </a:fillRef>
-                        <a:effectRef idx="0">
-                          <a:schemeClr val="accent1"/>
-                        </a:effectRef>
-                        <a:fontRef idx="minor">
-                          <a:schemeClr val="lt1"/>
-                        </a:fontRef>
-                      </wps:style>
-                      <wps:txbx>
-                        <w:txbxContent>
-                          <w:p>
-                            <w:pPr>
-                              <w:jc w:val="center"/>
-                              <w:rPr>
-                                <w:sz w:val="16"/>
-                                <w:szCs w:val="16"/>
-                              </w:rPr>
-                            </w:pPr>
-                            <w:r>
-                              <w:rPr>
-                                <w:sz w:val="16"/>
-                                <w:szCs w:val="16"/>
-                              </w:rPr>
-                              <w:t>Предел прочности</w:t>
-                            </w:r>
-                          </w:p>
-                        </w:txbxContent>
-                      </wps:txbx>
-                      <wps:bodyPr rot="0" spcFirstLastPara="0" vertOverflow="overflow" horzOverflow="overflow" vert="horz" wrap="square" lIns="0" tIns="0" rIns="0" bIns="0" numCol="1" spcCol="0" rtlCol="0" fromWordArt="0" anchor="ctr" anchorCtr="0" forceAA="0" compatLnSpc="1">
-                        <a:prstTxWarp prst="textNoShape">
-                          <a:avLst/>
-                        </a:prstTxWarp>
-                        <a:noAutofit/>
-                      </wps:bodyPr>
-                    </wps:wsp>
-                  </a:graphicData>
-                </a:graphic>
-                <wp14:sizeRelH relativeFrom="margin">
-                  <wp14:pctWidth>0</wp14:pctWidth>
-                </wp14:sizeRelH>
-                <wp14:sizeRelV relativeFrom="margin">
-                  <wp14:pctHeight>0</wp14:pctHeight>
-                </wp14:sizeRelV>
-              </wp:anchor>
-            </w:drawing>
-          </mc:Choice>
-          <mc:Fallback>
-            <w:pict>
-              <v:rect w14:anchorId="68F481A1" id="Прямоугольник 4" o:spid="_x0000_s1033" style="position:absolute;left:0;text-align:left;margin-left:151.5pt;margin-top:58.7pt;width:67.3pt;height:13.7pt;z-index:251638272;visibility:visible;mso-wrap-style:square;mso-width-percent:0;mso-height-percent:0;mso-wrap-distance-left:9pt;mso-wrap-distance-top:0;mso-wrap-distance-right:9pt;mso-wrap-distance-bottom:0;mso-position-horizontal:absolute;mso-position-horizontal-relative:text;mso-position-vertical:absolute;mso-position-vertical-relative:text;mso-width-percent:0;mso-height-percent:0;mso-width-relative:margin;mso-height-relative:margin;v-text-anchor:middle" o:gfxdata="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" fillcolor="#4472c4 [3204]" strokecolor="#1f3763 [1604]" strokeweight="1pt">
-                <v:textbox inset="0,0,0,0">
-                  <w:txbxContent>
-                    <w:p>
-                      <w:pPr>
-                        <w:jc w:val="center"/>
-                        <w:rPr>
-                          <w:sz w:val="16"/>
-                          <w:szCs w:val="16"/>
-                        </w:rPr>
-                      </w:pPr>
-                      <w:r>
-                        <w:rPr>
-                          <w:sz w:val="16"/>
-                          <w:szCs w:val="16"/>
-                        </w:rPr>
-                        <w:t>Предел прочности</w:t>
-                      </w:r>
-                    </w:p>
-                  </w:txbxContent>
-                </v:textbox>
-              </v:rect>
-            </w:pict>
-          </mc:Fallback>
-        </mc:AlternateContent>
-      </w:r>
-      <w:r>
-        <w:rPr>
-          <w:noProof/>
-        </w:rPr>
         <w:drawing>
-          <wp:inline distT="0" distB="0" distL="0" distR="0" wp14:anchorId="077AE16A" wp14:editId="0AF9AEA2">
-            <wp:extent cx="3585484" cy="2357489"/>
-            <wp:effectExtent l="0" t="0" r="0" b="5080"/>
-            <wp:docPr id="2" name="Рисунок 2"/>
+          <wp:inline distT="0" distB="0" distL="0" distR="0" wp14:anchorId="02CEC265" wp14:editId="6684DD3B">
+            <wp:extent cx="4187825" cy="2701606"/>
+            <wp:effectExtent l="0" t="0" r="3175" b="3810"/>
+            <wp:docPr id="19" name="Рисунок 19"/>
             <wp:cNvGraphicFramePr>
               <a:graphicFrameLocks xmlns:a="http://schemas.openxmlformats.org/drawingml/2006/main" noChangeAspect="1"/>
             </wp:cNvGraphicFramePr>
@@ -5433,7 +4400,7 @@
                   <pic:spPr>
                     <a:xfrm>
                       <a:off x="0" y="0"/>
-                      <a:ext cx="3597323" cy="2365273"/>
+                      <a:ext cx="4193087" cy="2705000"/>
                     </a:xfrm>
                     <a:prstGeom prst="rect">
                       <a:avLst/>
@@ -5473,7 +4440,13 @@
         <w:t xml:space="preserve"> 800 свойств от температуры </w:t>
       </w:r>
       <w:r>
-        <w:t>[5]</w:t>
+        <w:t>[</w:t>
+      </w:r>
+      <w:r>
+        <w:t>6</w:t>
+      </w:r>
+      <w:r>
+        <w:t>]</w:t>
       </w:r>
     </w:p>
     <w:p>
@@ -5488,7 +4461,7 @@
     </w:p>
     <w:p>
       <w:pPr>
-        <w:spacing w:after="160" w:line="360" w:lineRule="auto"/>
+        <w:spacing w:line="360" w:lineRule="auto"/>
         <w:jc w:val="both"/>
       </w:pPr>
       <w:r>
@@ -5514,34 +4487,1332 @@
       <w:r>
         <w:t xml:space="preserve">, но имеет приемлемые значения при температуре </w:t>
       </w:r>
+      <w:r>
+        <w:t>эксплуатации</w:t>
+      </w:r>
+      <w:r>
+        <w:t xml:space="preserve"> (320 </w:t>
+      </w:r>
+      <w:r>
+        <w:rPr>
+          <w:color w:val="000000" w:themeColor="text1"/>
+        </w:rPr>
+        <w:t>℃</w:t>
+      </w:r>
+      <w:r>
+        <w:rPr>
+          <w:color w:val="000000" w:themeColor="text1"/>
+        </w:rPr>
+        <w:t>)</w:t>
+      </w:r>
+      <w:r>
+        <w:rPr>
+          <w:color w:val="000000" w:themeColor="text1"/>
+        </w:rPr>
+        <w:t>. Материал довольно пластичен и склонен к деформации, не смотря на высокое содержание хрома</w:t>
+      </w:r>
+      <w:r>
+        <w:rPr>
+          <w:color w:val="000000" w:themeColor="text1"/>
+        </w:rPr>
+        <w:t xml:space="preserve">. </w:t>
+      </w:r>
+      <w:r>
+        <w:rPr>
+          <w:color w:val="000000" w:themeColor="text1"/>
+        </w:rPr>
+        <w:t>Малое количество</w:t>
+      </w:r>
+      <w:r>
+        <w:rPr>
+          <w:color w:val="000000" w:themeColor="text1"/>
+        </w:rPr>
+        <w:t xml:space="preserve"> углерода</w:t>
+      </w:r>
+      <w:r>
+        <w:rPr>
+          <w:color w:val="000000" w:themeColor="text1"/>
+        </w:rPr>
+        <w:t xml:space="preserve"> и</w:t>
+      </w:r>
+      <w:r>
+        <w:rPr>
+          <w:color w:val="000000" w:themeColor="text1"/>
+        </w:rPr>
+        <w:t xml:space="preserve"> избыток хрома является причиной наличия большого количества свободного хрома, не связанного в карбиды</w:t>
+      </w:r>
+      <w:r>
+        <w:rPr>
+          <w:color w:val="000000" w:themeColor="text1"/>
+        </w:rPr>
+        <w:t>, что</w:t>
+      </w:r>
+      <w:r>
+        <w:rPr>
+          <w:color w:val="000000" w:themeColor="text1"/>
+        </w:rPr>
+        <w:t xml:space="preserve"> понижает вероятность </w:t>
+      </w:r>
+      <w:r>
+        <w:rPr>
+          <w:color w:val="000000" w:themeColor="text1"/>
+        </w:rPr>
+        <w:t>межкристаллитной коррозии.</w:t>
+      </w:r>
+      <w:r>
+        <w:t xml:space="preserve"> </w:t>
+      </w:r>
+    </w:p>
+    <w:p>
+      <w:pPr>
+        <w:spacing w:line="360" w:lineRule="auto"/>
+        <w:ind w:firstLine="708"/>
+        <w:jc w:val="both"/>
+      </w:pPr>
+      <w:r>
+        <w:t>Большие значения относительного удлинения</w:t>
+      </w:r>
+      <w:r>
+        <w:t xml:space="preserve"> явля</w:t>
+      </w:r>
+      <w:r>
+        <w:t>ю</w:t>
+      </w:r>
+      <w:r>
+        <w:t xml:space="preserve">тся негативным </w:t>
+      </w:r>
+      <w:r>
+        <w:t>фактором</w:t>
+      </w:r>
+      <w:r>
+        <w:t>, который</w:t>
+      </w:r>
+      <w:r>
+        <w:t xml:space="preserve"> свидетельствует о высокой пластичности сплава. Это</w:t>
+      </w:r>
+      <w:r>
+        <w:t xml:space="preserve"> может привести к деформации пластин фильтра</w:t>
+      </w:r>
+      <w:r>
+        <w:t xml:space="preserve"> под давлением</w:t>
+      </w:r>
+      <w:r>
+        <w:t xml:space="preserve"> и тем самым к закупорке его каналов, что впоследствии будет являться причиной </w:t>
+      </w:r>
+      <w:r>
+        <w:t xml:space="preserve">фильтра </w:t>
+      </w:r>
+      <w:r>
+        <w:t>выхода из строя и необходимости его замены.</w:t>
+      </w:r>
+    </w:p>
+    <w:p>
+      <w:pPr>
+        <w:spacing w:line="360" w:lineRule="auto"/>
+        <w:jc w:val="both"/>
+      </w:pPr>
+      <w:r>
+        <w:tab/>
+        <w:t>В сравнении с некоторыми другими</w:t>
+      </w:r>
+      <w:r>
+        <w:t xml:space="preserve"> </w:t>
+      </w:r>
       <w:proofErr w:type="spellStart"/>
       <w:r>
-        <w:t>эксплутации</w:t>
+        <w:t>инколоевыми</w:t>
       </w:r>
       <w:proofErr w:type="spellEnd"/>
       <w:r>
-        <w:t xml:space="preserve"> (320 </w:t>
-      </w:r>
-      <w:r>
-        <w:rPr>
+        <w:t xml:space="preserve"> сплавами (как, например с 600, который содержит 58% </w:t>
+      </w:r>
+      <w:r>
+        <w:rPr>
+          <w:lang w:val="en-US"/>
+        </w:rPr>
+        <w:t>Ni</w:t>
+      </w:r>
+      <w:r>
+        <w:t xml:space="preserve"> </w:t>
+      </w:r>
+      <w:r>
+        <w:t>27</w:t>
+      </w:r>
+      <w:r>
+        <w:t xml:space="preserve">% </w:t>
+      </w:r>
+      <w:r>
+        <w:rPr>
+          <w:lang w:val="en-US"/>
+        </w:rPr>
+        <w:t>Cr</w:t>
+      </w:r>
+      <w:r>
+        <w:t xml:space="preserve"> </w:t>
+      </w:r>
+      <w:r>
+        <w:t>и</w:t>
+      </w:r>
+      <w:r>
+        <w:t xml:space="preserve"> </w:t>
+      </w:r>
+      <w:r>
+        <w:t>7</w:t>
+      </w:r>
+      <w:r>
+        <w:t>%</w:t>
+      </w:r>
+      <w:r>
+        <w:rPr>
+          <w:lang w:val="en-US"/>
+        </w:rPr>
+        <w:t>Fe</w:t>
+      </w:r>
+      <w:r>
+        <w:t xml:space="preserve">), </w:t>
+      </w:r>
+      <w:r>
+        <w:t xml:space="preserve">новый </w:t>
+      </w:r>
+      <w:r>
+        <w:t>800-ый сплав имеет более склонен к коррозии в жидких средах</w:t>
+      </w:r>
+      <w:r>
+        <w:t xml:space="preserve"> под влиянием температуры</w:t>
+      </w:r>
+      <w:r>
+        <w:t xml:space="preserve"> [7]</w:t>
+      </w:r>
+      <w:r>
+        <w:t xml:space="preserve"> и подвержен</w:t>
+      </w:r>
+      <w:r>
+        <w:t xml:space="preserve"> незначительному</w:t>
+      </w:r>
+      <w:r>
+        <w:t xml:space="preserve"> коррозийному растрескиванию </w:t>
+      </w:r>
+      <w:r>
+        <w:t>[8].</w:t>
+      </w:r>
+      <w:r>
+        <w:t xml:space="preserve"> </w:t>
+      </w:r>
+      <w:r>
+        <w:t>Высокая коррозийная стойкость</w:t>
+      </w:r>
+      <w:r>
+        <w:t xml:space="preserve"> связан</w:t>
+      </w:r>
+      <w:r>
+        <w:t>а</w:t>
+      </w:r>
+      <w:r>
+        <w:t xml:space="preserve"> с наличием</w:t>
+      </w:r>
+      <w:r>
+        <w:t xml:space="preserve"> у сплава 600</w:t>
+      </w:r>
+      <w:r>
+        <w:t xml:space="preserve"> большого количества хрома и никеля, </w:t>
+      </w:r>
+      <w:r>
+        <w:t>однако это</w:t>
+      </w:r>
+      <w:r>
+        <w:t xml:space="preserve"> является экономически не выгодным в связи с высокой стоимостью никеля</w:t>
+      </w:r>
+      <w:r>
+        <w:t xml:space="preserve"> [9].</w:t>
+      </w:r>
+      <w:r>
+        <w:t xml:space="preserve"> </w:t>
+      </w:r>
+    </w:p>
+    <w:p>
+      <w:pPr>
+        <w:spacing w:line="360" w:lineRule="auto"/>
+        <w:ind w:firstLine="709"/>
+        <w:jc w:val="both"/>
+      </w:pPr>
+      <w:r>
+        <w:t xml:space="preserve">В процессе эксплуатации происходит разрушение детали АДФ в следствие </w:t>
+      </w:r>
+      <w:proofErr w:type="spellStart"/>
+      <w:r>
+        <w:t>кавитационной</w:t>
+      </w:r>
+      <w:proofErr w:type="spellEnd"/>
+      <w:r>
+        <w:t xml:space="preserve"> коррозии. </w:t>
+      </w:r>
+      <w:r>
+        <w:t xml:space="preserve">Подробно кинетика коррозийных процессов </w:t>
+      </w:r>
+      <w:r>
+        <w:t>описана</w:t>
+      </w:r>
+      <w:r>
+        <w:t xml:space="preserve"> в работе </w:t>
+      </w:r>
+      <w:proofErr w:type="spellStart"/>
+      <w:r>
+        <w:t>Лукана</w:t>
+      </w:r>
+      <w:proofErr w:type="spellEnd"/>
+      <w:r>
+        <w:t xml:space="preserve"> и др.</w:t>
+      </w:r>
+      <w:r>
+        <w:t xml:space="preserve"> [10]</w:t>
+      </w:r>
+      <w:r>
+        <w:t>, где было проведено исследование сплава инкалой-800</w:t>
+      </w:r>
+      <w:r>
+        <w:t>, использующийся в качестве материала второго контура реактора</w:t>
+      </w:r>
+      <w:r>
+        <w:t xml:space="preserve"> </w:t>
+      </w:r>
+      <w:r>
+        <w:rPr>
+          <w:lang w:val="en-US"/>
+        </w:rPr>
+        <w:t>CANDU</w:t>
+      </w:r>
+      <w:r>
+        <w:t xml:space="preserve"> в приблизительно схожих с </w:t>
+      </w:r>
+      <w:proofErr w:type="spellStart"/>
+      <w:r>
+        <w:t>предъевляемыми</w:t>
+      </w:r>
+      <w:proofErr w:type="spellEnd"/>
+      <w:r>
+        <w:t xml:space="preserve"> нами условиях</w:t>
+      </w:r>
+      <w:r>
+        <w:t>.</w:t>
+      </w:r>
+      <w:r>
+        <w:t xml:space="preserve"> </w:t>
+      </w:r>
+      <w:r>
+        <w:t xml:space="preserve"> </w:t>
+      </w:r>
+      <w:r>
+        <w:t>Эксперимент</w:t>
+      </w:r>
+      <w:r>
+        <w:t>, представленный в публикации,</w:t>
+      </w:r>
+      <w:r>
+        <w:t xml:space="preserve"> проводился в</w:t>
+      </w:r>
+      <w:r>
+        <w:t xml:space="preserve"> щелочной среде (</w:t>
+      </w:r>
+      <w:r>
+        <w:rPr>
+          <w:lang w:val="en-US"/>
+        </w:rPr>
+        <w:t>PH</w:t>
+      </w:r>
+      <w:r>
+        <w:t xml:space="preserve">=9.5) </w:t>
+      </w:r>
+      <w:r>
+        <w:t xml:space="preserve">при давлении 5.1 и температуре 260 </w:t>
+      </w:r>
+      <w:r>
+        <w:sym w:font="Symbol" w:char="F0B0"/>
+      </w:r>
+      <w:r>
+        <w:t>С</w:t>
+      </w:r>
+      <w:r>
+        <w:t xml:space="preserve">: были построены </w:t>
+      </w:r>
+      <w:r>
+        <w:t>зависимости,</w:t>
+      </w:r>
+      <w:r>
+        <w:t xml:space="preserve"> представленные на рисунке 1.5.</w:t>
+      </w:r>
+      <w:r>
+        <w:t xml:space="preserve"> Как видно из этих графиков, скорость коррозии замедляется с течением времени</w:t>
+      </w:r>
+      <w:r>
+        <w:t>, что является достоинством данного материала.</w:t>
+      </w:r>
+      <w:r>
+        <w:t xml:space="preserve"> Это объясняется процессом пассивации анодных участков сплава.</w:t>
+      </w:r>
+    </w:p>
+    <w:p>
+      <w:pPr>
+        <w:spacing w:line="360" w:lineRule="auto"/>
+        <w:ind w:firstLine="432"/>
+        <w:jc w:val="both"/>
+      </w:pPr>
+    </w:p>
+    <w:tbl>
+      <w:tblPr>
+        <w:tblStyle w:val="a5"/>
+        <w:tblW w:w="0" w:type="auto"/>
+        <w:tblBorders>
+          <w:top w:val="none" w:sz="0" w:space="0" w:color="auto"/>
+          <w:left w:val="none" w:sz="0" w:space="0" w:color="auto"/>
+          <w:bottom w:val="none" w:sz="0" w:space="0" w:color="auto"/>
+          <w:right w:val="none" w:sz="0" w:space="0" w:color="auto"/>
+          <w:insideH w:val="none" w:sz="0" w:space="0" w:color="auto"/>
+          <w:insideV w:val="none" w:sz="0" w:space="0" w:color="auto"/>
+        </w:tblBorders>
+        <w:tblLook w:val="04A0" w:firstRow="1" w:lastRow="0" w:firstColumn="1" w:lastColumn="0" w:noHBand="0" w:noVBand="1"/>
+      </w:tblPr>
+      <w:tblGrid>
+        <w:gridCol w:w="4785"/>
+        <w:gridCol w:w="4786"/>
+      </w:tblGrid>
+      <w:tr>
+        <w:tc>
+          <w:tcPr>
+            <w:tcW w:w="4785" w:type="dxa"/>
+          </w:tcPr>
+          <w:p>
+            <w:pPr>
+              <w:spacing w:line="360" w:lineRule="auto"/>
+              <w:jc w:val="right"/>
+            </w:pPr>
+            <w:r>
+              <w:rPr>
+                <w:noProof/>
+              </w:rPr>
+              <w:drawing>
+                <wp:inline distT="0" distB="0" distL="0" distR="0" wp14:anchorId="1B7CFA76" wp14:editId="12B608BB">
+                  <wp:extent cx="2309176" cy="1645920"/>
+                  <wp:effectExtent l="0" t="0" r="0" b="0"/>
+                  <wp:docPr id="16" name="Рисунок 16"/>
+                  <wp:cNvGraphicFramePr>
+                    <a:graphicFrameLocks xmlns:a="http://schemas.openxmlformats.org/drawingml/2006/main" noChangeAspect="1"/>
+                  </wp:cNvGraphicFramePr>
+                  <a:graphic xmlns:a="http://schemas.openxmlformats.org/drawingml/2006/main">
+                    <a:graphicData uri="http://schemas.openxmlformats.org/drawingml/2006/picture">
+                      <pic:pic xmlns:pic="http://schemas.openxmlformats.org/drawingml/2006/picture">
+                        <pic:nvPicPr>
+                          <pic:cNvPr id="1" name=""/>
+                          <pic:cNvPicPr/>
+                        </pic:nvPicPr>
+                        <pic:blipFill>
+                          <a:blip r:embed="rId10"/>
+                          <a:stretch>
+                            <a:fillRect/>
+                          </a:stretch>
+                        </pic:blipFill>
+                        <pic:spPr>
+                          <a:xfrm>
+                            <a:off x="0" y="0"/>
+                            <a:ext cx="2325053" cy="1657237"/>
+                          </a:xfrm>
+                          <a:prstGeom prst="rect">
+                            <a:avLst/>
+                          </a:prstGeom>
+                        </pic:spPr>
+                      </pic:pic>
+                    </a:graphicData>
+                  </a:graphic>
+                </wp:inline>
+              </w:drawing>
+            </w:r>
+          </w:p>
+        </w:tc>
+        <w:tc>
+          <w:tcPr>
+            <w:tcW w:w="4786" w:type="dxa"/>
+          </w:tcPr>
+          <w:p>
+            <w:pPr>
+              <w:spacing w:line="360" w:lineRule="auto"/>
+              <w:jc w:val="both"/>
+            </w:pPr>
+            <w:r>
+              <w:rPr>
+                <w:noProof/>
+              </w:rPr>
+              <w:drawing>
+                <wp:inline distT="0" distB="0" distL="0" distR="0" wp14:anchorId="4CC2A770" wp14:editId="780AC5CB">
+                  <wp:extent cx="2314815" cy="1595237"/>
+                  <wp:effectExtent l="0" t="0" r="9525" b="5080"/>
+                  <wp:docPr id="17" name="Рисунок 17"/>
+                  <wp:cNvGraphicFramePr>
+                    <a:graphicFrameLocks xmlns:a="http://schemas.openxmlformats.org/drawingml/2006/main" noChangeAspect="1"/>
+                  </wp:cNvGraphicFramePr>
+                  <a:graphic xmlns:a="http://schemas.openxmlformats.org/drawingml/2006/main">
+                    <a:graphicData uri="http://schemas.openxmlformats.org/drawingml/2006/picture">
+                      <pic:pic xmlns:pic="http://schemas.openxmlformats.org/drawingml/2006/picture">
+                        <pic:nvPicPr>
+                          <pic:cNvPr id="1" name=""/>
+                          <pic:cNvPicPr/>
+                        </pic:nvPicPr>
+                        <pic:blipFill rotWithShape="1">
+                          <a:blip r:embed="rId11"/>
+                          <a:srcRect t="862"/>
+                          <a:stretch/>
+                        </pic:blipFill>
+                        <pic:spPr bwMode="auto">
+                          <a:xfrm>
+                            <a:off x="0" y="0"/>
+                            <a:ext cx="2338230" cy="1611374"/>
+                          </a:xfrm>
+                          <a:prstGeom prst="rect">
+                            <a:avLst/>
+                          </a:prstGeom>
+                          <a:ln>
+                            <a:noFill/>
+                          </a:ln>
+                          <a:extLst>
+                            <a:ext uri="{53640926-AAD7-44D8-BBD7-CCE9431645EC}">
+                              <a14:shadowObscured xmlns:a14="http://schemas.microsoft.com/office/drawing/2010/main"/>
+                            </a:ext>
+                          </a:extLst>
+                        </pic:spPr>
+                      </pic:pic>
+                    </a:graphicData>
+                  </a:graphic>
+                </wp:inline>
+              </w:drawing>
+            </w:r>
+          </w:p>
+        </w:tc>
+      </w:tr>
+    </w:tbl>
+    <w:p>
+      <w:pPr>
+        <w:spacing w:line="360" w:lineRule="auto"/>
+        <w:ind w:firstLine="432"/>
+        <w:jc w:val="center"/>
+      </w:pPr>
+      <w:r>
+        <w:t xml:space="preserve">Рисунок 1.5 – Зависимость скорости коррозии и потери металла с течением времени </w:t>
+      </w:r>
+      <w:r>
+        <w:t xml:space="preserve">для инкалоя-800 </w:t>
+      </w:r>
+      <w:r>
+        <w:t>в щелочной среде (</w:t>
+      </w:r>
+      <w:r>
+        <w:rPr>
+          <w:lang w:val="en-US"/>
+        </w:rPr>
+        <w:t>PH</w:t>
+      </w:r>
+      <w:r>
+        <w:t xml:space="preserve">=9.5) </w:t>
+      </w:r>
+      <w:r>
+        <w:t xml:space="preserve">при давлении 5.1 и температуре 260 </w:t>
+      </w:r>
+      <w:r>
+        <w:sym w:font="Symbol" w:char="F0B0"/>
+      </w:r>
+      <w:r>
+        <w:t>С</w:t>
+      </w:r>
+      <w:r>
+        <w:t xml:space="preserve"> </w:t>
+      </w:r>
+      <w:r>
+        <w:t>[10]</w:t>
+      </w:r>
+    </w:p>
+    <w:p>
+      <w:pPr>
+        <w:spacing w:line="360" w:lineRule="auto"/>
+        <w:jc w:val="both"/>
+      </w:pPr>
+      <w:r>
+        <w:lastRenderedPageBreak/>
+        <w:tab/>
+        <w:t xml:space="preserve">Отдельно следует отметить, что материал </w:t>
+      </w:r>
+      <w:r>
+        <w:t>будет подвержен радиационному облучению тепловыми нейтронами, что может вызывать</w:t>
+      </w:r>
+      <w:r>
+        <w:t xml:space="preserve"> его</w:t>
+      </w:r>
+      <w:r>
+        <w:t xml:space="preserve"> радиационный рост и распухание</w:t>
+      </w:r>
+      <w:r>
+        <w:t xml:space="preserve">. Следует отметить, что благодаря свойству никеля стабилизировать </w:t>
+      </w:r>
+      <w:proofErr w:type="spellStart"/>
+      <w:r>
+        <w:t>вакансионные</w:t>
+      </w:r>
+      <w:proofErr w:type="spellEnd"/>
+      <w:r>
+        <w:t xml:space="preserve"> скопления, материал также может быть подвержен радиационном упрочнению и </w:t>
+      </w:r>
+      <w:proofErr w:type="spellStart"/>
+      <w:r>
+        <w:t>охрупчиванию</w:t>
+      </w:r>
+      <w:proofErr w:type="spellEnd"/>
+      <w:r>
+        <w:t xml:space="preserve"> </w:t>
+      </w:r>
+      <w:r>
+        <w:t>[4]</w:t>
+      </w:r>
+      <w:r>
+        <w:t>. Это может быть положительным фактором, так как сплав изначально обладает излишней пластичностью, как уже указывалось выше.</w:t>
+      </w:r>
+    </w:p>
+    <w:p>
+      <w:pPr>
+        <w:spacing w:line="360" w:lineRule="auto"/>
+        <w:jc w:val="both"/>
+      </w:pPr>
+      <w:r>
+        <w:tab/>
+        <w:t>Таким образом, главными достоинствами основы являются:</w:t>
+      </w:r>
+    </w:p>
+    <w:p>
+      <w:pPr>
+        <w:pStyle w:val="a4"/>
+        <w:numPr>
+          <w:ilvl w:val="0"/>
+          <w:numId w:val="9"/>
+        </w:numPr>
+        <w:rPr>
+          <w:sz w:val="24"/>
+          <w:szCs w:val="24"/>
+        </w:rPr>
+      </w:pPr>
+      <w:r>
+        <w:rPr>
+          <w:sz w:val="24"/>
+          <w:szCs w:val="24"/>
+        </w:rPr>
+        <w:t>Жаропрочность</w:t>
+      </w:r>
+    </w:p>
+    <w:p>
+      <w:pPr>
+        <w:pStyle w:val="a4"/>
+        <w:numPr>
+          <w:ilvl w:val="0"/>
+          <w:numId w:val="9"/>
+        </w:numPr>
+        <w:rPr>
+          <w:sz w:val="24"/>
+          <w:szCs w:val="24"/>
+        </w:rPr>
+      </w:pPr>
+      <w:r>
+        <w:rPr>
+          <w:sz w:val="24"/>
+          <w:szCs w:val="24"/>
+        </w:rPr>
+        <w:t>Коррозийная стойкость</w:t>
+      </w:r>
+    </w:p>
+    <w:p>
+      <w:pPr>
+        <w:pStyle w:val="a4"/>
+        <w:numPr>
+          <w:ilvl w:val="0"/>
+          <w:numId w:val="9"/>
+        </w:numPr>
+        <w:rPr>
+          <w:sz w:val="24"/>
+          <w:szCs w:val="24"/>
+        </w:rPr>
+      </w:pPr>
+      <w:r>
+        <w:rPr>
+          <w:sz w:val="24"/>
+          <w:szCs w:val="24"/>
+        </w:rPr>
+        <w:t>Технологичность</w:t>
+      </w:r>
+    </w:p>
+    <w:p>
+      <w:pPr>
+        <w:spacing w:line="360" w:lineRule="auto"/>
+        <w:ind w:left="360" w:firstLine="348"/>
+      </w:pPr>
+      <w:r>
+        <w:t>Ярко выраженными недостатками являются:</w:t>
+      </w:r>
+    </w:p>
+    <w:p>
+      <w:pPr>
+        <w:pStyle w:val="a4"/>
+        <w:numPr>
+          <w:ilvl w:val="0"/>
+          <w:numId w:val="10"/>
+        </w:numPr>
+        <w:rPr>
+          <w:sz w:val="24"/>
+          <w:szCs w:val="24"/>
+        </w:rPr>
+      </w:pPr>
+      <w:r>
+        <w:rPr>
+          <w:sz w:val="24"/>
+          <w:szCs w:val="24"/>
+        </w:rPr>
+        <w:t>Пластичность</w:t>
+      </w:r>
+    </w:p>
+    <w:p>
+      <w:pPr>
+        <w:pStyle w:val="a4"/>
+        <w:numPr>
+          <w:ilvl w:val="0"/>
+          <w:numId w:val="10"/>
+        </w:numPr>
+        <w:rPr>
+          <w:sz w:val="24"/>
+          <w:szCs w:val="24"/>
+        </w:rPr>
+      </w:pPr>
+      <w:r>
+        <w:rPr>
+          <w:sz w:val="24"/>
+          <w:szCs w:val="24"/>
+        </w:rPr>
+        <w:t>Высокая стоимость никеля</w:t>
+      </w:r>
+    </w:p>
+    <w:p>
+      <w:pPr>
+        <w:pStyle w:val="a4"/>
+        <w:ind w:firstLine="0"/>
+      </w:pPr>
+    </w:p>
+    <w:p>
+      <w:pPr>
+        <w:pStyle w:val="2"/>
+        <w:keepLines w:val="0"/>
+        <w:numPr>
+          <w:ilvl w:val="1"/>
+          <w:numId w:val="1"/>
+        </w:numPr>
+        <w:shd w:val="clear" w:color="auto" w:fill="FFFFFF"/>
+        <w:suppressAutoHyphens/>
+        <w:spacing w:before="120" w:after="120" w:line="360" w:lineRule="auto"/>
+        <w:contextualSpacing/>
+        <w:rPr>
+          <w:rFonts w:ascii="Times New Roman" w:hAnsi="Times New Roman" w:cs="Times New Roman"/>
+          <w:b/>
           <w:color w:val="000000" w:themeColor="text1"/>
-        </w:rPr>
-        <w:t>℃</w:t>
-      </w:r>
-      <w:r>
-        <w:rPr>
+          <w:sz w:val="24"/>
+          <w:szCs w:val="24"/>
+        </w:rPr>
+      </w:pPr>
+      <w:r>
+        <w:rPr>
+          <w:rFonts w:ascii="Times New Roman" w:hAnsi="Times New Roman" w:cs="Times New Roman"/>
+          <w:b/>
           <w:color w:val="000000" w:themeColor="text1"/>
-        </w:rPr>
-        <w:t>)</w:t>
-      </w:r>
-      <w:r>
+          <w:sz w:val="24"/>
+          <w:szCs w:val="24"/>
+        </w:rPr>
+        <w:t>Характеристика теплоносителя</w:t>
+      </w:r>
+    </w:p>
+    <w:p>
+      <w:pPr>
+        <w:spacing w:line="360" w:lineRule="auto"/>
+        <w:ind w:firstLine="708"/>
+        <w:jc w:val="both"/>
+      </w:pPr>
+      <w:r>
+        <w:t>В</w:t>
+      </w:r>
+      <w:r>
+        <w:t xml:space="preserve"> процессе эксплуатации энергоблоков типа ВВЭР </w:t>
+      </w:r>
+      <w:r>
+        <w:t xml:space="preserve">характеристики теплоносителя определяются </w:t>
+      </w:r>
+      <w:r>
+        <w:t>стандарт</w:t>
+      </w:r>
+      <w:r>
+        <w:t>ом</w:t>
+      </w:r>
+      <w:r>
+        <w:t xml:space="preserve"> организации (ОАО «Концерн Росэнергоатом») СТО 1.1.1.02.005.0004-2012 «Водно-химический режим первого контура энергоблоков атомных электростанций с реакторами ВВЭР-1000. Нормы качества теплоносителя и средства их обеспечения»</w:t>
+      </w:r>
+      <w:r>
+        <w:t>. Основными, интересующими нас, задачами этого стандарта являются:</w:t>
+      </w:r>
+    </w:p>
+    <w:p>
+      <w:pPr>
+        <w:pStyle w:val="a4"/>
+        <w:numPr>
+          <w:ilvl w:val="0"/>
+          <w:numId w:val="13"/>
+        </w:numPr>
+        <w:rPr>
+          <w:sz w:val="24"/>
+          <w:szCs w:val="24"/>
+        </w:rPr>
+      </w:pPr>
+      <w:r>
+        <w:rPr>
+          <w:sz w:val="24"/>
+          <w:szCs w:val="24"/>
+        </w:rPr>
+        <w:t>подавление образования окислительных продуктов радиолиза при работе на мощности;</w:t>
+      </w:r>
+    </w:p>
+    <w:p>
+      <w:pPr>
+        <w:pStyle w:val="a4"/>
+        <w:numPr>
+          <w:ilvl w:val="0"/>
+          <w:numId w:val="13"/>
+        </w:numPr>
+        <w:rPr>
+          <w:sz w:val="24"/>
+          <w:szCs w:val="24"/>
+        </w:rPr>
+      </w:pPr>
+      <w:r>
+        <w:rPr>
+          <w:sz w:val="24"/>
+          <w:szCs w:val="24"/>
+        </w:rPr>
+        <w:t>обеспечение проектной коррозионной стойкости конструкционных материалов оборудования и трубопроводов в течение всего срока эксплуатации</w:t>
+      </w:r>
+      <w:r>
+        <w:rPr>
+          <w:sz w:val="24"/>
+          <w:szCs w:val="24"/>
+        </w:rPr>
+        <w:t xml:space="preserve"> </w:t>
+      </w:r>
+      <w:r>
+        <w:rPr>
+          <w:sz w:val="24"/>
+          <w:szCs w:val="24"/>
+        </w:rPr>
+        <w:t>энергоблока;</w:t>
+      </w:r>
+    </w:p>
+    <w:p>
+      <w:pPr>
+        <w:pStyle w:val="a4"/>
+        <w:numPr>
+          <w:ilvl w:val="0"/>
+          <w:numId w:val="13"/>
+        </w:numPr>
+        <w:rPr>
+          <w:sz w:val="24"/>
+          <w:szCs w:val="24"/>
+        </w:rPr>
+      </w:pPr>
+      <w:r>
+        <w:rPr>
+          <w:sz w:val="24"/>
+          <w:szCs w:val="24"/>
+        </w:rPr>
+        <w:t>обеспечение минимального количества накоплений активированных</w:t>
+      </w:r>
+      <w:r>
+        <w:rPr>
+          <w:sz w:val="24"/>
+          <w:szCs w:val="24"/>
+        </w:rPr>
+        <w:t xml:space="preserve"> </w:t>
+      </w:r>
+      <w:r>
+        <w:rPr>
+          <w:sz w:val="24"/>
+          <w:szCs w:val="24"/>
+        </w:rPr>
+        <w:t>продуктов коррозии;</w:t>
+      </w:r>
+    </w:p>
+    <w:p>
+      <w:pPr>
+        <w:pStyle w:val="a4"/>
+        <w:numPr>
+          <w:ilvl w:val="0"/>
+          <w:numId w:val="13"/>
+        </w:numPr>
+        <w:rPr>
+          <w:sz w:val="24"/>
+          <w:szCs w:val="24"/>
+        </w:rPr>
+      </w:pPr>
+      <w:r>
+        <w:rPr>
+          <w:sz w:val="24"/>
+          <w:szCs w:val="24"/>
+        </w:rPr>
+        <w:t>минимизация количества радиоактивных технологических отходов</w:t>
+      </w:r>
+    </w:p>
+    <w:p>
+      <w:pPr>
+        <w:spacing w:line="360" w:lineRule="auto"/>
+        <w:ind w:firstLine="708"/>
+      </w:pPr>
+      <w:r>
+        <w:t>В соответствие с этими требованиями, нормализуются показатели, представленные в таблице 1.3.</w:t>
+      </w:r>
+    </w:p>
+    <w:p>
+      <w:pPr>
+        <w:spacing w:line="360" w:lineRule="auto"/>
+        <w:ind w:firstLine="708"/>
+      </w:pPr>
+    </w:p>
+    <w:p>
+      <w:pPr>
+        <w:spacing w:line="360" w:lineRule="auto"/>
+        <w:ind w:firstLine="708"/>
+      </w:pPr>
+    </w:p>
+    <w:p>
+      <w:pPr>
+        <w:spacing w:line="360" w:lineRule="auto"/>
+        <w:ind w:firstLine="708"/>
+      </w:pPr>
+    </w:p>
+    <w:p>
+      <w:pPr>
+        <w:spacing w:line="360" w:lineRule="auto"/>
+      </w:pPr>
+      <w:r>
+        <w:lastRenderedPageBreak/>
+        <w:t>Таблица 1.3.</w:t>
+      </w:r>
+    </w:p>
+    <w:tbl>
+      <w:tblPr>
+        <w:tblStyle w:val="a5"/>
+        <w:tblW w:w="0" w:type="auto"/>
+        <w:tblLook w:val="04A0" w:firstRow="1" w:lastRow="0" w:firstColumn="1" w:lastColumn="0" w:noHBand="0" w:noVBand="1"/>
+      </w:tblPr>
+      <w:tblGrid>
+        <w:gridCol w:w="4785"/>
+        <w:gridCol w:w="4786"/>
+      </w:tblGrid>
+      <w:tr>
+        <w:tc>
+          <w:tcPr>
+            <w:tcW w:w="4785" w:type="dxa"/>
+          </w:tcPr>
+          <w:p>
+            <w:pPr>
+              <w:spacing w:line="360" w:lineRule="auto"/>
+            </w:pPr>
+            <w:r>
+              <w:t>Наименование показателей</w:t>
+            </w:r>
+          </w:p>
+        </w:tc>
+        <w:tc>
+          <w:tcPr>
+            <w:tcW w:w="4786" w:type="dxa"/>
+          </w:tcPr>
+          <w:p>
+            <w:pPr>
+              <w:spacing w:line="360" w:lineRule="auto"/>
+            </w:pPr>
+            <w:r>
+              <w:t>Количество</w:t>
+            </w:r>
+          </w:p>
+        </w:tc>
+      </w:tr>
+      <w:tr>
+        <w:tc>
+          <w:tcPr>
+            <w:tcW w:w="4785" w:type="dxa"/>
+          </w:tcPr>
+          <w:p>
+            <w:pPr>
+              <w:spacing w:line="360" w:lineRule="auto"/>
+            </w:pPr>
+            <w:r>
+              <w:t>Концентрация хлорид-иона, мг/дм</w:t>
+            </w:r>
+            <w:r>
+              <w:rPr>
+                <w:vertAlign w:val="superscript"/>
+              </w:rPr>
+              <w:t>3</w:t>
+            </w:r>
+          </w:p>
+        </w:tc>
+        <w:tc>
+          <w:tcPr>
+            <w:tcW w:w="4786" w:type="dxa"/>
+          </w:tcPr>
+          <w:p>
+            <w:pPr>
+              <w:spacing w:line="360" w:lineRule="auto"/>
+            </w:pPr>
+            <w:r>
+              <w:t>не более 0,1</w:t>
+            </w:r>
+          </w:p>
+        </w:tc>
+      </w:tr>
+      <w:tr>
+        <w:tc>
+          <w:tcPr>
+            <w:tcW w:w="4785" w:type="dxa"/>
+          </w:tcPr>
+          <w:p>
+            <w:pPr>
+              <w:spacing w:line="360" w:lineRule="auto"/>
+            </w:pPr>
+            <w:r>
+              <w:t>Концентрация растворенного кислорода, мг/дм</w:t>
+            </w:r>
+            <w:r>
+              <w:rPr>
+                <w:vertAlign w:val="superscript"/>
+              </w:rPr>
+              <w:t>3</w:t>
+            </w:r>
+          </w:p>
+        </w:tc>
+        <w:tc>
+          <w:tcPr>
+            <w:tcW w:w="4786" w:type="dxa"/>
+          </w:tcPr>
+          <w:p>
+            <w:pPr>
+              <w:spacing w:line="360" w:lineRule="auto"/>
+            </w:pPr>
+            <w:r>
+              <w:t>не более 0,005</w:t>
+            </w:r>
+          </w:p>
+        </w:tc>
+      </w:tr>
+      <w:tr>
+        <w:tc>
+          <w:tcPr>
+            <w:tcW w:w="4785" w:type="dxa"/>
+          </w:tcPr>
+          <w:p>
+            <w:pPr>
+              <w:tabs>
+                <w:tab w:val="left" w:pos="969"/>
+              </w:tabs>
+              <w:spacing w:line="360" w:lineRule="auto"/>
+            </w:pPr>
+            <w:r>
+              <w:t>Концентрация растворенного водорода, мг/дм</w:t>
+            </w:r>
+            <w:r>
+              <w:rPr>
+                <w:vertAlign w:val="superscript"/>
+              </w:rPr>
+              <w:t>3</w:t>
+            </w:r>
+          </w:p>
+        </w:tc>
+        <w:tc>
+          <w:tcPr>
+            <w:tcW w:w="4786" w:type="dxa"/>
+          </w:tcPr>
+          <w:p>
+            <w:pPr>
+              <w:spacing w:line="360" w:lineRule="auto"/>
+            </w:pPr>
+            <w:r>
+              <w:t>2,2 – 4,5</w:t>
+            </w:r>
+          </w:p>
+        </w:tc>
+      </w:tr>
+      <w:tr>
+        <w:tc>
+          <w:tcPr>
+            <w:tcW w:w="4785" w:type="dxa"/>
+          </w:tcPr>
+          <w:p>
+            <w:pPr>
+              <w:spacing w:line="360" w:lineRule="auto"/>
+            </w:pPr>
+            <w:r>
+              <w:t>Суммарная молярная концентрация ионов щелочных металлов (калия, лития, натрия) в зависимости от текущей концентрации борной кислоты</w:t>
+            </w:r>
+          </w:p>
+        </w:tc>
+        <w:tc>
+          <w:tcPr>
+            <w:tcW w:w="4786" w:type="dxa"/>
+          </w:tcPr>
+          <w:p>
+            <w:r>
+              <w:t xml:space="preserve">Зона А (рисунок </w:t>
+            </w:r>
+            <w:r>
+              <w:t>1.6</w:t>
+            </w:r>
+            <w:r>
+              <w:t>)</w:t>
+            </w:r>
+          </w:p>
+          <w:p>
+            <w:pPr>
+              <w:spacing w:line="360" w:lineRule="auto"/>
+            </w:pPr>
+          </w:p>
+        </w:tc>
+      </w:tr>
+    </w:tbl>
+    <w:p>
+      <w:pPr>
+        <w:spacing w:line="360" w:lineRule="auto"/>
+        <w:ind w:firstLine="708"/>
+        <w:jc w:val="center"/>
+        <w:rPr>
+          <w:noProof/>
+        </w:rPr>
+      </w:pPr>
+    </w:p>
+    <w:p>
+      <w:pPr>
+        <w:spacing w:line="360" w:lineRule="auto"/>
+        <w:ind w:firstLine="708"/>
+        <w:jc w:val="center"/>
+      </w:pPr>
+      <w:r>
+        <w:rPr>
+          <w:noProof/>
+        </w:rPr>
+        <w:drawing>
+          <wp:inline distT="0" distB="0" distL="0" distR="0" wp14:anchorId="7D8E1293" wp14:editId="4E6B9221">
+            <wp:extent cx="3888887" cy="3395449"/>
+            <wp:effectExtent l="0" t="0" r="0" b="0"/>
+            <wp:docPr id="20" name="Рисунок 20"/>
+            <wp:cNvGraphicFramePr>
+              <a:graphicFrameLocks xmlns:a="http://schemas.openxmlformats.org/drawingml/2006/main" noChangeAspect="1"/>
+            </wp:cNvGraphicFramePr>
+            <a:graphic xmlns:a="http://schemas.openxmlformats.org/drawingml/2006/main">
+              <a:graphicData uri="http://schemas.openxmlformats.org/drawingml/2006/picture">
+                <pic:pic xmlns:pic="http://schemas.openxmlformats.org/drawingml/2006/picture">
+                  <pic:nvPicPr>
+                    <pic:cNvPr id="1" name=""/>
+                    <pic:cNvPicPr/>
+                  </pic:nvPicPr>
+                  <pic:blipFill>
+                    <a:blip r:embed="rId12">
+                      <a:extLst>
+                        <a:ext uri="{BEBA8EAE-BF5A-486C-A8C5-ECC9F3942E4B}">
+                          <a14:imgProps xmlns:a14="http://schemas.microsoft.com/office/drawing/2010/main">
+                            <a14:imgLayer r:embed="rId13">
+                              <a14:imgEffect>
+                                <a14:sharpenSoften amount="50000"/>
+                              </a14:imgEffect>
+                            </a14:imgLayer>
+                          </a14:imgProps>
+                        </a:ext>
+                      </a:extLst>
+                    </a:blip>
+                    <a:stretch>
+                      <a:fillRect/>
+                    </a:stretch>
+                  </pic:blipFill>
+                  <pic:spPr>
+                    <a:xfrm>
+                      <a:off x="0" y="0"/>
+                      <a:ext cx="3893928" cy="3399851"/>
+                    </a:xfrm>
+                    <a:prstGeom prst="rect">
+                      <a:avLst/>
+                    </a:prstGeom>
+                  </pic:spPr>
+                </pic:pic>
+              </a:graphicData>
+            </a:graphic>
+          </wp:inline>
+        </w:drawing>
+      </w:r>
+    </w:p>
+    <w:p>
+      <w:pPr>
+        <w:spacing w:line="360" w:lineRule="auto"/>
+        <w:ind w:firstLine="708"/>
+        <w:jc w:val="center"/>
+        <w:rPr>
+          <w:sz w:val="20"/>
+          <w:szCs w:val="20"/>
+        </w:rPr>
+      </w:pPr>
+      <w:r>
+        <w:rPr>
+          <w:sz w:val="20"/>
+          <w:szCs w:val="20"/>
+        </w:rPr>
+        <w:t>Зона А – область нормируемых значений; Зоны Б и В – области 1-го уровня отклонений; Зоны Г и Д – области 2-го уровня отклонений; Зона Е – область 3-го уровня отклонений.</w:t>
+      </w:r>
+    </w:p>
+    <w:p>
+      <w:pPr>
+        <w:spacing w:line="360" w:lineRule="auto"/>
+        <w:ind w:firstLine="708"/>
+        <w:jc w:val="center"/>
+      </w:pPr>
+    </w:p>
+    <w:p>
+      <w:pPr>
+        <w:spacing w:line="360" w:lineRule="auto"/>
+        <w:ind w:firstLine="708"/>
+        <w:jc w:val="center"/>
+      </w:pPr>
+      <w:r>
+        <w:t>Рисунок 1.</w:t>
+      </w:r>
+      <w:r>
+        <w:t>6</w:t>
+      </w:r>
+      <w:r>
+        <w:t xml:space="preserve"> – </w:t>
+      </w:r>
+      <w:r>
+        <w:t>Зависимость суммарной молярной концентрации ионов щелочных металлов (калия, лития, натрия) в теплоносителе первого контура от текущей концентрации</w:t>
+      </w:r>
+      <w:r>
+        <w:t xml:space="preserve"> </w:t>
+      </w:r>
+      <w:r>
+        <w:t>борной кислоты (энергоблоки АЭС с ВВЭР- 1000 России и зарубежные энергоблоки с РУ с ВВЭР-1000 российского производства)</w:t>
+      </w:r>
+      <w:r>
+        <w:t xml:space="preserve"> </w:t>
+      </w:r>
+      <w:r>
+        <w:t>[1</w:t>
+      </w:r>
+      <w:r>
+        <w:t>1</w:t>
+      </w:r>
+      <w:r>
+        <w:t>]</w:t>
+      </w:r>
+    </w:p>
+    <w:p>
+      <w:pPr>
+        <w:spacing w:line="360" w:lineRule="auto"/>
+        <w:ind w:firstLine="708"/>
+        <w:jc w:val="center"/>
+      </w:pPr>
+    </w:p>
+    <w:p>
+      <w:pPr>
+        <w:spacing w:line="360" w:lineRule="auto"/>
+        <w:ind w:firstLine="432"/>
+        <w:jc w:val="both"/>
+      </w:pPr>
+      <w:r>
+        <w:t xml:space="preserve">Концентрация растворенного водорода устанавливается из соображений коррозийной устойчивости конструкционных материалов активной зоны реактора. Исходя из таблицы </w:t>
+      </w:r>
+      <w:r>
+        <w:lastRenderedPageBreak/>
+        <w:t>1.3</w:t>
+      </w:r>
+      <w:r>
+        <w:t xml:space="preserve"> </w:t>
+      </w:r>
+      <w:r>
+        <w:rPr>
+          <w:lang w:val="en-US"/>
+        </w:rPr>
+        <w:t>pH</w:t>
+      </w:r>
+      <w:r>
+        <w:t xml:space="preserve"> может изменяться от нижнего предела 5.9, который </w:t>
+      </w:r>
+      <w:r>
+        <w:t>обуславливает увеличение</w:t>
+      </w:r>
+      <w:r>
+        <w:t xml:space="preserve"> сверх допустимых величин скорости </w:t>
+      </w:r>
+      <w:r>
+        <w:t xml:space="preserve">водородного </w:t>
+      </w:r>
+      <w:proofErr w:type="spellStart"/>
+      <w:r>
+        <w:t>охрпчивания</w:t>
+      </w:r>
+      <w:proofErr w:type="spellEnd"/>
+      <w:r>
+        <w:t xml:space="preserve"> металла, до верхнего 10.3, превышение которого грозит коррозийным растрескиванием твэлов.</w:t>
+      </w:r>
+      <w:r>
+        <w:t xml:space="preserve"> Помимо этого, концентрация водорода в пределах 2.2...4.5 мг</w:t>
+      </w:r>
+      <w:r>
+        <w:t>/</w:t>
+      </w:r>
+      <w:r>
+        <w:t>дм</w:t>
+      </w:r>
+      <w:r>
+        <w:rPr>
+          <w:vertAlign w:val="superscript"/>
+        </w:rPr>
+        <w:t>3</w:t>
+      </w:r>
+      <w:r>
+        <w:t xml:space="preserve"> </w:t>
+      </w:r>
+      <w:r>
+        <w:t>практически полностью подавляет радиолиз контурной воды и тем самым снижает коррозийное воздействие среды.</w:t>
+      </w:r>
+    </w:p>
+    <w:p>
+      <w:pPr>
+        <w:spacing w:line="360" w:lineRule="auto"/>
+        <w:ind w:firstLine="432"/>
+        <w:jc w:val="both"/>
+      </w:pPr>
+      <w:r>
+        <w:t>Необходимость поддержания определенного</w:t>
+      </w:r>
+      <w:r>
+        <w:t xml:space="preserve"> уровня хлорид-иона обуславливается тем, что он является сильнейшим активатором электрохимической коррозии. В сочетании с кислородом, даже небольшое количество хлорид ионов может вызвать коррозионное растрескивание материала разрабатываемого АДФ.</w:t>
+      </w:r>
+    </w:p>
+    <w:p>
+      <w:pPr>
+        <w:pStyle w:val="a4"/>
+        <w:spacing w:after="0"/>
+        <w:ind w:left="785" w:firstLine="0"/>
+        <w:rPr>
+          <w:sz w:val="22"/>
+        </w:rPr>
+      </w:pPr>
+    </w:p>
+    <w:p>
+      <w:pPr>
+        <w:spacing w:after="160" w:line="360" w:lineRule="auto"/>
+        <w:jc w:val="both"/>
         <w:rPr>
           <w:color w:val="000000" w:themeColor="text1"/>
         </w:rPr>
-        <w:t>. Материал довольно пластичен и склонен к деформации, не смотря на высокое содержание хрома</w:t>
-      </w:r>
-      <w:bookmarkStart w:id="5" w:name="_GoBack"/>
-      <w:bookmarkEnd w:id="5"/>
+      </w:pPr>
       <w:r>
         <w:br w:type="page"/>
       </w:r>
@@ -5558,7 +5829,7 @@
         <w:ind w:left="432"/>
         <w:contextualSpacing/>
       </w:pPr>
-      <w:bookmarkStart w:id="6" w:name="_Toc6869028"/>
+      <w:bookmarkStart w:id="5" w:name="_Toc6869028"/>
       <w:r>
         <w:t>СПИСОК</w:t>
       </w:r>
@@ -5574,7 +5845,7 @@
       <w:r>
         <w:t>ИСТОЧНИКОВ</w:t>
       </w:r>
-      <w:bookmarkEnd w:id="6"/>
+      <w:bookmarkEnd w:id="5"/>
     </w:p>
     <w:p>
       <w:pPr>
@@ -5828,7 +6099,6 @@
         <w:rPr>
           <w:color w:val="222222"/>
           <w:shd w:val="clear" w:color="auto" w:fill="FFFFFF"/>
-          <w:lang w:val="en-US"/>
         </w:rPr>
       </w:pPr>
       <w:r>
@@ -5892,25 +6162,7 @@
           <w:shd w:val="clear" w:color="auto" w:fill="FFFFFF"/>
           <w:lang w:val="en-US"/>
         </w:rPr>
-        <w:t xml:space="preserve">Metals, Special. "Product handbook of </w:t>
-      </w:r>
-      <w:proofErr w:type="gramStart"/>
-      <w:r>
-        <w:rPr>
-          <w:color w:val="222222"/>
-          <w:shd w:val="clear" w:color="auto" w:fill="FFFFFF"/>
-          <w:lang w:val="en-US"/>
-        </w:rPr>
-        <w:t>high performance</w:t>
-      </w:r>
-      <w:proofErr w:type="gramEnd"/>
-      <w:r>
-        <w:rPr>
-          <w:color w:val="222222"/>
-          <w:shd w:val="clear" w:color="auto" w:fill="FFFFFF"/>
-          <w:lang w:val="en-US"/>
-        </w:rPr>
-        <w:t xml:space="preserve"> nickel alloys." Special Metals, Huntington, WV, accessed May 22 (2015): 2017.</w:t>
+        <w:t>Dutta R. S. Corrosion aspects of Ni–Cr–Fe based and Ni–Cu based steam generator tube materials //Journal of Nuclear Materials. – 2009. – Т. 393. – №. 2. – С. 343-349.</w:t>
       </w:r>
     </w:p>
     <w:p>
@@ -5923,10 +6175,61 @@
         <w:contextualSpacing/>
         <w:jc w:val="both"/>
         <w:rPr>
-          <w:noProof/>
-          <w:lang w:val="en-US"/>
-        </w:rPr>
-      </w:pPr>
+          <w:color w:val="222222"/>
+          <w:shd w:val="clear" w:color="auto" w:fill="FFFFFF"/>
+          <w:lang w:val="en-US"/>
+        </w:rPr>
+      </w:pPr>
+      <w:r>
+        <w:rPr>
+          <w:color w:val="222222"/>
+          <w:shd w:val="clear" w:color="auto" w:fill="FFFFFF"/>
+          <w:lang w:val="en-US"/>
+        </w:rPr>
+        <w:t>6</w:t>
+      </w:r>
+      <w:r>
+        <w:rPr>
+          <w:color w:val="222222"/>
+          <w:shd w:val="clear" w:color="auto" w:fill="FFFFFF"/>
+          <w:lang w:val="en-US"/>
+        </w:rPr>
+        <w:t>.</w:t>
+      </w:r>
+      <w:r>
+        <w:rPr>
+          <w:color w:val="222222"/>
+          <w:shd w:val="clear" w:color="auto" w:fill="FFFFFF"/>
+          <w:lang w:val="en-US"/>
+        </w:rPr>
+        <w:tab/>
+      </w:r>
+      <w:r>
+        <w:rPr>
+          <w:color w:val="222222"/>
+          <w:shd w:val="clear" w:color="auto" w:fill="FFFFFF"/>
+          <w:lang w:val="en-US"/>
+        </w:rPr>
+        <w:t xml:space="preserve">Metals, Special. "Product handbook of </w:t>
+      </w:r>
+      <w:proofErr w:type="gramStart"/>
+      <w:r>
+        <w:rPr>
+          <w:color w:val="222222"/>
+          <w:shd w:val="clear" w:color="auto" w:fill="FFFFFF"/>
+          <w:lang w:val="en-US"/>
+        </w:rPr>
+        <w:t>high performance</w:t>
+      </w:r>
+      <w:proofErr w:type="gramEnd"/>
+      <w:r>
+        <w:rPr>
+          <w:color w:val="222222"/>
+          <w:shd w:val="clear" w:color="auto" w:fill="FFFFFF"/>
+          <w:lang w:val="en-US"/>
+        </w:rPr>
+        <w:t xml:space="preserve"> nickel alloys." Special Metals, Huntington, WV, accessed May 22 (2015): 2017.</w:t>
+      </w:r>
     </w:p>
     <w:p>
       <w:pPr>
@@ -5936,11 +6239,91 @@
         <w:adjustRightInd w:val="0"/>
         <w:ind w:left="640" w:hanging="640"/>
         <w:contextualSpacing/>
-        <w:rPr>
-          <w:noProof/>
-          <w:lang w:val="en-US"/>
-        </w:rPr>
-      </w:pPr>
+        <w:jc w:val="both"/>
+        <w:rPr>
+          <w:color w:val="222222"/>
+          <w:shd w:val="clear" w:color="auto" w:fill="FFFFFF"/>
+          <w:lang w:val="en-US"/>
+        </w:rPr>
+      </w:pPr>
+      <w:r>
+        <w:rPr>
+          <w:color w:val="222222"/>
+          <w:shd w:val="clear" w:color="auto" w:fill="FFFFFF"/>
+          <w:lang w:val="en-US"/>
+        </w:rPr>
+        <w:t>7.</w:t>
+      </w:r>
+      <w:r>
+        <w:rPr>
+          <w:color w:val="222222"/>
+          <w:shd w:val="clear" w:color="auto" w:fill="FFFFFF"/>
+          <w:lang w:val="en-US"/>
+        </w:rPr>
+        <w:tab/>
+      </w:r>
+      <w:r>
+        <w:rPr>
+          <w:color w:val="222222"/>
+          <w:shd w:val="clear" w:color="auto" w:fill="FFFFFF"/>
+          <w:lang w:val="en-US"/>
+        </w:rPr>
+        <w:t xml:space="preserve">R.W. Bosch, D. </w:t>
+      </w:r>
+      <w:proofErr w:type="spellStart"/>
+      <w:r>
+        <w:rPr>
+          <w:color w:val="222222"/>
+          <w:shd w:val="clear" w:color="auto" w:fill="FFFFFF"/>
+          <w:lang w:val="en-US"/>
+        </w:rPr>
+        <w:t>Féron</w:t>
+      </w:r>
+      <w:proofErr w:type="spellEnd"/>
+      <w:r>
+        <w:rPr>
+          <w:color w:val="222222"/>
+          <w:shd w:val="clear" w:color="auto" w:fill="FFFFFF"/>
+          <w:lang w:val="en-US"/>
+        </w:rPr>
+        <w:t xml:space="preserve">, J.P. </w:t>
+      </w:r>
+      <w:proofErr w:type="spellStart"/>
+      <w:r>
+        <w:rPr>
+          <w:color w:val="222222"/>
+          <w:shd w:val="clear" w:color="auto" w:fill="FFFFFF"/>
+          <w:lang w:val="en-US"/>
+        </w:rPr>
+        <w:t>Celis</w:t>
+      </w:r>
+      <w:proofErr w:type="spellEnd"/>
+      <w:r>
+        <w:rPr>
+          <w:color w:val="222222"/>
+          <w:shd w:val="clear" w:color="auto" w:fill="FFFFFF"/>
+          <w:lang w:val="en-US"/>
+        </w:rPr>
+        <w:t xml:space="preserve">, Electrochemistry in light water reactors: reference electrodes, measurements, corrosion and </w:t>
+      </w:r>
+      <w:proofErr w:type="spellStart"/>
+      <w:r>
+        <w:rPr>
+          <w:color w:val="222222"/>
+          <w:shd w:val="clear" w:color="auto" w:fill="FFFFFF"/>
+          <w:lang w:val="en-US"/>
+        </w:rPr>
+        <w:t>tribocorrosion</w:t>
+      </w:r>
+      <w:proofErr w:type="spellEnd"/>
+      <w:r>
+        <w:rPr>
+          <w:color w:val="222222"/>
+          <w:shd w:val="clear" w:color="auto" w:fill="FFFFFF"/>
+          <w:lang w:val="en-US"/>
+        </w:rPr>
+        <w:t xml:space="preserve"> issues, EFC Publication No. 49, Woodhead Publishing in Materials, Cambridge, England, 2007.</w:t>
+      </w:r>
     </w:p>
     <w:p>
       <w:pPr>
@@ -5950,9 +6333,383 @@
         <w:adjustRightInd w:val="0"/>
         <w:ind w:left="640" w:hanging="640"/>
         <w:contextualSpacing/>
+        <w:jc w:val="both"/>
+        <w:rPr>
+          <w:color w:val="222222"/>
+          <w:shd w:val="clear" w:color="auto" w:fill="FFFFFF"/>
+          <w:lang w:val="en-US"/>
+        </w:rPr>
+      </w:pPr>
+      <w:r>
+        <w:rPr>
+          <w:color w:val="222222"/>
+          <w:shd w:val="clear" w:color="auto" w:fill="FFFFFF"/>
+          <w:lang w:val="en-US"/>
+        </w:rPr>
+        <w:t>8.</w:t>
+      </w:r>
+      <w:r>
+        <w:rPr>
+          <w:color w:val="222222"/>
+          <w:shd w:val="clear" w:color="auto" w:fill="FFFFFF"/>
+          <w:lang w:val="en-US"/>
+        </w:rPr>
+        <w:tab/>
+      </w:r>
+      <w:r>
+        <w:rPr>
+          <w:color w:val="222222"/>
+          <w:shd w:val="clear" w:color="auto" w:fill="FFFFFF"/>
+          <w:lang w:val="en-US"/>
+        </w:rPr>
+        <w:t xml:space="preserve">Y.B. </w:t>
+      </w:r>
+      <w:proofErr w:type="spellStart"/>
+      <w:r>
+        <w:rPr>
+          <w:color w:val="222222"/>
+          <w:shd w:val="clear" w:color="auto" w:fill="FFFFFF"/>
+          <w:lang w:val="en-US"/>
+        </w:rPr>
+        <w:t>Qiu</w:t>
+      </w:r>
+      <w:proofErr w:type="spellEnd"/>
+      <w:r>
+        <w:rPr>
+          <w:color w:val="222222"/>
+          <w:shd w:val="clear" w:color="auto" w:fill="FFFFFF"/>
+          <w:lang w:val="en-US"/>
+        </w:rPr>
+        <w:t xml:space="preserve">, T. Shoji, Z.P. Lu, Effect of dissolved hydrogen on the electrochemical </w:t>
+      </w:r>
+      <w:proofErr w:type="spellStart"/>
+      <w:r>
+        <w:rPr>
+          <w:color w:val="222222"/>
+          <w:shd w:val="clear" w:color="auto" w:fill="FFFFFF"/>
+          <w:lang w:val="en-US"/>
+        </w:rPr>
+        <w:t>behaviour</w:t>
+      </w:r>
+      <w:proofErr w:type="spellEnd"/>
+      <w:r>
+        <w:rPr>
+          <w:color w:val="222222"/>
+          <w:shd w:val="clear" w:color="auto" w:fill="FFFFFF"/>
+          <w:lang w:val="en-US"/>
+        </w:rPr>
+        <w:t xml:space="preserve"> of Alloy 600 in simulated PWR primary water at 290 C, </w:t>
+      </w:r>
+      <w:proofErr w:type="spellStart"/>
+      <w:r>
+        <w:rPr>
+          <w:color w:val="222222"/>
+          <w:shd w:val="clear" w:color="auto" w:fill="FFFFFF"/>
+          <w:lang w:val="en-US"/>
+        </w:rPr>
+        <w:t>Corros</w:t>
+      </w:r>
+      <w:proofErr w:type="spellEnd"/>
+      <w:r>
+        <w:rPr>
+          <w:color w:val="222222"/>
+          <w:shd w:val="clear" w:color="auto" w:fill="FFFFFF"/>
+          <w:lang w:val="en-US"/>
+        </w:rPr>
+        <w:t>. Sci. 53 (2011) 1983–1989.</w:t>
+      </w:r>
+    </w:p>
+    <w:p>
+      <w:pPr>
+        <w:widowControl w:val="0"/>
+        <w:autoSpaceDE w:val="0"/>
+        <w:autoSpaceDN w:val="0"/>
+        <w:adjustRightInd w:val="0"/>
+        <w:ind w:left="640" w:hanging="640"/>
+        <w:contextualSpacing/>
+        <w:jc w:val="both"/>
+        <w:rPr>
+          <w:color w:val="222222"/>
+          <w:shd w:val="clear" w:color="auto" w:fill="FFFFFF"/>
+          <w:lang w:val="en-US"/>
+        </w:rPr>
+      </w:pPr>
+      <w:r>
+        <w:rPr>
+          <w:color w:val="222222"/>
+          <w:shd w:val="clear" w:color="auto" w:fill="FFFFFF"/>
+          <w:lang w:val="en-US"/>
+        </w:rPr>
+        <w:t>9.</w:t>
+      </w:r>
+      <w:r>
+        <w:rPr>
+          <w:color w:val="222222"/>
+          <w:shd w:val="clear" w:color="auto" w:fill="FFFFFF"/>
+          <w:lang w:val="en-US"/>
+        </w:rPr>
+        <w:tab/>
+      </w:r>
+      <w:r>
+        <w:rPr>
+          <w:color w:val="222222"/>
+          <w:shd w:val="clear" w:color="auto" w:fill="FFFFFF"/>
+          <w:lang w:val="en-US"/>
+        </w:rPr>
+        <w:t>Stollery K. R. Mineral depletion with cost as the extraction limit: A model applied to the behavior of prices in the nickel industry //Journal of Environmental Economics and Management. – 1983. – Т. 10. – №. 2. – С. 151-165.</w:t>
+      </w:r>
+    </w:p>
+    <w:p>
+      <w:pPr>
+        <w:widowControl w:val="0"/>
+        <w:autoSpaceDE w:val="0"/>
+        <w:autoSpaceDN w:val="0"/>
+        <w:adjustRightInd w:val="0"/>
+        <w:ind w:left="640" w:hanging="640"/>
+        <w:contextualSpacing/>
+        <w:jc w:val="both"/>
+        <w:rPr>
+          <w:color w:val="222222"/>
+          <w:shd w:val="clear" w:color="auto" w:fill="FFFFFF"/>
+          <w:lang w:val="en-US"/>
+        </w:rPr>
+      </w:pPr>
+      <w:r>
+        <w:rPr>
+          <w:color w:val="222222"/>
+          <w:shd w:val="clear" w:color="auto" w:fill="FFFFFF"/>
+          <w:lang w:val="en-US"/>
+        </w:rPr>
+        <w:t>10.</w:t>
+      </w:r>
+      <w:r>
+        <w:rPr>
+          <w:color w:val="222222"/>
+          <w:shd w:val="clear" w:color="auto" w:fill="FFFFFF"/>
+          <w:lang w:val="en-US"/>
+        </w:rPr>
+        <w:tab/>
+      </w:r>
+      <w:r>
+        <w:rPr>
+          <w:color w:val="222222"/>
+          <w:shd w:val="clear" w:color="auto" w:fill="FFFFFF"/>
+          <w:lang w:val="en-US"/>
+        </w:rPr>
+        <w:t xml:space="preserve">Lucan D., </w:t>
+      </w:r>
+      <w:proofErr w:type="spellStart"/>
+      <w:r>
+        <w:rPr>
+          <w:color w:val="222222"/>
+          <w:shd w:val="clear" w:color="auto" w:fill="FFFFFF"/>
+          <w:lang w:val="en-US"/>
+        </w:rPr>
+        <w:t>Fulger</w:t>
+      </w:r>
+      <w:proofErr w:type="spellEnd"/>
+      <w:r>
+        <w:rPr>
+          <w:color w:val="222222"/>
+          <w:shd w:val="clear" w:color="auto" w:fill="FFFFFF"/>
+          <w:lang w:val="en-US"/>
+        </w:rPr>
+        <w:t xml:space="preserve"> M., </w:t>
+      </w:r>
+      <w:proofErr w:type="spellStart"/>
+      <w:r>
+        <w:rPr>
+          <w:color w:val="222222"/>
+          <w:shd w:val="clear" w:color="auto" w:fill="FFFFFF"/>
+          <w:lang w:val="en-US"/>
+        </w:rPr>
+        <w:t>Jinescu</w:t>
+      </w:r>
+      <w:proofErr w:type="spellEnd"/>
+      <w:r>
+        <w:rPr>
+          <w:color w:val="222222"/>
+          <w:shd w:val="clear" w:color="auto" w:fill="FFFFFF"/>
+          <w:lang w:val="en-US"/>
+        </w:rPr>
+        <w:t xml:space="preserve"> G. Corrosion process of Incoloy-800 in high pressure and temperature aqueous environment //Rev. </w:t>
+      </w:r>
+      <w:proofErr w:type="spellStart"/>
+      <w:r>
+        <w:rPr>
+          <w:color w:val="222222"/>
+          <w:shd w:val="clear" w:color="auto" w:fill="FFFFFF"/>
+          <w:lang w:val="en-US"/>
+        </w:rPr>
+        <w:t>Chim</w:t>
+      </w:r>
+      <w:proofErr w:type="spellEnd"/>
+      <w:r>
+        <w:rPr>
+          <w:color w:val="222222"/>
+          <w:shd w:val="clear" w:color="auto" w:fill="FFFFFF"/>
+          <w:lang w:val="en-US"/>
+        </w:rPr>
+        <w:t>. – 2008. – Т. 59. – №. 9. – С. 1026-1029.</w:t>
+      </w:r>
+    </w:p>
+    <w:p>
+      <w:pPr>
+        <w:widowControl w:val="0"/>
+        <w:autoSpaceDE w:val="0"/>
+        <w:autoSpaceDN w:val="0"/>
+        <w:adjustRightInd w:val="0"/>
+        <w:ind w:left="640" w:hanging="640"/>
+        <w:contextualSpacing/>
+        <w:jc w:val="both"/>
+        <w:rPr>
+          <w:color w:val="222222"/>
+          <w:shd w:val="clear" w:color="auto" w:fill="FFFFFF"/>
+        </w:rPr>
+      </w:pPr>
+      <w:r>
+        <w:rPr>
+          <w:color w:val="222222"/>
+          <w:shd w:val="clear" w:color="auto" w:fill="FFFFFF"/>
+        </w:rPr>
+        <w:t>1</w:t>
+      </w:r>
+      <w:r>
+        <w:rPr>
+          <w:color w:val="222222"/>
+          <w:shd w:val="clear" w:color="auto" w:fill="FFFFFF"/>
+        </w:rPr>
+        <w:t>1</w:t>
+      </w:r>
+      <w:r>
+        <w:rPr>
+          <w:color w:val="222222"/>
+          <w:shd w:val="clear" w:color="auto" w:fill="FFFFFF"/>
+        </w:rPr>
+        <w:t>.</w:t>
+      </w:r>
+      <w:r>
+        <w:rPr>
+          <w:color w:val="222222"/>
+          <w:shd w:val="clear" w:color="auto" w:fill="FFFFFF"/>
+        </w:rPr>
+        <w:tab/>
+      </w:r>
+      <w:r>
+        <w:rPr>
+          <w:color w:val="222222"/>
+          <w:shd w:val="clear" w:color="auto" w:fill="FFFFFF"/>
+        </w:rPr>
+        <w:t xml:space="preserve">Трегубова О. И., </w:t>
+      </w:r>
+      <w:proofErr w:type="spellStart"/>
+      <w:r>
+        <w:rPr>
+          <w:color w:val="222222"/>
+          <w:shd w:val="clear" w:color="auto" w:fill="FFFFFF"/>
+        </w:rPr>
+        <w:t>Брыков</w:t>
+      </w:r>
+      <w:proofErr w:type="spellEnd"/>
+      <w:r>
+        <w:rPr>
+          <w:color w:val="222222"/>
+          <w:shd w:val="clear" w:color="auto" w:fill="FFFFFF"/>
+        </w:rPr>
+        <w:t xml:space="preserve"> С. И., </w:t>
+      </w:r>
+      <w:proofErr w:type="spellStart"/>
+      <w:r>
+        <w:rPr>
+          <w:color w:val="222222"/>
+          <w:shd w:val="clear" w:color="auto" w:fill="FFFFFF"/>
+        </w:rPr>
+        <w:t>Сусакин</w:t>
+      </w:r>
+      <w:proofErr w:type="spellEnd"/>
+      <w:r>
+        <w:rPr>
+          <w:color w:val="222222"/>
+          <w:shd w:val="clear" w:color="auto" w:fill="FFFFFF"/>
+        </w:rPr>
+        <w:t xml:space="preserve"> С. Н. ВОДНО-ХИМИЧЕСКИЙ РЕЖИМ ПЕРВОГО КОНТУРА ДЛЯ АЭС С ВВЭР-ТОИ.</w:t>
+      </w:r>
+    </w:p>
+    <w:p>
+      <w:pPr>
+        <w:widowControl w:val="0"/>
+        <w:autoSpaceDE w:val="0"/>
+        <w:autoSpaceDN w:val="0"/>
+        <w:adjustRightInd w:val="0"/>
+        <w:ind w:left="640" w:hanging="640"/>
+        <w:contextualSpacing/>
+        <w:jc w:val="both"/>
+        <w:rPr>
+          <w:color w:val="222222"/>
+          <w:shd w:val="clear" w:color="auto" w:fill="FFFFFF"/>
+        </w:rPr>
+      </w:pPr>
+      <w:r>
+        <w:rPr>
+          <w:color w:val="222222"/>
+          <w:shd w:val="clear" w:color="auto" w:fill="FFFFFF"/>
+        </w:rPr>
+        <w:t>12.</w:t>
+      </w:r>
+      <w:r>
+        <w:rPr>
+          <w:color w:val="222222"/>
+          <w:shd w:val="clear" w:color="auto" w:fill="FFFFFF"/>
+        </w:rPr>
+        <w:tab/>
+      </w:r>
+      <w:r>
+        <w:rPr>
+          <w:color w:val="222222"/>
+          <w:shd w:val="clear" w:color="auto" w:fill="FFFFFF"/>
+        </w:rPr>
+        <w:t>Акимов А. М. ББК 31.47 А391.</w:t>
+      </w:r>
+      <w:bookmarkStart w:id="6" w:name="_GoBack"/>
+      <w:bookmarkEnd w:id="6"/>
+    </w:p>
+    <w:p>
+      <w:pPr>
+        <w:widowControl w:val="0"/>
+        <w:autoSpaceDE w:val="0"/>
+        <w:autoSpaceDN w:val="0"/>
+        <w:adjustRightInd w:val="0"/>
+        <w:ind w:left="640" w:hanging="640"/>
+        <w:contextualSpacing/>
+        <w:jc w:val="both"/>
         <w:rPr>
           <w:noProof/>
-          <w:lang w:val="en-US"/>
+        </w:rPr>
+      </w:pPr>
+    </w:p>
+    <w:p>
+      <w:pPr>
+        <w:widowControl w:val="0"/>
+        <w:autoSpaceDE w:val="0"/>
+        <w:autoSpaceDN w:val="0"/>
+        <w:adjustRightInd w:val="0"/>
+        <w:ind w:left="640" w:hanging="640"/>
+        <w:contextualSpacing/>
+        <w:rPr>
+          <w:noProof/>
+        </w:rPr>
+      </w:pPr>
+    </w:p>
+    <w:p>
+      <w:pPr>
+        <w:widowControl w:val="0"/>
+        <w:autoSpaceDE w:val="0"/>
+        <w:autoSpaceDN w:val="0"/>
+        <w:adjustRightInd w:val="0"/>
+        <w:ind w:left="640" w:hanging="640"/>
+        <w:contextualSpacing/>
+        <w:rPr>
+          <w:noProof/>
         </w:rPr>
       </w:pPr>
     </w:p>
@@ -5977,6 +6734,119 @@
 <file path=word/numbering.xml><?xml version="1.0" encoding="utf-8"?>
 <w:numbering xmlns:wpc="http://schemas.microsoft.com/office/word/2010/wordprocessingCanvas" xmlns:cx="http://schemas.microsoft.com/office/drawing/2014/chartex" xmlns:cx1="http://schemas.microsoft.com/office/drawing/2015/9/8/chartex" xmlns:cx2="http://schemas.microsoft.com/office/drawing/2015/10/21/chartex" xmlns:cx3="http://schemas.microsoft.com/office/drawing/2016/5/9/chartex" xmlns:cx4="http://schemas.microsoft.com/office/drawing/2016/5/10/chartex" xmlns:cx5="http://schemas.microsoft.com/office/drawing/2016/5/11/chartex" xmlns:cx6="http://schemas.microsoft.com/office/drawing/2016/5/12/chartex" xmlns:cx7="http://schemas.microsoft.com/office/drawing/2016/5/13/chartex" xmlns:cx8="http://schemas.microsoft.com/office/drawing/2016/5/14/chartex" xmlns:mc="http://schemas.openxmlformats.org/markup-compatibility/2006" xmlns:aink="http://schemas.microsoft.com/office/drawing/2016/ink" xmlns:am3d="http://schemas.microsoft.com/office/drawing/2017/model3d" xmlns:o="urn:schemas-microsoft-com:office:office" xmlns:r="http://schemas.openxmlformats.org/officeDocument/2006/relationships" xmlns:m="http://schemas.openxmlformats.org/officeDocument/2006/math" xmlns:v="urn:schemas-microsoft-com:vml" xmlns:wp14="http://schemas.microsoft.com/office/word/2010/wordprocessingDrawing" xmlns:wp="http://schemas.openxmlformats.org/drawingml/2006/wordprocessingDrawing" xmlns:w10="urn:schemas-microsoft-com:office:word" xmlns:w="http://schemas.openxmlformats.org/wordprocessingml/2006/main" xmlns:w14="http://schemas.microsoft.com/office/word/2010/wordml" xmlns:w15="http://schemas.microsoft.com/office/word/2012/wordml" xmlns:w16cid="http://schemas.microsoft.com/office/word/2016/wordml/cid" xmlns:w16se="http://schemas.microsoft.com/office/word/2015/wordml/symex" xmlns:wpg="http://schemas.microsoft.com/office/word/2010/wordprocessingGroup" xmlns:wpi="http://schemas.microsoft.com/office/word/2010/wordprocessingInk" xmlns:wne="http://schemas.microsoft.com/office/word/2006/wordml" xmlns:wps="http://schemas.microsoft.com/office/word/2010/wordprocessingShape" mc:Ignorable="w14 w15 w16se w16cid wp14">
   <w:abstractNum w:abstractNumId="0" w15:restartNumberingAfterBreak="0">
+    <w:nsid w:val="0EB44012"/>
+    <w:multiLevelType w:val="hybridMultilevel"/>
+    <w:tmpl w:val="5CCEBE58"/>
+    <w:lvl w:ilvl="0" w:tplc="13EEF37A">
+      <w:start w:val="1"/>
+      <w:numFmt w:val="bullet"/>
+      <w:lvlText w:val=""/>
+      <w:lvlJc w:val="left"/>
+      <w:pPr>
+        <w:ind w:left="1068" w:hanging="360"/>
+      </w:pPr>
+      <w:rPr>
+        <w:rFonts w:ascii="Symbol" w:hAnsi="Symbol" w:hint="default"/>
+      </w:rPr>
+    </w:lvl>
+    <w:lvl w:ilvl="1" w:tplc="04190003" w:tentative="1">
+      <w:start w:val="1"/>
+      <w:numFmt w:val="bullet"/>
+      <w:lvlText w:val="o"/>
+      <w:lvlJc w:val="left"/>
+      <w:pPr>
+        <w:ind w:left="1788" w:hanging="360"/>
+      </w:pPr>
+      <w:rPr>
+        <w:rFonts w:ascii="Courier New" w:hAnsi="Courier New" w:cs="Courier New" w:hint="default"/>
+      </w:rPr>
+    </w:lvl>
+    <w:lvl w:ilvl="2" w:tplc="04190005" w:tentative="1">
+      <w:start w:val="1"/>
+      <w:numFmt w:val="bullet"/>
+      <w:lvlText w:val=""/>
+      <w:lvlJc w:val="left"/>
+      <w:pPr>
+        <w:ind w:left="2508" w:hanging="360"/>
+      </w:pPr>
+      <w:rPr>
+        <w:rFonts w:ascii="Wingdings" w:hAnsi="Wingdings" w:hint="default"/>
+      </w:rPr>
+    </w:lvl>
+    <w:lvl w:ilvl="3" w:tplc="04190001" w:tentative="1">
+      <w:start w:val="1"/>
+      <w:numFmt w:val="bullet"/>
+      <w:lvlText w:val=""/>
+      <w:lvlJc w:val="left"/>
+      <w:pPr>
+        <w:ind w:left="3228" w:hanging="360"/>
+      </w:pPr>
+      <w:rPr>
+        <w:rFonts w:ascii="Symbol" w:hAnsi="Symbol" w:hint="default"/>
+      </w:rPr>
+    </w:lvl>
+    <w:lvl w:ilvl="4" w:tplc="04190003" w:tentative="1">
+      <w:start w:val="1"/>
+      <w:numFmt w:val="bullet"/>
+      <w:lvlText w:val="o"/>
+      <w:lvlJc w:val="left"/>
+      <w:pPr>
+        <w:ind w:left="3948" w:hanging="360"/>
+      </w:pPr>
+      <w:rPr>
+        <w:rFonts w:ascii="Courier New" w:hAnsi="Courier New" w:cs="Courier New" w:hint="default"/>
+      </w:rPr>
+    </w:lvl>
+    <w:lvl w:ilvl="5" w:tplc="04190005" w:tentative="1">
+      <w:start w:val="1"/>
+      <w:numFmt w:val="bullet"/>
+      <w:lvlText w:val=""/>
+      <w:lvlJc w:val="left"/>
+      <w:pPr>
+        <w:ind w:left="4668" w:hanging="360"/>
+      </w:pPr>
+      <w:rPr>
+        <w:rFonts w:ascii="Wingdings" w:hAnsi="Wingdings" w:hint="default"/>
+      </w:rPr>
+    </w:lvl>
+    <w:lvl w:ilvl="6" w:tplc="04190001" w:tentative="1">
+      <w:start w:val="1"/>
+      <w:numFmt w:val="bullet"/>
+      <w:lvlText w:val=""/>
+      <w:lvlJc w:val="left"/>
+      <w:pPr>
+        <w:ind w:left="5388" w:hanging="360"/>
+      </w:pPr>
+      <w:rPr>
+        <w:rFonts w:ascii="Symbol" w:hAnsi="Symbol" w:hint="default"/>
+      </w:rPr>
+    </w:lvl>
+    <w:lvl w:ilvl="7" w:tplc="04190003" w:tentative="1">
+      <w:start w:val="1"/>
+      <w:numFmt w:val="bullet"/>
+      <w:lvlText w:val="o"/>
+      <w:lvlJc w:val="left"/>
+      <w:pPr>
+        <w:ind w:left="6108" w:hanging="360"/>
+      </w:pPr>
+      <w:rPr>
+        <w:rFonts w:ascii="Courier New" w:hAnsi="Courier New" w:cs="Courier New" w:hint="default"/>
+      </w:rPr>
+    </w:lvl>
+    <w:lvl w:ilvl="8" w:tplc="04190005" w:tentative="1">
+      <w:start w:val="1"/>
+      <w:numFmt w:val="bullet"/>
+      <w:lvlText w:val=""/>
+      <w:lvlJc w:val="left"/>
+      <w:pPr>
+        <w:ind w:left="6828" w:hanging="360"/>
+      </w:pPr>
+      <w:rPr>
+        <w:rFonts w:ascii="Wingdings" w:hAnsi="Wingdings" w:hint="default"/>
+      </w:rPr>
+    </w:lvl>
+  </w:abstractNum>
+  <w:abstractNum w:abstractNumId="1" w15:restartNumberingAfterBreak="0">
     <w:nsid w:val="12852293"/>
     <w:multiLevelType w:val="hybridMultilevel"/>
     <w:tmpl w:val="1FFC8DE2"/>
@@ -6062,7 +6932,217 @@
       </w:pPr>
     </w:lvl>
   </w:abstractNum>
-  <w:abstractNum w:abstractNumId="1" w15:restartNumberingAfterBreak="0">
+  <w:abstractNum w:abstractNumId="2" w15:restartNumberingAfterBreak="0">
+    <w:nsid w:val="1B927955"/>
+    <w:multiLevelType w:val="hybridMultilevel"/>
+    <w:tmpl w:val="91D8A0AE"/>
+    <w:lvl w:ilvl="0" w:tplc="0419000F">
+      <w:start w:val="1"/>
+      <w:numFmt w:val="decimal"/>
+      <w:lvlText w:val="%1."/>
+      <w:lvlJc w:val="left"/>
+      <w:pPr>
+        <w:ind w:left="720" w:hanging="360"/>
+      </w:pPr>
+      <w:rPr>
+        <w:rFonts w:hint="default"/>
+      </w:rPr>
+    </w:lvl>
+    <w:lvl w:ilvl="1" w:tplc="04190019" w:tentative="1">
+      <w:start w:val="1"/>
+      <w:numFmt w:val="lowerLetter"/>
+      <w:lvlText w:val="%2."/>
+      <w:lvlJc w:val="left"/>
+      <w:pPr>
+        <w:ind w:left="1440" w:hanging="360"/>
+      </w:pPr>
+    </w:lvl>
+    <w:lvl w:ilvl="2" w:tplc="0419001B" w:tentative="1">
+      <w:start w:val="1"/>
+      <w:numFmt w:val="lowerRoman"/>
+      <w:lvlText w:val="%3."/>
+      <w:lvlJc w:val="right"/>
+      <w:pPr>
+        <w:ind w:left="2160" w:hanging="180"/>
+      </w:pPr>
+    </w:lvl>
+    <w:lvl w:ilvl="3" w:tplc="0419000F" w:tentative="1">
+      <w:start w:val="1"/>
+      <w:numFmt w:val="decimal"/>
+      <w:lvlText w:val="%4."/>
+      <w:lvlJc w:val="left"/>
+      <w:pPr>
+        <w:ind w:left="2880" w:hanging="360"/>
+      </w:pPr>
+    </w:lvl>
+    <w:lvl w:ilvl="4" w:tplc="04190019" w:tentative="1">
+      <w:start w:val="1"/>
+      <w:numFmt w:val="lowerLetter"/>
+      <w:lvlText w:val="%5."/>
+      <w:lvlJc w:val="left"/>
+      <w:pPr>
+        <w:ind w:left="3600" w:hanging="360"/>
+      </w:pPr>
+    </w:lvl>
+    <w:lvl w:ilvl="5" w:tplc="0419001B" w:tentative="1">
+      <w:start w:val="1"/>
+      <w:numFmt w:val="lowerRoman"/>
+      <w:lvlText w:val="%6."/>
+      <w:lvlJc w:val="right"/>
+      <w:pPr>
+        <w:ind w:left="4320" w:hanging="180"/>
+      </w:pPr>
+    </w:lvl>
+    <w:lvl w:ilvl="6" w:tplc="0419000F" w:tentative="1">
+      <w:start w:val="1"/>
+      <w:numFmt w:val="decimal"/>
+      <w:lvlText w:val="%7."/>
+      <w:lvlJc w:val="left"/>
+      <w:pPr>
+        <w:ind w:left="5040" w:hanging="360"/>
+      </w:pPr>
+    </w:lvl>
+    <w:lvl w:ilvl="7" w:tplc="04190019" w:tentative="1">
+      <w:start w:val="1"/>
+      <w:numFmt w:val="lowerLetter"/>
+      <w:lvlText w:val="%8."/>
+      <w:lvlJc w:val="left"/>
+      <w:pPr>
+        <w:ind w:left="5760" w:hanging="360"/>
+      </w:pPr>
+    </w:lvl>
+    <w:lvl w:ilvl="8" w:tplc="0419001B" w:tentative="1">
+      <w:start w:val="1"/>
+      <w:numFmt w:val="lowerRoman"/>
+      <w:lvlText w:val="%9."/>
+      <w:lvlJc w:val="right"/>
+      <w:pPr>
+        <w:ind w:left="6480" w:hanging="180"/>
+      </w:pPr>
+    </w:lvl>
+  </w:abstractNum>
+  <w:abstractNum w:abstractNumId="3" w15:restartNumberingAfterBreak="0">
+    <w:nsid w:val="1DE756CC"/>
+    <w:multiLevelType w:val="multilevel"/>
+    <w:tmpl w:val="AE9C3472"/>
+    <w:lvl w:ilvl="0">
+      <w:start w:val="1"/>
+      <w:numFmt w:val="decimal"/>
+      <w:lvlText w:val="%1"/>
+      <w:lvlJc w:val="left"/>
+      <w:pPr>
+        <w:ind w:left="720" w:hanging="360"/>
+      </w:pPr>
+      <w:rPr>
+        <w:rFonts w:ascii="Times New Roman" w:eastAsiaTheme="majorEastAsia" w:hAnsi="Times New Roman" w:cs="Times New Roman"/>
+      </w:rPr>
+    </w:lvl>
+    <w:lvl w:ilvl="1">
+      <w:start w:val="1"/>
+      <w:numFmt w:val="decimal"/>
+      <w:isLgl/>
+      <w:lvlText w:val="%1.%2."/>
+      <w:lvlJc w:val="left"/>
+      <w:pPr>
+        <w:ind w:left="1440" w:hanging="720"/>
+      </w:pPr>
+      <w:rPr>
+        <w:rFonts w:hint="default"/>
+      </w:rPr>
+    </w:lvl>
+    <w:lvl w:ilvl="2">
+      <w:start w:val="1"/>
+      <w:numFmt w:val="decimal"/>
+      <w:isLgl/>
+      <w:lvlText w:val="%1.%2.%3."/>
+      <w:lvlJc w:val="left"/>
+      <w:pPr>
+        <w:ind w:left="3272" w:hanging="720"/>
+      </w:pPr>
+      <w:rPr>
+        <w:rFonts w:hint="default"/>
+      </w:rPr>
+    </w:lvl>
+    <w:lvl w:ilvl="3">
+      <w:start w:val="1"/>
+      <w:numFmt w:val="decimal"/>
+      <w:isLgl/>
+      <w:lvlText w:val="%1.%2.%3.%4."/>
+      <w:lvlJc w:val="left"/>
+      <w:pPr>
+        <w:ind w:left="2520" w:hanging="1080"/>
+      </w:pPr>
+      <w:rPr>
+        <w:rFonts w:hint="default"/>
+      </w:rPr>
+    </w:lvl>
+    <w:lvl w:ilvl="4">
+      <w:start w:val="1"/>
+      <w:numFmt w:val="decimal"/>
+      <w:isLgl/>
+      <w:lvlText w:val="%1.%2.%3.%4.%5."/>
+      <w:lvlJc w:val="left"/>
+      <w:pPr>
+        <w:ind w:left="2880" w:hanging="1080"/>
+      </w:pPr>
+      <w:rPr>
+        <w:rFonts w:hint="default"/>
+      </w:rPr>
+    </w:lvl>
+    <w:lvl w:ilvl="5">
+      <w:start w:val="1"/>
+      <w:numFmt w:val="decimal"/>
+      <w:isLgl/>
+      <w:lvlText w:val="%1.%2.%3.%4.%5.%6."/>
+      <w:lvlJc w:val="left"/>
+      <w:pPr>
+        <w:ind w:left="3600" w:hanging="1440"/>
+      </w:pPr>
+      <w:rPr>
+        <w:rFonts w:hint="default"/>
+      </w:rPr>
+    </w:lvl>
+    <w:lvl w:ilvl="6">
+      <w:start w:val="1"/>
+      <w:numFmt w:val="decimal"/>
+      <w:isLgl/>
+      <w:lvlText w:val="%1.%2.%3.%4.%5.%6.%7."/>
+      <w:lvlJc w:val="left"/>
+      <w:pPr>
+        <w:ind w:left="4320" w:hanging="1800"/>
+      </w:pPr>
+      <w:rPr>
+        <w:rFonts w:hint="default"/>
+      </w:rPr>
+    </w:lvl>
+    <w:lvl w:ilvl="7">
+      <w:start w:val="1"/>
+      <w:numFmt w:val="decimal"/>
+      <w:isLgl/>
+      <w:lvlText w:val="%1.%2.%3.%4.%5.%6.%7.%8."/>
+      <w:lvlJc w:val="left"/>
+      <w:pPr>
+        <w:ind w:left="4680" w:hanging="1800"/>
+      </w:pPr>
+      <w:rPr>
+        <w:rFonts w:hint="default"/>
+      </w:rPr>
+    </w:lvl>
+    <w:lvl w:ilvl="8">
+      <w:start w:val="1"/>
+      <w:numFmt w:val="decimal"/>
+      <w:isLgl/>
+      <w:lvlText w:val="%1.%2.%3.%4.%5.%6.%7.%8.%9."/>
+      <w:lvlJc w:val="left"/>
+      <w:pPr>
+        <w:ind w:left="5400" w:hanging="2160"/>
+      </w:pPr>
+      <w:rPr>
+        <w:rFonts w:hint="default"/>
+      </w:rPr>
+    </w:lvl>
+  </w:abstractNum>
+  <w:abstractNum w:abstractNumId="4" w15:restartNumberingAfterBreak="0">
     <w:nsid w:val="1EE9035A"/>
     <w:multiLevelType w:val="multilevel"/>
     <w:tmpl w:val="AE9C3472"/>
@@ -6183,7 +7263,7 @@
       </w:rPr>
     </w:lvl>
   </w:abstractNum>
-  <w:abstractNum w:abstractNumId="2" w15:restartNumberingAfterBreak="0">
+  <w:abstractNum w:abstractNumId="5" w15:restartNumberingAfterBreak="0">
     <w:nsid w:val="2391393D"/>
     <w:multiLevelType w:val="hybridMultilevel"/>
     <w:tmpl w:val="EB2EFB70"/>
@@ -6272,7 +7352,120 @@
       </w:pPr>
     </w:lvl>
   </w:abstractNum>
-  <w:abstractNum w:abstractNumId="3" w15:restartNumberingAfterBreak="0">
+  <w:abstractNum w:abstractNumId="6" w15:restartNumberingAfterBreak="0">
+    <w:nsid w:val="28D36E4A"/>
+    <w:multiLevelType w:val="hybridMultilevel"/>
+    <w:tmpl w:val="DA28B2AE"/>
+    <w:lvl w:ilvl="0" w:tplc="04190001">
+      <w:start w:val="1"/>
+      <w:numFmt w:val="bullet"/>
+      <w:lvlText w:val=""/>
+      <w:lvlJc w:val="left"/>
+      <w:pPr>
+        <w:ind w:left="1428" w:hanging="360"/>
+      </w:pPr>
+      <w:rPr>
+        <w:rFonts w:ascii="Symbol" w:hAnsi="Symbol" w:hint="default"/>
+      </w:rPr>
+    </w:lvl>
+    <w:lvl w:ilvl="1" w:tplc="04190003" w:tentative="1">
+      <w:start w:val="1"/>
+      <w:numFmt w:val="bullet"/>
+      <w:lvlText w:val="o"/>
+      <w:lvlJc w:val="left"/>
+      <w:pPr>
+        <w:ind w:left="2148" w:hanging="360"/>
+      </w:pPr>
+      <w:rPr>
+        <w:rFonts w:ascii="Courier New" w:hAnsi="Courier New" w:cs="Courier New" w:hint="default"/>
+      </w:rPr>
+    </w:lvl>
+    <w:lvl w:ilvl="2" w:tplc="04190005" w:tentative="1">
+      <w:start w:val="1"/>
+      <w:numFmt w:val="bullet"/>
+      <w:lvlText w:val=""/>
+      <w:lvlJc w:val="left"/>
+      <w:pPr>
+        <w:ind w:left="2868" w:hanging="360"/>
+      </w:pPr>
+      <w:rPr>
+        <w:rFonts w:ascii="Wingdings" w:hAnsi="Wingdings" w:hint="default"/>
+      </w:rPr>
+    </w:lvl>
+    <w:lvl w:ilvl="3" w:tplc="04190001" w:tentative="1">
+      <w:start w:val="1"/>
+      <w:numFmt w:val="bullet"/>
+      <w:lvlText w:val=""/>
+      <w:lvlJc w:val="left"/>
+      <w:pPr>
+        <w:ind w:left="3588" w:hanging="360"/>
+      </w:pPr>
+      <w:rPr>
+        <w:rFonts w:ascii="Symbol" w:hAnsi="Symbol" w:hint="default"/>
+      </w:rPr>
+    </w:lvl>
+    <w:lvl w:ilvl="4" w:tplc="04190003" w:tentative="1">
+      <w:start w:val="1"/>
+      <w:numFmt w:val="bullet"/>
+      <w:lvlText w:val="o"/>
+      <w:lvlJc w:val="left"/>
+      <w:pPr>
+        <w:ind w:left="4308" w:hanging="360"/>
+      </w:pPr>
+      <w:rPr>
+        <w:rFonts w:ascii="Courier New" w:hAnsi="Courier New" w:cs="Courier New" w:hint="default"/>
+      </w:rPr>
+    </w:lvl>
+    <w:lvl w:ilvl="5" w:tplc="04190005" w:tentative="1">
+      <w:start w:val="1"/>
+      <w:numFmt w:val="bullet"/>
+      <w:lvlText w:val=""/>
+      <w:lvlJc w:val="left"/>
+      <w:pPr>
+        <w:ind w:left="5028" w:hanging="360"/>
+      </w:pPr>
+      <w:rPr>
+        <w:rFonts w:ascii="Wingdings" w:hAnsi="Wingdings" w:hint="default"/>
+      </w:rPr>
+    </w:lvl>
+    <w:lvl w:ilvl="6" w:tplc="04190001" w:tentative="1">
+      <w:start w:val="1"/>
+      <w:numFmt w:val="bullet"/>
+      <w:lvlText w:val=""/>
+      <w:lvlJc w:val="left"/>
+      <w:pPr>
+        <w:ind w:left="5748" w:hanging="360"/>
+      </w:pPr>
+      <w:rPr>
+        <w:rFonts w:ascii="Symbol" w:hAnsi="Symbol" w:hint="default"/>
+      </w:rPr>
+    </w:lvl>
+    <w:lvl w:ilvl="7" w:tplc="04190003" w:tentative="1">
+      <w:start w:val="1"/>
+      <w:numFmt w:val="bullet"/>
+      <w:lvlText w:val="o"/>
+      <w:lvlJc w:val="left"/>
+      <w:pPr>
+        <w:ind w:left="6468" w:hanging="360"/>
+      </w:pPr>
+      <w:rPr>
+        <w:rFonts w:ascii="Courier New" w:hAnsi="Courier New" w:cs="Courier New" w:hint="default"/>
+      </w:rPr>
+    </w:lvl>
+    <w:lvl w:ilvl="8" w:tplc="04190005" w:tentative="1">
+      <w:start w:val="1"/>
+      <w:numFmt w:val="bullet"/>
+      <w:lvlText w:val=""/>
+      <w:lvlJc w:val="left"/>
+      <w:pPr>
+        <w:ind w:left="7188" w:hanging="360"/>
+      </w:pPr>
+      <w:rPr>
+        <w:rFonts w:ascii="Wingdings" w:hAnsi="Wingdings" w:hint="default"/>
+      </w:rPr>
+    </w:lvl>
+  </w:abstractNum>
+  <w:abstractNum w:abstractNumId="7" w15:restartNumberingAfterBreak="0">
     <w:nsid w:val="5DAD00FE"/>
     <w:multiLevelType w:val="hybridMultilevel"/>
     <w:tmpl w:val="2D0451C6"/>
@@ -6361,7 +7554,7 @@
       </w:pPr>
     </w:lvl>
   </w:abstractNum>
-  <w:abstractNum w:abstractNumId="4" w15:restartNumberingAfterBreak="0">
+  <w:abstractNum w:abstractNumId="8" w15:restartNumberingAfterBreak="0">
     <w:nsid w:val="60F6113F"/>
     <w:multiLevelType w:val="multilevel"/>
     <w:tmpl w:val="AE9C3472"/>
@@ -6482,7 +7675,185 @@
       </w:rPr>
     </w:lvl>
   </w:abstractNum>
-  <w:abstractNum w:abstractNumId="5" w15:restartNumberingAfterBreak="0">
+  <w:abstractNum w:abstractNumId="9" w15:restartNumberingAfterBreak="0">
+    <w:nsid w:val="6D3A0E0C"/>
+    <w:multiLevelType w:val="hybridMultilevel"/>
+    <w:tmpl w:val="82C2E206"/>
+    <w:lvl w:ilvl="0" w:tplc="0419000F">
+      <w:start w:val="1"/>
+      <w:numFmt w:val="decimal"/>
+      <w:lvlText w:val="%1."/>
+      <w:lvlJc w:val="left"/>
+      <w:pPr>
+        <w:ind w:left="720" w:hanging="360"/>
+      </w:pPr>
+      <w:rPr>
+        <w:rFonts w:hint="default"/>
+      </w:rPr>
+    </w:lvl>
+    <w:lvl w:ilvl="1" w:tplc="04190019" w:tentative="1">
+      <w:start w:val="1"/>
+      <w:numFmt w:val="lowerLetter"/>
+      <w:lvlText w:val="%2."/>
+      <w:lvlJc w:val="left"/>
+      <w:pPr>
+        <w:ind w:left="1440" w:hanging="360"/>
+      </w:pPr>
+    </w:lvl>
+    <w:lvl w:ilvl="2" w:tplc="0419001B" w:tentative="1">
+      <w:start w:val="1"/>
+      <w:numFmt w:val="lowerRoman"/>
+      <w:lvlText w:val="%3."/>
+      <w:lvlJc w:val="right"/>
+      <w:pPr>
+        <w:ind w:left="2160" w:hanging="180"/>
+      </w:pPr>
+    </w:lvl>
+    <w:lvl w:ilvl="3" w:tplc="0419000F" w:tentative="1">
+      <w:start w:val="1"/>
+      <w:numFmt w:val="decimal"/>
+      <w:lvlText w:val="%4."/>
+      <w:lvlJc w:val="left"/>
+      <w:pPr>
+        <w:ind w:left="2880" w:hanging="360"/>
+      </w:pPr>
+    </w:lvl>
+    <w:lvl w:ilvl="4" w:tplc="04190019" w:tentative="1">
+      <w:start w:val="1"/>
+      <w:numFmt w:val="lowerLetter"/>
+      <w:lvlText w:val="%5."/>
+      <w:lvlJc w:val="left"/>
+      <w:pPr>
+        <w:ind w:left="3600" w:hanging="360"/>
+      </w:pPr>
+    </w:lvl>
+    <w:lvl w:ilvl="5" w:tplc="0419001B" w:tentative="1">
+      <w:start w:val="1"/>
+      <w:numFmt w:val="lowerRoman"/>
+      <w:lvlText w:val="%6."/>
+      <w:lvlJc w:val="right"/>
+      <w:pPr>
+        <w:ind w:left="4320" w:hanging="180"/>
+      </w:pPr>
+    </w:lvl>
+    <w:lvl w:ilvl="6" w:tplc="0419000F" w:tentative="1">
+      <w:start w:val="1"/>
+      <w:numFmt w:val="decimal"/>
+      <w:lvlText w:val="%7."/>
+      <w:lvlJc w:val="left"/>
+      <w:pPr>
+        <w:ind w:left="5040" w:hanging="360"/>
+      </w:pPr>
+    </w:lvl>
+    <w:lvl w:ilvl="7" w:tplc="04190019" w:tentative="1">
+      <w:start w:val="1"/>
+      <w:numFmt w:val="lowerLetter"/>
+      <w:lvlText w:val="%8."/>
+      <w:lvlJc w:val="left"/>
+      <w:pPr>
+        <w:ind w:left="5760" w:hanging="360"/>
+      </w:pPr>
+    </w:lvl>
+    <w:lvl w:ilvl="8" w:tplc="0419001B" w:tentative="1">
+      <w:start w:val="1"/>
+      <w:numFmt w:val="lowerRoman"/>
+      <w:lvlText w:val="%9."/>
+      <w:lvlJc w:val="right"/>
+      <w:pPr>
+        <w:ind w:left="6480" w:hanging="180"/>
+      </w:pPr>
+    </w:lvl>
+  </w:abstractNum>
+  <w:abstractNum w:abstractNumId="10" w15:restartNumberingAfterBreak="0">
+    <w:nsid w:val="6E087F74"/>
+    <w:multiLevelType w:val="hybridMultilevel"/>
+    <w:tmpl w:val="241CAA2A"/>
+    <w:lvl w:ilvl="0" w:tplc="0419000F">
+      <w:start w:val="1"/>
+      <w:numFmt w:val="decimal"/>
+      <w:lvlText w:val="%1."/>
+      <w:lvlJc w:val="left"/>
+      <w:pPr>
+        <w:ind w:left="720" w:hanging="360"/>
+      </w:pPr>
+      <w:rPr>
+        <w:rFonts w:hint="default"/>
+      </w:rPr>
+    </w:lvl>
+    <w:lvl w:ilvl="1" w:tplc="04190019" w:tentative="1">
+      <w:start w:val="1"/>
+      <w:numFmt w:val="lowerLetter"/>
+      <w:lvlText w:val="%2."/>
+      <w:lvlJc w:val="left"/>
+      <w:pPr>
+        <w:ind w:left="1440" w:hanging="360"/>
+      </w:pPr>
+    </w:lvl>
+    <w:lvl w:ilvl="2" w:tplc="0419001B" w:tentative="1">
+      <w:start w:val="1"/>
+      <w:numFmt w:val="lowerRoman"/>
+      <w:lvlText w:val="%3."/>
+      <w:lvlJc w:val="right"/>
+      <w:pPr>
+        <w:ind w:left="2160" w:hanging="180"/>
+      </w:pPr>
+    </w:lvl>
+    <w:lvl w:ilvl="3" w:tplc="0419000F" w:tentative="1">
+      <w:start w:val="1"/>
+      <w:numFmt w:val="decimal"/>
+      <w:lvlText w:val="%4."/>
+      <w:lvlJc w:val="left"/>
+      <w:pPr>
+        <w:ind w:left="2880" w:hanging="360"/>
+      </w:pPr>
+    </w:lvl>
+    <w:lvl w:ilvl="4" w:tplc="04190019" w:tentative="1">
+      <w:start w:val="1"/>
+      <w:numFmt w:val="lowerLetter"/>
+      <w:lvlText w:val="%5."/>
+      <w:lvlJc w:val="left"/>
+      <w:pPr>
+        <w:ind w:left="3600" w:hanging="360"/>
+      </w:pPr>
+    </w:lvl>
+    <w:lvl w:ilvl="5" w:tplc="0419001B" w:tentative="1">
+      <w:start w:val="1"/>
+      <w:numFmt w:val="lowerRoman"/>
+      <w:lvlText w:val="%6."/>
+      <w:lvlJc w:val="right"/>
+      <w:pPr>
+        <w:ind w:left="4320" w:hanging="180"/>
+      </w:pPr>
+    </w:lvl>
+    <w:lvl w:ilvl="6" w:tplc="0419000F" w:tentative="1">
+      <w:start w:val="1"/>
+      <w:numFmt w:val="decimal"/>
+      <w:lvlText w:val="%7."/>
+      <w:lvlJc w:val="left"/>
+      <w:pPr>
+        <w:ind w:left="5040" w:hanging="360"/>
+      </w:pPr>
+    </w:lvl>
+    <w:lvl w:ilvl="7" w:tplc="04190019" w:tentative="1">
+      <w:start w:val="1"/>
+      <w:numFmt w:val="lowerLetter"/>
+      <w:lvlText w:val="%8."/>
+      <w:lvlJc w:val="left"/>
+      <w:pPr>
+        <w:ind w:left="5760" w:hanging="360"/>
+      </w:pPr>
+    </w:lvl>
+    <w:lvl w:ilvl="8" w:tplc="0419001B" w:tentative="1">
+      <w:start w:val="1"/>
+      <w:numFmt w:val="lowerRoman"/>
+      <w:lvlText w:val="%9."/>
+      <w:lvlJc w:val="right"/>
+      <w:pPr>
+        <w:ind w:left="6480" w:hanging="180"/>
+      </w:pPr>
+    </w:lvl>
+  </w:abstractNum>
+  <w:abstractNum w:abstractNumId="11" w15:restartNumberingAfterBreak="0">
     <w:nsid w:val="73A8518C"/>
     <w:multiLevelType w:val="multilevel"/>
     <w:tmpl w:val="76D07A0A"/>
@@ -6595,23 +7966,133 @@
       </w:rPr>
     </w:lvl>
   </w:abstractNum>
+  <w:abstractNum w:abstractNumId="12" w15:restartNumberingAfterBreak="0">
+    <w:nsid w:val="7BD743EC"/>
+    <w:multiLevelType w:val="hybridMultilevel"/>
+    <w:tmpl w:val="2E607D00"/>
+    <w:lvl w:ilvl="0" w:tplc="BC7EBC1C">
+      <w:start w:val="1"/>
+      <w:numFmt w:val="decimal"/>
+      <w:lvlText w:val="%1."/>
+      <w:lvlJc w:val="left"/>
+      <w:pPr>
+        <w:ind w:left="1080" w:hanging="360"/>
+      </w:pPr>
+      <w:rPr>
+        <w:rFonts w:hint="default"/>
+      </w:rPr>
+    </w:lvl>
+    <w:lvl w:ilvl="1" w:tplc="04190019" w:tentative="1">
+      <w:start w:val="1"/>
+      <w:numFmt w:val="lowerLetter"/>
+      <w:lvlText w:val="%2."/>
+      <w:lvlJc w:val="left"/>
+      <w:pPr>
+        <w:ind w:left="1800" w:hanging="360"/>
+      </w:pPr>
+    </w:lvl>
+    <w:lvl w:ilvl="2" w:tplc="0419001B" w:tentative="1">
+      <w:start w:val="1"/>
+      <w:numFmt w:val="lowerRoman"/>
+      <w:lvlText w:val="%3."/>
+      <w:lvlJc w:val="right"/>
+      <w:pPr>
+        <w:ind w:left="2520" w:hanging="180"/>
+      </w:pPr>
+    </w:lvl>
+    <w:lvl w:ilvl="3" w:tplc="0419000F" w:tentative="1">
+      <w:start w:val="1"/>
+      <w:numFmt w:val="decimal"/>
+      <w:lvlText w:val="%4."/>
+      <w:lvlJc w:val="left"/>
+      <w:pPr>
+        <w:ind w:left="3240" w:hanging="360"/>
+      </w:pPr>
+    </w:lvl>
+    <w:lvl w:ilvl="4" w:tplc="04190019" w:tentative="1">
+      <w:start w:val="1"/>
+      <w:numFmt w:val="lowerLetter"/>
+      <w:lvlText w:val="%5."/>
+      <w:lvlJc w:val="left"/>
+      <w:pPr>
+        <w:ind w:left="3960" w:hanging="360"/>
+      </w:pPr>
+    </w:lvl>
+    <w:lvl w:ilvl="5" w:tplc="0419001B" w:tentative="1">
+      <w:start w:val="1"/>
+      <w:numFmt w:val="lowerRoman"/>
+      <w:lvlText w:val="%6."/>
+      <w:lvlJc w:val="right"/>
+      <w:pPr>
+        <w:ind w:left="4680" w:hanging="180"/>
+      </w:pPr>
+    </w:lvl>
+    <w:lvl w:ilvl="6" w:tplc="0419000F" w:tentative="1">
+      <w:start w:val="1"/>
+      <w:numFmt w:val="decimal"/>
+      <w:lvlText w:val="%7."/>
+      <w:lvlJc w:val="left"/>
+      <w:pPr>
+        <w:ind w:left="5400" w:hanging="360"/>
+      </w:pPr>
+    </w:lvl>
+    <w:lvl w:ilvl="7" w:tplc="04190019" w:tentative="1">
+      <w:start w:val="1"/>
+      <w:numFmt w:val="lowerLetter"/>
+      <w:lvlText w:val="%8."/>
+      <w:lvlJc w:val="left"/>
+      <w:pPr>
+        <w:ind w:left="6120" w:hanging="360"/>
+      </w:pPr>
+    </w:lvl>
+    <w:lvl w:ilvl="8" w:tplc="0419001B" w:tentative="1">
+      <w:start w:val="1"/>
+      <w:numFmt w:val="lowerRoman"/>
+      <w:lvlText w:val="%9."/>
+      <w:lvlJc w:val="right"/>
+      <w:pPr>
+        <w:ind w:left="6840" w:hanging="180"/>
+      </w:pPr>
+    </w:lvl>
+  </w:abstractNum>
   <w:num w:numId="1">
+    <w:abstractNumId w:val="4"/>
+  </w:num>
+  <w:num w:numId="2">
     <w:abstractNumId w:val="1"/>
   </w:num>
-  <w:num w:numId="2">
-    <w:abstractNumId w:val="0"/>
-  </w:num>
   <w:num w:numId="3">
-    <w:abstractNumId w:val="4"/>
+    <w:abstractNumId w:val="8"/>
   </w:num>
   <w:num w:numId="4">
+    <w:abstractNumId w:val="5"/>
+  </w:num>
+  <w:num w:numId="5">
+    <w:abstractNumId w:val="11"/>
+  </w:num>
+  <w:num w:numId="6">
+    <w:abstractNumId w:val="7"/>
+  </w:num>
+  <w:num w:numId="7">
+    <w:abstractNumId w:val="10"/>
+  </w:num>
+  <w:num w:numId="8">
+    <w:abstractNumId w:val="12"/>
+  </w:num>
+  <w:num w:numId="9">
+    <w:abstractNumId w:val="9"/>
+  </w:num>
+  <w:num w:numId="10">
     <w:abstractNumId w:val="2"/>
   </w:num>
-  <w:num w:numId="5">
-    <w:abstractNumId w:val="5"/>
+  <w:num w:numId="11">
+    <w:abstractNumId w:val="3"/>
   </w:num>
-  <w:num w:numId="6">
-    <w:abstractNumId w:val="3"/>
+  <w:num w:numId="12">
+    <w:abstractNumId w:val="6"/>
+  </w:num>
+  <w:num w:numId="13">
+    <w:abstractNumId w:val="0"/>
   </w:num>
 </w:numbering>
 </file>
@@ -7614,7 +9095,7 @@
 </file>
 
 <file path=customXml/itemProps1.xml><?xml version="1.0" encoding="utf-8"?>
-<ds:datastoreItem xmlns:ds="http://schemas.openxmlformats.org/officeDocument/2006/customXml" ds:itemID="{753EAA86-D60C-4D2C-99CE-886BC538123D}">
+<ds:datastoreItem xmlns:ds="http://schemas.openxmlformats.org/officeDocument/2006/customXml" ds:itemID="{70E49C24-162D-47FF-9EBB-40F91AA7B620}">
   <ds:schemaRefs>
     <ds:schemaRef ds:uri="http://schemas.openxmlformats.org/officeDocument/2006/bibliography"/>
   </ds:schemaRefs>

</xml_diff>

<commit_message>
corrosion info deleted. It fits more to the 4th chapter
</commit_message>
<xml_diff>
--- a/cw_khafizov.docx
+++ b/cw_khafizov.docx
@@ -1743,10 +1743,10 @@
         <w:t>разработка</w:t>
       </w:r>
       <w:r>
-        <w:t xml:space="preserve"> материала</w:t>
-      </w:r>
-      <w:r>
         <w:t xml:space="preserve"> </w:t>
+      </w:r>
+      <w:r>
+        <w:t xml:space="preserve">материала </w:t>
       </w:r>
       <w:proofErr w:type="spellStart"/>
       <w:r>
@@ -3244,6 +3244,10 @@
         <w:spacing w:line="360" w:lineRule="auto"/>
         <w:contextualSpacing/>
         <w:jc w:val="center"/>
+        <w:rPr>
+          <w:b/>
+          <w:color w:val="FF0000"/>
+        </w:rPr>
       </w:pPr>
       <w:r>
         <w:t>Рисунок 1.</w:t>
@@ -3285,7 +3289,13 @@
         <w:t xml:space="preserve">при температуре 300 </w:t>
       </w:r>
       <w:r>
-        <w:t>℃</w:t>
+        <w:sym w:font="Symbol" w:char="F0B0"/>
+      </w:r>
+      <w:r>
+        <w:t>С</w:t>
+      </w:r>
+      <w:r>
+        <w:t xml:space="preserve"> </w:t>
       </w:r>
       <w:r>
         <w:t>[3]</w:t>
@@ -3494,122 +3504,6 @@
       <w:r>
         <w:t xml:space="preserve"> и к повышению хрупкости.</w:t>
       </w:r>
-    </w:p>
-    <w:p>
-      <w:pPr>
-        <w:spacing w:line="360" w:lineRule="auto"/>
-        <w:ind w:firstLine="708"/>
-        <w:jc w:val="both"/>
-      </w:pPr>
-      <w:r>
-        <w:t xml:space="preserve">Зависимость прочностных характеристик от концентрации </w:t>
-      </w:r>
-      <w:proofErr w:type="spellStart"/>
-      <w:r>
-        <w:t>аустенитообразующих</w:t>
-      </w:r>
-      <w:proofErr w:type="spellEnd"/>
-      <w:r>
-        <w:t xml:space="preserve"> элементов представлена на рисунке 1.4. Из данного графика видно, что присутствие никеля в пределах от 2% достаточно для достижения максимальной твердости материала и дальнейшие добавки нецелесообразны в виду высокой стоимости никеля</w:t>
-      </w:r>
-      <w:r>
-        <w:t>.</w:t>
-      </w:r>
-    </w:p>
-    <w:p>
-      <w:pPr>
-        <w:spacing w:line="360" w:lineRule="auto"/>
-        <w:ind w:firstLine="708"/>
-        <w:jc w:val="center"/>
-      </w:pPr>
-      <w:r>
-        <w:rPr>
-          <w:noProof/>
-        </w:rPr>
-        <w:drawing>
-          <wp:inline distT="0" distB="0" distL="0" distR="0" wp14:anchorId="2BE0BC95" wp14:editId="3CE28682">
-            <wp:extent cx="3004039" cy="1986464"/>
-            <wp:effectExtent l="0" t="0" r="6350" b="0"/>
-            <wp:docPr id="2" name="Рисунок 2"/>
-            <wp:cNvGraphicFramePr>
-              <a:graphicFrameLocks xmlns:a="http://schemas.openxmlformats.org/drawingml/2006/main" noChangeAspect="1"/>
-            </wp:cNvGraphicFramePr>
-            <a:graphic xmlns:a="http://schemas.openxmlformats.org/drawingml/2006/main">
-              <a:graphicData uri="http://schemas.openxmlformats.org/drawingml/2006/picture">
-                <pic:pic xmlns:pic="http://schemas.openxmlformats.org/drawingml/2006/picture">
-                  <pic:nvPicPr>
-                    <pic:cNvPr id="1" name=""/>
-                    <pic:cNvPicPr/>
-                  </pic:nvPicPr>
-                  <pic:blipFill>
-                    <a:blip r:embed="rId9">
-                      <a:extLst>
-                        <a:ext uri="{BEBA8EAE-BF5A-486C-A8C5-ECC9F3942E4B}">
-                          <a14:imgProps xmlns:a14="http://schemas.microsoft.com/office/drawing/2010/main">
-                            <a14:imgLayer r:embed="rId10">
-                              <a14:imgEffect>
-                                <a14:sharpenSoften amount="50000"/>
-                              </a14:imgEffect>
-                            </a14:imgLayer>
-                          </a14:imgProps>
-                        </a:ext>
-                      </a:extLst>
-                    </a:blip>
-                    <a:stretch>
-                      <a:fillRect/>
-                    </a:stretch>
-                  </pic:blipFill>
-                  <pic:spPr>
-                    <a:xfrm>
-                      <a:off x="0" y="0"/>
-                      <a:ext cx="3015540" cy="1994069"/>
-                    </a:xfrm>
-                    <a:prstGeom prst="rect">
-                      <a:avLst/>
-                    </a:prstGeom>
-                  </pic:spPr>
-                </pic:pic>
-              </a:graphicData>
-            </a:graphic>
-          </wp:inline>
-        </w:drawing>
-      </w:r>
-    </w:p>
-    <w:p>
-      <w:pPr>
-        <w:spacing w:line="360" w:lineRule="auto"/>
-        <w:ind w:firstLine="708"/>
-        <w:jc w:val="center"/>
-      </w:pPr>
-      <w:r>
-        <w:t xml:space="preserve">Рисунок 1.4 – Влияние </w:t>
-      </w:r>
-      <w:proofErr w:type="spellStart"/>
-      <w:r>
-        <w:t>аустенитообразующих</w:t>
-      </w:r>
-      <w:proofErr w:type="spellEnd"/>
-      <w:r>
-        <w:t xml:space="preserve"> элементов на </w:t>
-      </w:r>
-      <w:r>
-        <w:t xml:space="preserve">твердость </w:t>
-      </w:r>
-      <w:r>
-        <w:t>никеля</w:t>
-      </w:r>
-      <w:r>
-        <w:t xml:space="preserve"> [5]</w:t>
-      </w:r>
-    </w:p>
-    <w:p>
-      <w:pPr>
-        <w:spacing w:line="360" w:lineRule="auto"/>
-        <w:ind w:firstLine="708"/>
-        <w:jc w:val="center"/>
-      </w:pPr>
-      <w:bookmarkStart w:id="5" w:name="_GoBack"/>
-      <w:bookmarkEnd w:id="5"/>
     </w:p>
     <w:p>
       <w:pPr>
@@ -3730,11 +3624,7 @@
         <w:t>ы</w:t>
       </w:r>
       <w:r>
-        <w:t xml:space="preserve"> к образованию грубой зернистой структуры при сварке, которая не </w:t>
-      </w:r>
-      <w:r>
-        <w:lastRenderedPageBreak/>
-        <w:t>устраняется термической обработкой. Это заметно ухудшает технологические свойства изделий.</w:t>
+        <w:t xml:space="preserve"> к образованию грубой зернистой структуры при сварке, которая не устраняется термической обработкой. Это заметно ухудшает технологические свойства изделий.</w:t>
       </w:r>
     </w:p>
     <w:p>
@@ -3744,22 +3634,25 @@
         <w:jc w:val="both"/>
       </w:pPr>
       <w:r>
-        <w:t>Влияние количества хрома на прочностные характеристики сплавов представлено на рисунке 1.5</w:t>
-      </w:r>
-      <w:r>
-        <w:t xml:space="preserve"> (а)</w:t>
-      </w:r>
-      <w:r>
-        <w:t>. Из данных зависимостей видно, что количество хрома  прямо пропорционально увеличению предела прочности, твердости и обратно пропорционально пластичности. При наличии хрома более 15 % происходит переход сталей, закаливающихся на мартенсит</w:t>
-      </w:r>
-      <w:r>
-        <w:t>,</w:t>
-      </w:r>
-      <w:r>
-        <w:t xml:space="preserve"> к ферритны</w:t>
-      </w:r>
-      <w:r>
-        <w:t xml:space="preserve">м и происходит изменение физических свойств, о чем свидетельствует разрыв кривых на графике. </w:t>
+        <w:t>Положительным свойством легирования хромом является повышение корр</w:t>
+      </w:r>
+      <w:r>
+        <w:t>озий</w:t>
+      </w:r>
+      <w:r>
+        <w:t xml:space="preserve">ной стойкости материала. Так, стали содержащие более 13% </w:t>
+      </w:r>
+      <w:r>
+        <w:rPr>
+          <w:lang w:val="en-US"/>
+        </w:rPr>
+        <w:t>Cr</w:t>
+      </w:r>
+      <w:r>
+        <w:t xml:space="preserve"> </w:t>
+      </w:r>
+      <w:r>
+        <w:t>называются коррозийно-стойкими и обладают высоким сопротивлением к окислению.</w:t>
       </w:r>
     </w:p>
     <w:p>
@@ -3769,364 +3662,37 @@
         <w:jc w:val="both"/>
       </w:pPr>
       <w:r>
-        <w:t xml:space="preserve">На рисунке 1.5 (б) видно, что максимум ударной вязкости приходится на 25% хрома, и дальнейшее увеличение добавки этого компонента приводит к </w:t>
-      </w:r>
-      <w:proofErr w:type="spellStart"/>
-      <w:r>
-        <w:t>охрупчиванию</w:t>
-      </w:r>
-      <w:proofErr w:type="spellEnd"/>
-      <w:r>
-        <w:t>. При наличии хрома от 10%, ударная вязкость отличается не более чем на 10% от максимального значения. Учитывая этот факт, а также то, что феррит обладает низкой жаропрочностью, оптимальным</w:t>
-      </w:r>
-      <w:r>
-        <w:t>, с точки зрения механических характеристик,</w:t>
-      </w:r>
-      <w:r>
-        <w:t xml:space="preserve"> количеством хрома в нашем материале будет являться значение в пределах от 10 до 15%.</w:t>
-      </w:r>
-    </w:p>
-    <w:tbl>
-      <w:tblPr>
-        <w:tblStyle w:val="a5"/>
-        <w:tblW w:w="0" w:type="auto"/>
-        <w:tblBorders>
-          <w:top w:val="none" w:sz="0" w:space="0" w:color="auto"/>
-          <w:left w:val="none" w:sz="0" w:space="0" w:color="auto"/>
-          <w:bottom w:val="none" w:sz="0" w:space="0" w:color="auto"/>
-          <w:right w:val="none" w:sz="0" w:space="0" w:color="auto"/>
-          <w:insideH w:val="none" w:sz="0" w:space="0" w:color="auto"/>
-          <w:insideV w:val="none" w:sz="0" w:space="0" w:color="auto"/>
-        </w:tblBorders>
-        <w:tblLook w:val="04A0" w:firstRow="1" w:lastRow="0" w:firstColumn="1" w:lastColumn="0" w:noHBand="0" w:noVBand="1"/>
-      </w:tblPr>
-      <w:tblGrid>
-        <w:gridCol w:w="4785"/>
-        <w:gridCol w:w="4786"/>
-      </w:tblGrid>
-      <w:tr>
-        <w:tc>
-          <w:tcPr>
-            <w:tcW w:w="4785" w:type="dxa"/>
-          </w:tcPr>
-          <w:p>
-            <w:pPr>
-              <w:spacing w:line="360" w:lineRule="auto"/>
-              <w:jc w:val="center"/>
-            </w:pPr>
-            <w:r>
-              <w:rPr>
-                <w:noProof/>
-              </w:rPr>
-              <w:drawing>
-                <wp:inline distT="0" distB="0" distL="0" distR="0" wp14:anchorId="7EAC651A" wp14:editId="467AE739">
-                  <wp:extent cx="1981200" cy="2714574"/>
-                  <wp:effectExtent l="0" t="0" r="0" b="0"/>
-                  <wp:docPr id="5" name="Рисунок 5"/>
-                  <wp:cNvGraphicFramePr>
-                    <a:graphicFrameLocks xmlns:a="http://schemas.openxmlformats.org/drawingml/2006/main" noChangeAspect="1"/>
-                  </wp:cNvGraphicFramePr>
-                  <a:graphic xmlns:a="http://schemas.openxmlformats.org/drawingml/2006/main">
-                    <a:graphicData uri="http://schemas.openxmlformats.org/drawingml/2006/picture">
-                      <pic:pic xmlns:pic="http://schemas.openxmlformats.org/drawingml/2006/picture">
-                        <pic:nvPicPr>
-                          <pic:cNvPr id="1" name=""/>
-                          <pic:cNvPicPr/>
-                        </pic:nvPicPr>
-                        <pic:blipFill>
-                          <a:blip r:embed="rId11">
-                            <a:biLevel thresh="75000"/>
-                            <a:extLst>
-                              <a:ext uri="{BEBA8EAE-BF5A-486C-A8C5-ECC9F3942E4B}">
-                                <a14:imgProps xmlns:a14="http://schemas.microsoft.com/office/drawing/2010/main">
-                                  <a14:imgLayer r:embed="rId12">
-                                    <a14:imgEffect>
-                                      <a14:sharpenSoften amount="50000"/>
-                                    </a14:imgEffect>
-                                  </a14:imgLayer>
-                                </a14:imgProps>
-                              </a:ext>
-                            </a:extLst>
-                          </a:blip>
-                          <a:stretch>
-                            <a:fillRect/>
-                          </a:stretch>
-                        </pic:blipFill>
-                        <pic:spPr>
-                          <a:xfrm>
-                            <a:off x="0" y="0"/>
-                            <a:ext cx="1989221" cy="2725564"/>
-                          </a:xfrm>
-                          <a:prstGeom prst="rect">
-                            <a:avLst/>
-                          </a:prstGeom>
-                        </pic:spPr>
-                      </pic:pic>
-                    </a:graphicData>
-                  </a:graphic>
-                </wp:inline>
-              </w:drawing>
-            </w:r>
-            <w:r>
-              <w:t>а</w:t>
-            </w:r>
-          </w:p>
-        </w:tc>
-        <w:tc>
-          <w:tcPr>
-            <w:tcW w:w="4786" w:type="dxa"/>
-            <w:vAlign w:val="center"/>
-          </w:tcPr>
-          <w:p>
-            <w:pPr>
-              <w:spacing w:line="360" w:lineRule="auto"/>
-              <w:jc w:val="center"/>
-            </w:pPr>
-            <w:r>
-              <w:rPr>
-                <w:noProof/>
-              </w:rPr>
-              <w:drawing>
-                <wp:inline distT="0" distB="0" distL="0" distR="0" wp14:anchorId="443D65AB" wp14:editId="02722532">
-                  <wp:extent cx="2657964" cy="2109040"/>
-                  <wp:effectExtent l="0" t="0" r="9525" b="5715"/>
-                  <wp:docPr id="4" name="Рисунок 4"/>
-                  <wp:cNvGraphicFramePr>
-                    <a:graphicFrameLocks xmlns:a="http://schemas.openxmlformats.org/drawingml/2006/main" noChangeAspect="1"/>
-                  </wp:cNvGraphicFramePr>
-                  <a:graphic xmlns:a="http://schemas.openxmlformats.org/drawingml/2006/main">
-                    <a:graphicData uri="http://schemas.openxmlformats.org/drawingml/2006/picture">
-                      <pic:pic xmlns:pic="http://schemas.openxmlformats.org/drawingml/2006/picture">
-                        <pic:nvPicPr>
-                          <pic:cNvPr id="1" name=""/>
-                          <pic:cNvPicPr/>
-                        </pic:nvPicPr>
-                        <pic:blipFill>
-                          <a:blip r:embed="rId13">
-                            <a:biLevel thresh="75000"/>
-                            <a:extLst>
-                              <a:ext uri="{BEBA8EAE-BF5A-486C-A8C5-ECC9F3942E4B}">
-                                <a14:imgProps xmlns:a14="http://schemas.microsoft.com/office/drawing/2010/main">
-                                  <a14:imgLayer r:embed="rId14">
-                                    <a14:imgEffect>
-                                      <a14:sharpenSoften amount="50000"/>
-                                    </a14:imgEffect>
-                                  </a14:imgLayer>
-                                </a14:imgProps>
-                              </a:ext>
-                            </a:extLst>
-                          </a:blip>
-                          <a:stretch>
-                            <a:fillRect/>
-                          </a:stretch>
-                        </pic:blipFill>
-                        <pic:spPr>
-                          <a:xfrm>
-                            <a:off x="0" y="0"/>
-                            <a:ext cx="2671814" cy="2120029"/>
-                          </a:xfrm>
-                          <a:prstGeom prst="rect">
-                            <a:avLst/>
-                          </a:prstGeom>
-                        </pic:spPr>
-                      </pic:pic>
-                    </a:graphicData>
-                  </a:graphic>
-                </wp:inline>
-              </w:drawing>
-            </w:r>
-            <w:r>
-              <w:t>б</w:t>
-            </w:r>
-          </w:p>
-        </w:tc>
-      </w:tr>
-    </w:tbl>
-    <w:p>
-      <w:pPr>
-        <w:spacing w:line="360" w:lineRule="auto"/>
-        <w:ind w:firstLine="708"/>
-        <w:jc w:val="center"/>
-        <w:rPr>
-          <w:sz w:val="20"/>
-          <w:szCs w:val="20"/>
-        </w:rPr>
-      </w:pPr>
-      <w:r>
-        <w:rPr>
-          <w:sz w:val="20"/>
-          <w:szCs w:val="20"/>
-        </w:rPr>
-        <w:t xml:space="preserve">а </w:t>
-      </w:r>
-      <w:r>
-        <w:rPr>
-          <w:sz w:val="20"/>
-          <w:szCs w:val="20"/>
-        </w:rPr>
-        <w:t>–</w:t>
-      </w:r>
-      <w:r>
-        <w:rPr>
-          <w:sz w:val="20"/>
-          <w:szCs w:val="20"/>
-        </w:rPr>
+        <w:t xml:space="preserve">Учитывая, что в нашем случае необходимо наличие высокой коррозийной стойкости </w:t>
+      </w:r>
+      <w:r>
+        <w:t xml:space="preserve">и жаропрочности одновременно, а также принимая во внимание высокую </w:t>
+      </w:r>
+      <w:r>
+        <w:t>стоимость</w:t>
+      </w:r>
+      <w:r>
+        <w:t xml:space="preserve"> никеля</w:t>
+      </w:r>
+      <w:r>
         <w:t xml:space="preserve"> </w:t>
       </w:r>
       <w:r>
-        <w:rPr>
-          <w:sz w:val="20"/>
-          <w:szCs w:val="20"/>
-        </w:rPr>
-        <w:t>влияние хрома на прочностные характеристики отожженных хромистых сталей с 0.10% С; б - в</w:t>
-      </w:r>
-      <w:r>
-        <w:rPr>
-          <w:sz w:val="20"/>
-          <w:szCs w:val="20"/>
-        </w:rPr>
-        <w:t>лияние количества хрома на ударную вязкость</w:t>
-      </w:r>
-      <w:r>
-        <w:rPr>
-          <w:sz w:val="20"/>
-          <w:szCs w:val="20"/>
+        <w:t xml:space="preserve">наиболее оптимальным считается </w:t>
+      </w:r>
+      <w:r>
+        <w:t>состав</w:t>
+      </w:r>
+      <w:r>
+        <w:t xml:space="preserve">, соответствующий зеленой зоне рисунка 1.3. Причем, учитывая резкое снижение жаропрочности, можно принять за «верхнюю границу» содержания хрома – 30%. Итак, </w:t>
+      </w:r>
+      <w:r>
+        <w:t>приблизительный состав разрабатываемого сплава:</w:t>
+      </w:r>
+      <w:r>
+        <w:rPr>
+          <w:lang w:val="en-US"/>
         </w:rPr>
         <w:t xml:space="preserve"> </w:t>
-      </w:r>
-      <w:r>
-        <w:rPr>
-          <w:sz w:val="20"/>
-          <w:szCs w:val="20"/>
-        </w:rPr>
-        <w:t xml:space="preserve">(по Шарпи) </w:t>
-      </w:r>
-      <w:proofErr w:type="spellStart"/>
-      <w:r>
-        <w:rPr>
-          <w:sz w:val="20"/>
-          <w:szCs w:val="20"/>
-        </w:rPr>
-        <w:t>железохромистых</w:t>
-      </w:r>
-      <w:proofErr w:type="spellEnd"/>
-      <w:r>
-        <w:rPr>
-          <w:sz w:val="20"/>
-          <w:szCs w:val="20"/>
-        </w:rPr>
-        <w:t xml:space="preserve"> сталей</w:t>
-      </w:r>
-    </w:p>
-    <w:p>
-      <w:pPr>
-        <w:spacing w:line="360" w:lineRule="auto"/>
-        <w:ind w:firstLine="708"/>
-        <w:jc w:val="center"/>
-        <w:rPr>
-          <w:sz w:val="20"/>
-          <w:szCs w:val="20"/>
-        </w:rPr>
-      </w:pPr>
-    </w:p>
-    <w:p>
-      <w:pPr>
-        <w:spacing w:line="360" w:lineRule="auto"/>
-        <w:ind w:firstLine="708"/>
-        <w:jc w:val="center"/>
-      </w:pPr>
-      <w:r>
-        <w:t>Рисунок 1.</w:t>
-      </w:r>
-      <w:r>
-        <w:t>5</w:t>
-      </w:r>
-      <w:r>
-        <w:t xml:space="preserve"> – Влияние </w:t>
-      </w:r>
-      <w:r>
-        <w:t xml:space="preserve">количества хрома на </w:t>
-      </w:r>
-      <w:r>
-        <w:t>механические характеристик сплава</w:t>
-      </w:r>
-      <w:r>
-        <w:t xml:space="preserve"> </w:t>
-      </w:r>
-      <w:r>
-        <w:t>[6]</w:t>
-      </w:r>
-    </w:p>
-    <w:p>
-      <w:pPr>
-        <w:spacing w:line="360" w:lineRule="auto"/>
-        <w:ind w:firstLine="708"/>
-        <w:jc w:val="both"/>
-      </w:pPr>
-    </w:p>
-    <w:p>
-      <w:pPr>
-        <w:spacing w:line="360" w:lineRule="auto"/>
-        <w:ind w:firstLine="708"/>
-        <w:jc w:val="both"/>
-      </w:pPr>
-      <w:r>
-        <w:t>Положительным свойством легирования хромом является повышение корроз</w:t>
-      </w:r>
-      <w:r>
-        <w:t>ий</w:t>
-      </w:r>
-      <w:r>
-        <w:t xml:space="preserve">ной стойкости материала. Так, стали содержащие более 13% </w:t>
-      </w:r>
-      <w:r>
-        <w:rPr>
-          <w:lang w:val="en-US"/>
-        </w:rPr>
-        <w:t>Cr</w:t>
-      </w:r>
-      <w:r>
-        <w:t xml:space="preserve"> </w:t>
-      </w:r>
-      <w:r>
-        <w:t>называются коррозийно-стойкими и обладают высоким сопротивлением к окислению.</w:t>
-      </w:r>
-    </w:p>
-    <w:p>
-      <w:pPr>
-        <w:spacing w:line="360" w:lineRule="auto"/>
-        <w:ind w:firstLine="708"/>
-        <w:jc w:val="both"/>
-      </w:pPr>
-      <w:r>
-        <w:t xml:space="preserve">Учитывая, что в нашем случае необходимо наличие высокой коррозийной стойкости </w:t>
-      </w:r>
-      <w:r>
-        <w:t xml:space="preserve">и жаропрочности одновременно, а также принимая во внимание высокую </w:t>
-      </w:r>
-      <w:r>
-        <w:t>стоимость</w:t>
-      </w:r>
-      <w:r>
-        <w:t xml:space="preserve"> никеля</w:t>
-      </w:r>
-      <w:r>
-        <w:t>,</w:t>
-      </w:r>
-      <w:r>
-        <w:t xml:space="preserve"> </w:t>
-      </w:r>
-      <w:r>
-        <w:t>принимаем за приблизительны состав</w:t>
-      </w:r>
-      <w:r>
-        <w:t xml:space="preserve"> </w:t>
-      </w:r>
-      <w:r>
-        <w:t>сплава</w:t>
-      </w:r>
-      <w:r>
-        <w:t>:</w:t>
       </w:r>
     </w:p>
     <w:p>
@@ -4138,14 +3704,7 @@
         </w:numPr>
       </w:pPr>
       <w:r>
-        <w:lastRenderedPageBreak/>
-        <w:t xml:space="preserve">Количество хрома находится в пределах от 13% до </w:t>
-      </w:r>
-      <w:r>
-        <w:t>15</w:t>
-      </w:r>
-      <w:r>
-        <w:t>%</w:t>
+        <w:t>Количество хрома находится в пределах от 13% до 30%</w:t>
       </w:r>
     </w:p>
     <w:p>
@@ -4200,77 +3759,52 @@
         <w:jc w:val="both"/>
       </w:pPr>
       <w:r>
-        <w:t xml:space="preserve">Рассмотрим </w:t>
-      </w:r>
-      <w:proofErr w:type="spellStart"/>
-      <w:r>
-        <w:t>подробне</w:t>
-      </w:r>
-      <w:proofErr w:type="spellEnd"/>
-    </w:p>
-    <w:p>
-      <w:pPr>
-        <w:spacing w:line="360" w:lineRule="auto"/>
-        <w:ind w:firstLine="708"/>
-        <w:jc w:val="both"/>
-      </w:pPr>
-      <w:r>
+        <w:lastRenderedPageBreak/>
         <w:t xml:space="preserve">В настоящее время существует множество отечественных и зарубежных разработок </w:t>
       </w:r>
       <w:r>
+        <w:t>сплавов</w:t>
+      </w:r>
+      <w:r>
+        <w:t xml:space="preserve"> </w:t>
+      </w:r>
+      <w:r>
+        <w:rPr>
+          <w:b/>
+          <w:color w:val="000000" w:themeColor="text1"/>
+        </w:rPr>
+        <w:t>из железа хрома и никеля</w:t>
+      </w:r>
+      <w:r>
+        <w:t>, о</w:t>
+      </w:r>
+      <w:r>
+        <w:t xml:space="preserve">дним из </w:t>
+      </w:r>
+      <w:r>
         <w:rPr>
           <w:highlight w:val="yellow"/>
         </w:rPr>
-        <w:t xml:space="preserve">хромоникелевых </w:t>
+        <w:t>которых</w:t>
       </w:r>
       <w:r>
         <w:rPr>
           <w:highlight w:val="yellow"/>
         </w:rPr>
-        <w:t>сплавов</w:t>
-      </w:r>
-      <w:r>
+        <w:t xml:space="preserve"> является</w:t>
+      </w:r>
+      <w:r>
+        <w:rPr>
+          <w:highlight w:val="yellow"/>
+        </w:rPr>
         <w:t xml:space="preserve"> </w:t>
       </w:r>
       <w:r>
         <w:rPr>
-          <w:b/>
-          <w:color w:val="FF0000"/>
-        </w:rPr>
-        <w:t>не в те дебри полез</w:t>
-      </w:r>
-      <w:r>
-        <w:t>, о</w:t>
-      </w:r>
-      <w:r>
-        <w:t xml:space="preserve">дним из </w:t>
-      </w:r>
-      <w:r>
-        <w:rPr>
           <w:highlight w:val="yellow"/>
         </w:rPr>
-        <w:t>которых</w:t>
-      </w:r>
-      <w:r>
-        <w:rPr>
-          <w:highlight w:val="yellow"/>
-        </w:rPr>
-        <w:t xml:space="preserve"> является</w:t>
-      </w:r>
-      <w:r>
-        <w:rPr>
-          <w:highlight w:val="yellow"/>
-        </w:rPr>
-        <w:t xml:space="preserve"> </w:t>
-      </w:r>
-      <w:proofErr w:type="spellStart"/>
-      <w:r>
-        <w:rPr>
-          <w:highlight w:val="yellow"/>
-        </w:rPr>
-        <w:t>инколой</w:t>
-      </w:r>
-      <w:proofErr w:type="spellEnd"/>
+        <w:t>18-8</w:t>
+      </w:r>
       <w:r>
         <w:t>.</w:t>
       </w:r>
@@ -4876,7 +4410,6 @@
         <w:rPr>
           <w:noProof/>
         </w:rPr>
-        <w:lastRenderedPageBreak/>
         <w:drawing>
           <wp:inline distT="0" distB="0" distL="0" distR="0" wp14:anchorId="02CEC265" wp14:editId="6684DD3B">
             <wp:extent cx="4187825" cy="2701606"/>
@@ -4893,7 +4426,7 @@
                     <pic:cNvPicPr/>
                   </pic:nvPicPr>
                   <pic:blipFill>
-                    <a:blip r:embed="rId15"/>
+                    <a:blip r:embed="rId9"/>
                     <a:stretch>
                       <a:fillRect/>
                     </a:stretch>
@@ -4957,6 +4490,7 @@
         <w:jc w:val="both"/>
       </w:pPr>
       <w:r>
+        <w:lastRenderedPageBreak/>
         <w:tab/>
       </w:r>
     </w:p>
@@ -5260,474 +4794,6 @@
           <w:color w:val="FF0000"/>
         </w:rPr>
         <w:t>У тебя сплав не на основе никеля</w:t>
-      </w:r>
-    </w:p>
-    <w:p>
-      <w:pPr>
-        <w:spacing w:line="360" w:lineRule="auto"/>
-        <w:ind w:firstLine="709"/>
-        <w:jc w:val="both"/>
-        <w:rPr>
-          <w:highlight w:val="yellow"/>
-        </w:rPr>
-      </w:pPr>
-      <w:r>
-        <w:rPr>
-          <w:highlight w:val="yellow"/>
-        </w:rPr>
-        <w:t xml:space="preserve">В процессе эксплуатации происходит разрушение детали АДФ в следствие </w:t>
-      </w:r>
-      <w:proofErr w:type="spellStart"/>
-      <w:r>
-        <w:rPr>
-          <w:highlight w:val="yellow"/>
-        </w:rPr>
-        <w:t>кавитационной</w:t>
-      </w:r>
-      <w:proofErr w:type="spellEnd"/>
-      <w:r>
-        <w:rPr>
-          <w:highlight w:val="yellow"/>
-        </w:rPr>
-        <w:t xml:space="preserve"> коррозии. </w:t>
-      </w:r>
-      <w:r>
-        <w:rPr>
-          <w:highlight w:val="yellow"/>
-        </w:rPr>
-        <w:t xml:space="preserve">Подробно кинетика коррозийных процессов </w:t>
-      </w:r>
-      <w:r>
-        <w:rPr>
-          <w:highlight w:val="yellow"/>
-        </w:rPr>
-        <w:t>описана</w:t>
-      </w:r>
-      <w:r>
-        <w:rPr>
-          <w:highlight w:val="yellow"/>
-        </w:rPr>
-        <w:t xml:space="preserve"> в работе </w:t>
-      </w:r>
-      <w:proofErr w:type="spellStart"/>
-      <w:r>
-        <w:rPr>
-          <w:highlight w:val="yellow"/>
-        </w:rPr>
-        <w:t>Лукана</w:t>
-      </w:r>
-      <w:proofErr w:type="spellEnd"/>
-      <w:r>
-        <w:rPr>
-          <w:highlight w:val="yellow"/>
-        </w:rPr>
-        <w:t xml:space="preserve"> и др.</w:t>
-      </w:r>
-      <w:r>
-        <w:rPr>
-          <w:highlight w:val="yellow"/>
-        </w:rPr>
-        <w:t xml:space="preserve"> [10], где было проведено исследование сплава инкалой-800</w:t>
-      </w:r>
-      <w:r>
-        <w:rPr>
-          <w:highlight w:val="yellow"/>
-        </w:rPr>
-        <w:t xml:space="preserve">, использующийся в качестве материала второго контура реактора </w:t>
-      </w:r>
-      <w:r>
-        <w:rPr>
-          <w:highlight w:val="yellow"/>
-          <w:lang w:val="en-US"/>
-        </w:rPr>
-        <w:t>CANDU</w:t>
-      </w:r>
-      <w:r>
-        <w:rPr>
-          <w:highlight w:val="yellow"/>
-        </w:rPr>
-        <w:t xml:space="preserve"> в приблизительно схожих с </w:t>
-      </w:r>
-      <w:proofErr w:type="spellStart"/>
-      <w:r>
-        <w:rPr>
-          <w:highlight w:val="yellow"/>
-        </w:rPr>
-        <w:t>предъевляемыми</w:t>
-      </w:r>
-      <w:proofErr w:type="spellEnd"/>
-      <w:r>
-        <w:rPr>
-          <w:highlight w:val="yellow"/>
-        </w:rPr>
-        <w:t xml:space="preserve"> нами условиях</w:t>
-      </w:r>
-      <w:r>
-        <w:rPr>
-          <w:highlight w:val="yellow"/>
-        </w:rPr>
-        <w:t xml:space="preserve">. </w:t>
-      </w:r>
-      <w:r>
-        <w:rPr>
-          <w:highlight w:val="yellow"/>
-        </w:rPr>
-        <w:t xml:space="preserve"> </w:t>
-      </w:r>
-      <w:r>
-        <w:rPr>
-          <w:highlight w:val="yellow"/>
-        </w:rPr>
-        <w:t>Эксперимент</w:t>
-      </w:r>
-      <w:r>
-        <w:rPr>
-          <w:highlight w:val="yellow"/>
-        </w:rPr>
-        <w:t>, представленный в публикации,</w:t>
-      </w:r>
-      <w:r>
-        <w:rPr>
-          <w:highlight w:val="yellow"/>
-        </w:rPr>
-        <w:t xml:space="preserve"> проводился в</w:t>
-      </w:r>
-      <w:r>
-        <w:rPr>
-          <w:highlight w:val="yellow"/>
-        </w:rPr>
-        <w:t xml:space="preserve"> щелочной среде (</w:t>
-      </w:r>
-      <w:r>
-        <w:rPr>
-          <w:highlight w:val="yellow"/>
-          <w:lang w:val="en-US"/>
-        </w:rPr>
-        <w:t>PH</w:t>
-      </w:r>
-      <w:r>
-        <w:rPr>
-          <w:highlight w:val="yellow"/>
-        </w:rPr>
-        <w:t xml:space="preserve">=9.5) при давлении 5.1 и температуре 260 </w:t>
-      </w:r>
-      <w:r>
-        <w:rPr>
-          <w:highlight w:val="yellow"/>
-        </w:rPr>
-        <w:sym w:font="Symbol" w:char="F0B0"/>
-      </w:r>
-      <w:r>
-        <w:rPr>
-          <w:highlight w:val="yellow"/>
-        </w:rPr>
-        <w:t xml:space="preserve">С: были построены </w:t>
-      </w:r>
-      <w:r>
-        <w:rPr>
-          <w:highlight w:val="yellow"/>
-        </w:rPr>
-        <w:t>зависимо</w:t>
-      </w:r>
-      <w:r>
-        <w:rPr>
-          <w:highlight w:val="yellow"/>
-        </w:rPr>
-        <w:lastRenderedPageBreak/>
-        <w:t>сти,</w:t>
-      </w:r>
-      <w:r>
-        <w:rPr>
-          <w:highlight w:val="yellow"/>
-        </w:rPr>
-        <w:t xml:space="preserve"> представленные на рисунке 1.5.</w:t>
-      </w:r>
-      <w:r>
-        <w:rPr>
-          <w:highlight w:val="yellow"/>
-        </w:rPr>
-        <w:t xml:space="preserve"> Как видно из этих графиков, скорость коррозии замедляется с течением времени</w:t>
-      </w:r>
-      <w:r>
-        <w:rPr>
-          <w:highlight w:val="yellow"/>
-        </w:rPr>
-        <w:t>, что является достоинством данного материала.</w:t>
-      </w:r>
-      <w:r>
-        <w:rPr>
-          <w:highlight w:val="yellow"/>
-        </w:rPr>
-        <w:t xml:space="preserve"> Это объясняется процессом пассивации анодных участков сплава.</w:t>
-      </w:r>
-    </w:p>
-    <w:p>
-      <w:pPr>
-        <w:spacing w:line="360" w:lineRule="auto"/>
-        <w:ind w:firstLine="432"/>
-        <w:jc w:val="both"/>
-        <w:rPr>
-          <w:highlight w:val="yellow"/>
-        </w:rPr>
-      </w:pPr>
-    </w:p>
-    <w:tbl>
-      <w:tblPr>
-        <w:tblStyle w:val="a5"/>
-        <w:tblW w:w="0" w:type="auto"/>
-        <w:tblBorders>
-          <w:top w:val="none" w:sz="0" w:space="0" w:color="auto"/>
-          <w:left w:val="none" w:sz="0" w:space="0" w:color="auto"/>
-          <w:bottom w:val="none" w:sz="0" w:space="0" w:color="auto"/>
-          <w:right w:val="none" w:sz="0" w:space="0" w:color="auto"/>
-          <w:insideH w:val="none" w:sz="0" w:space="0" w:color="auto"/>
-          <w:insideV w:val="none" w:sz="0" w:space="0" w:color="auto"/>
-        </w:tblBorders>
-        <w:tblLook w:val="04A0" w:firstRow="1" w:lastRow="0" w:firstColumn="1" w:lastColumn="0" w:noHBand="0" w:noVBand="1"/>
-      </w:tblPr>
-      <w:tblGrid>
-        <w:gridCol w:w="4785"/>
-        <w:gridCol w:w="4786"/>
-      </w:tblGrid>
-      <w:tr>
-        <w:tc>
-          <w:tcPr>
-            <w:tcW w:w="4785" w:type="dxa"/>
-          </w:tcPr>
-          <w:p>
-            <w:pPr>
-              <w:spacing w:line="360" w:lineRule="auto"/>
-              <w:jc w:val="right"/>
-              <w:rPr>
-                <w:highlight w:val="yellow"/>
-              </w:rPr>
-            </w:pPr>
-            <w:r>
-              <w:rPr>
-                <w:noProof/>
-                <w:highlight w:val="yellow"/>
-              </w:rPr>
-              <w:drawing>
-                <wp:inline distT="0" distB="0" distL="0" distR="0" wp14:anchorId="1B7CFA76" wp14:editId="12B608BB">
-                  <wp:extent cx="2309176" cy="1645920"/>
-                  <wp:effectExtent l="0" t="0" r="0" b="0"/>
-                  <wp:docPr id="16" name="Рисунок 16"/>
-                  <wp:cNvGraphicFramePr>
-                    <a:graphicFrameLocks xmlns:a="http://schemas.openxmlformats.org/drawingml/2006/main" noChangeAspect="1"/>
-                  </wp:cNvGraphicFramePr>
-                  <a:graphic xmlns:a="http://schemas.openxmlformats.org/drawingml/2006/main">
-                    <a:graphicData uri="http://schemas.openxmlformats.org/drawingml/2006/picture">
-                      <pic:pic xmlns:pic="http://schemas.openxmlformats.org/drawingml/2006/picture">
-                        <pic:nvPicPr>
-                          <pic:cNvPr id="1" name=""/>
-                          <pic:cNvPicPr/>
-                        </pic:nvPicPr>
-                        <pic:blipFill>
-                          <a:blip r:embed="rId16"/>
-                          <a:stretch>
-                            <a:fillRect/>
-                          </a:stretch>
-                        </pic:blipFill>
-                        <pic:spPr>
-                          <a:xfrm>
-                            <a:off x="0" y="0"/>
-                            <a:ext cx="2325053" cy="1657237"/>
-                          </a:xfrm>
-                          <a:prstGeom prst="rect">
-                            <a:avLst/>
-                          </a:prstGeom>
-                        </pic:spPr>
-                      </pic:pic>
-                    </a:graphicData>
-                  </a:graphic>
-                </wp:inline>
-              </w:drawing>
-            </w:r>
-          </w:p>
-        </w:tc>
-        <w:tc>
-          <w:tcPr>
-            <w:tcW w:w="4786" w:type="dxa"/>
-          </w:tcPr>
-          <w:p>
-            <w:pPr>
-              <w:spacing w:line="360" w:lineRule="auto"/>
-              <w:jc w:val="both"/>
-              <w:rPr>
-                <w:highlight w:val="yellow"/>
-              </w:rPr>
-            </w:pPr>
-            <w:r>
-              <w:rPr>
-                <w:noProof/>
-                <w:highlight w:val="yellow"/>
-              </w:rPr>
-              <w:drawing>
-                <wp:inline distT="0" distB="0" distL="0" distR="0" wp14:anchorId="4CC2A770" wp14:editId="780AC5CB">
-                  <wp:extent cx="2314815" cy="1595237"/>
-                  <wp:effectExtent l="0" t="0" r="9525" b="5080"/>
-                  <wp:docPr id="17" name="Рисунок 17"/>
-                  <wp:cNvGraphicFramePr>
-                    <a:graphicFrameLocks xmlns:a="http://schemas.openxmlformats.org/drawingml/2006/main" noChangeAspect="1"/>
-                  </wp:cNvGraphicFramePr>
-                  <a:graphic xmlns:a="http://schemas.openxmlformats.org/drawingml/2006/main">
-                    <a:graphicData uri="http://schemas.openxmlformats.org/drawingml/2006/picture">
-                      <pic:pic xmlns:pic="http://schemas.openxmlformats.org/drawingml/2006/picture">
-                        <pic:nvPicPr>
-                          <pic:cNvPr id="1" name=""/>
-                          <pic:cNvPicPr/>
-                        </pic:nvPicPr>
-                        <pic:blipFill rotWithShape="1">
-                          <a:blip r:embed="rId17"/>
-                          <a:srcRect t="862"/>
-                          <a:stretch/>
-                        </pic:blipFill>
-                        <pic:spPr bwMode="auto">
-                          <a:xfrm>
-                            <a:off x="0" y="0"/>
-                            <a:ext cx="2338230" cy="1611374"/>
-                          </a:xfrm>
-                          <a:prstGeom prst="rect">
-                            <a:avLst/>
-                          </a:prstGeom>
-                          <a:ln>
-                            <a:noFill/>
-                          </a:ln>
-                          <a:extLst>
-                            <a:ext uri="{53640926-AAD7-44D8-BBD7-CCE9431645EC}">
-                              <a14:shadowObscured xmlns:a14="http://schemas.microsoft.com/office/drawing/2010/main"/>
-                            </a:ext>
-                          </a:extLst>
-                        </pic:spPr>
-                      </pic:pic>
-                    </a:graphicData>
-                  </a:graphic>
-                </wp:inline>
-              </w:drawing>
-            </w:r>
-          </w:p>
-        </w:tc>
-      </w:tr>
-    </w:tbl>
-    <w:p>
-      <w:pPr>
-        <w:spacing w:line="360" w:lineRule="auto"/>
-        <w:ind w:firstLine="432"/>
-        <w:jc w:val="center"/>
-        <w:rPr>
-          <w:highlight w:val="yellow"/>
-        </w:rPr>
-      </w:pPr>
-      <w:r>
-        <w:rPr>
-          <w:highlight w:val="yellow"/>
-        </w:rPr>
-        <w:t xml:space="preserve">Рисунок 1.5 – Зависимость скорости коррозии и потери металла с течением времени </w:t>
-      </w:r>
-      <w:r>
-        <w:rPr>
-          <w:highlight w:val="yellow"/>
-        </w:rPr>
-        <w:t>для инкалоя-800 в щелочной среде (</w:t>
-      </w:r>
-      <w:r>
-        <w:rPr>
-          <w:highlight w:val="yellow"/>
-          <w:lang w:val="en-US"/>
-        </w:rPr>
-        <w:t>PH</w:t>
-      </w:r>
-      <w:r>
-        <w:rPr>
-          <w:highlight w:val="yellow"/>
-        </w:rPr>
-        <w:t xml:space="preserve">=9.5) при давлении 5.1 и температуре 260 </w:t>
-      </w:r>
-      <w:r>
-        <w:rPr>
-          <w:highlight w:val="yellow"/>
-        </w:rPr>
-        <w:sym w:font="Symbol" w:char="F0B0"/>
-      </w:r>
-      <w:r>
-        <w:rPr>
-          <w:highlight w:val="yellow"/>
-        </w:rPr>
-        <w:t>С [10]</w:t>
-      </w:r>
-    </w:p>
-    <w:p>
-      <w:pPr>
-        <w:spacing w:line="360" w:lineRule="auto"/>
-        <w:jc w:val="both"/>
-      </w:pPr>
-      <w:r>
-        <w:rPr>
-          <w:highlight w:val="yellow"/>
-        </w:rPr>
-        <w:tab/>
-        <w:t xml:space="preserve">Отдельно следует отметить, что материал </w:t>
-      </w:r>
-      <w:r>
-        <w:rPr>
-          <w:highlight w:val="yellow"/>
-        </w:rPr>
-        <w:t>будет подвержен радиационному облучению тепловыми нейтронами, что может вызывать</w:t>
-      </w:r>
-      <w:r>
-        <w:rPr>
-          <w:highlight w:val="yellow"/>
-        </w:rPr>
-        <w:t xml:space="preserve"> его</w:t>
-      </w:r>
-      <w:r>
-        <w:rPr>
-          <w:highlight w:val="yellow"/>
-        </w:rPr>
-        <w:t xml:space="preserve"> радиационный рост и распухание</w:t>
-      </w:r>
-      <w:r>
-        <w:rPr>
-          <w:highlight w:val="yellow"/>
-        </w:rPr>
-        <w:t xml:space="preserve">. Следует отметить, что благодаря свойству никеля стабилизировать </w:t>
-      </w:r>
-      <w:proofErr w:type="spellStart"/>
-      <w:r>
-        <w:rPr>
-          <w:highlight w:val="yellow"/>
-        </w:rPr>
-        <w:t>вакансионные</w:t>
-      </w:r>
-      <w:proofErr w:type="spellEnd"/>
-      <w:r>
-        <w:rPr>
-          <w:highlight w:val="yellow"/>
-        </w:rPr>
-        <w:t xml:space="preserve"> скопления, материал также может быть подвержен радиационном упрочнению и </w:t>
-      </w:r>
-      <w:proofErr w:type="spellStart"/>
-      <w:r>
-        <w:rPr>
-          <w:highlight w:val="yellow"/>
-        </w:rPr>
-        <w:t>охрупчиванию</w:t>
-      </w:r>
-      <w:proofErr w:type="spellEnd"/>
-      <w:r>
-        <w:rPr>
-          <w:highlight w:val="yellow"/>
-        </w:rPr>
-        <w:t xml:space="preserve"> [4]. Это может быть положительным фактором, так как сплав изначально обладает излишней пластичностью, как уже указывалось выше.</w:t>
-      </w:r>
-      <w:r>
-        <w:t xml:space="preserve"> </w:t>
-      </w:r>
-      <w:r>
-        <w:rPr>
-          <w:color w:val="FF0000"/>
-        </w:rPr>
-        <w:t>Это к четвертой главе ближе</w:t>
       </w:r>
     </w:p>
     <w:p>
@@ -5797,7 +4863,16 @@
           <w:sz w:val="24"/>
           <w:szCs w:val="24"/>
         </w:rPr>
-        <w:t>Технологичность</w:t>
+        <w:t>Техно</w:t>
+      </w:r>
+      <w:bookmarkStart w:id="5" w:name="_GoBack"/>
+      <w:bookmarkEnd w:id="5"/>
+      <w:r>
+        <w:rPr>
+          <w:sz w:val="24"/>
+          <w:szCs w:val="24"/>
+        </w:rPr>
+        <w:t>логичность</w:t>
       </w:r>
     </w:p>
     <w:p>
@@ -5931,7 +5006,6 @@
           <w:sz w:val="24"/>
           <w:szCs w:val="24"/>
         </w:rPr>
-        <w:lastRenderedPageBreak/>
         <w:t>подавление образования окислительных продуктов радиолиза при работе на мощности;</w:t>
       </w:r>
     </w:p>
@@ -5952,6 +5026,7 @@
           <w:sz w:val="24"/>
           <w:szCs w:val="24"/>
         </w:rPr>
+        <w:lastRenderedPageBreak/>
         <w:t>обеспечение проектной коррозионной стойкости конструкционных материалов оборудования и трубопроводов в течение всего срока эксплуатации энергоблока;</w:t>
       </w:r>
     </w:p>
@@ -6241,11 +5316,11 @@
                     <pic:cNvPicPr/>
                   </pic:nvPicPr>
                   <pic:blipFill>
-                    <a:blip r:embed="rId18">
+                    <a:blip r:embed="rId10">
                       <a:extLst>
                         <a:ext uri="{BEBA8EAE-BF5A-486C-A8C5-ECC9F3942E4B}">
                           <a14:imgProps xmlns:a14="http://schemas.microsoft.com/office/drawing/2010/main">
-                            <a14:imgLayer r:embed="rId19">
+                            <a14:imgLayer r:embed="rId11">
                               <a14:imgEffect>
                                 <a14:sharpenSoften amount="50000"/>
                               </a14:imgEffect>
@@ -6783,31 +5858,9 @@
         <w:rPr>
           <w:color w:val="222222"/>
           <w:shd w:val="clear" w:color="auto" w:fill="FFFFFF"/>
+          <w:lang w:val="en-US"/>
         </w:rPr>
         <w:t>5.</w:t>
-      </w:r>
-      <w:r>
-        <w:rPr>
-          <w:color w:val="222222"/>
-          <w:shd w:val="clear" w:color="auto" w:fill="FFFFFF"/>
-        </w:rPr>
-        <w:tab/>
-      </w:r>
-      <w:proofErr w:type="spellStart"/>
-      <w:r>
-        <w:rPr>
-          <w:color w:val="222222"/>
-          <w:shd w:val="clear" w:color="auto" w:fill="FFFFFF"/>
-        </w:rPr>
-        <w:t>Приданцев</w:t>
-      </w:r>
-      <w:proofErr w:type="spellEnd"/>
-      <w:r>
-        <w:rPr>
-          <w:color w:val="222222"/>
-          <w:shd w:val="clear" w:color="auto" w:fill="FFFFFF"/>
-        </w:rPr>
-        <w:t xml:space="preserve">, Михаил Васильевич, Николай Павлович Талов, </w:t>
       </w:r>
       <w:r>
         <w:rPr>
@@ -6815,86 +5868,15 @@
           <w:shd w:val="clear" w:color="auto" w:fill="FFFFFF"/>
           <w:lang w:val="en-US"/>
         </w:rPr>
-        <w:t>and</w:t>
-      </w:r>
-      <w:r>
-        <w:rPr>
-          <w:color w:val="222222"/>
-          <w:shd w:val="clear" w:color="auto" w:fill="FFFFFF"/>
-        </w:rPr>
-        <w:t xml:space="preserve"> Феликс Львович Левин. </w:t>
-      </w:r>
-      <w:proofErr w:type="spellStart"/>
+        <w:tab/>
+      </w:r>
       <w:r>
         <w:rPr>
           <w:color w:val="222222"/>
           <w:shd w:val="clear" w:color="auto" w:fill="FFFFFF"/>
           <w:lang w:val="en-US"/>
         </w:rPr>
-        <w:t>Высокопрочные</w:t>
-      </w:r>
-      <w:proofErr w:type="spellEnd"/>
-      <w:r>
-        <w:rPr>
-          <w:color w:val="222222"/>
-          <w:shd w:val="clear" w:color="auto" w:fill="FFFFFF"/>
-          <w:lang w:val="en-US"/>
-        </w:rPr>
-        <w:t xml:space="preserve"> </w:t>
-      </w:r>
-      <w:proofErr w:type="spellStart"/>
-      <w:r>
-        <w:rPr>
-          <w:color w:val="222222"/>
-          <w:shd w:val="clear" w:color="auto" w:fill="FFFFFF"/>
-          <w:lang w:val="en-US"/>
-        </w:rPr>
-        <w:t>аустенитные</w:t>
-      </w:r>
-      <w:proofErr w:type="spellEnd"/>
-      <w:r>
-        <w:rPr>
-          <w:color w:val="222222"/>
-          <w:shd w:val="clear" w:color="auto" w:fill="FFFFFF"/>
-          <w:lang w:val="en-US"/>
-        </w:rPr>
-        <w:t xml:space="preserve"> </w:t>
-      </w:r>
-      <w:proofErr w:type="spellStart"/>
-      <w:r>
-        <w:rPr>
-          <w:color w:val="222222"/>
-          <w:shd w:val="clear" w:color="auto" w:fill="FFFFFF"/>
-          <w:lang w:val="en-US"/>
-        </w:rPr>
-        <w:t>стали</w:t>
-      </w:r>
-      <w:proofErr w:type="spellEnd"/>
-      <w:r>
-        <w:rPr>
-          <w:color w:val="222222"/>
-          <w:shd w:val="clear" w:color="auto" w:fill="FFFFFF"/>
-          <w:lang w:val="en-US"/>
-        </w:rPr>
-        <w:t xml:space="preserve">. </w:t>
-      </w:r>
-      <w:proofErr w:type="spellStart"/>
-      <w:r>
-        <w:rPr>
-          <w:color w:val="222222"/>
-          <w:shd w:val="clear" w:color="auto" w:fill="FFFFFF"/>
-          <w:lang w:val="en-US"/>
-        </w:rPr>
-        <w:t>Металлургия</w:t>
-      </w:r>
-      <w:proofErr w:type="spellEnd"/>
-      <w:r>
-        <w:rPr>
-          <w:color w:val="222222"/>
-          <w:shd w:val="clear" w:color="auto" w:fill="FFFFFF"/>
-          <w:lang w:val="en-US"/>
-        </w:rPr>
-        <w:t>,, 1969.</w:t>
+        <w:t>Dutta R. S. Corrosion aspects of Ni–Cr–Fe based and Ni–Cu based steam generator tube materials //Journal of Nuclear Materials. – 2009. – Т. 393. – №. 2. – С. 343-349.</w:t>
       </w:r>
     </w:p>
     <w:p>
@@ -6909,37 +5891,40 @@
         <w:rPr>
           <w:color w:val="222222"/>
           <w:shd w:val="clear" w:color="auto" w:fill="FFFFFF"/>
+          <w:lang w:val="en-US"/>
         </w:rPr>
       </w:pPr>
       <w:r>
         <w:rPr>
           <w:color w:val="222222"/>
           <w:shd w:val="clear" w:color="auto" w:fill="FFFFFF"/>
-        </w:rPr>
-        <w:t>6.</w:t>
+          <w:lang w:val="en-US"/>
+        </w:rPr>
+        <w:t>6</w:t>
       </w:r>
       <w:r>
         <w:rPr>
           <w:color w:val="222222"/>
           <w:shd w:val="clear" w:color="auto" w:fill="FFFFFF"/>
-        </w:rPr>
-        <w:tab/>
-      </w:r>
-      <w:proofErr w:type="spellStart"/>
+          <w:lang w:val="en-US"/>
+        </w:rPr>
+        <w:t>.</w:t>
+      </w:r>
       <w:r>
         <w:rPr>
           <w:color w:val="222222"/>
           <w:shd w:val="clear" w:color="auto" w:fill="FFFFFF"/>
-        </w:rPr>
-        <w:t>Химушин</w:t>
-      </w:r>
-      <w:proofErr w:type="spellEnd"/>
+          <w:lang w:val="en-US"/>
+        </w:rPr>
+        <w:tab/>
+      </w:r>
       <w:r>
         <w:rPr>
           <w:color w:val="222222"/>
           <w:shd w:val="clear" w:color="auto" w:fill="FFFFFF"/>
-        </w:rPr>
-        <w:t xml:space="preserve"> Ф. Ф. Жаропрочные стали и сплавы. – 1965.</w:t>
+          <w:lang w:val="en-US"/>
+        </w:rPr>
+        <w:t>Metals, Special. "Product handbook of high performance nickel alloys." Special Metals, Huntington, WV, accessed May 22 (2015): 2017.</w:t>
       </w:r>
     </w:p>
     <w:p>
@@ -6954,8 +5939,26 @@
         <w:rPr>
           <w:color w:val="222222"/>
           <w:shd w:val="clear" w:color="auto" w:fill="FFFFFF"/>
-        </w:rPr>
-      </w:pPr>
+          <w:lang w:val="en-US"/>
+        </w:rPr>
+      </w:pPr>
+      <w:r>
+        <w:rPr>
+          <w:color w:val="222222"/>
+          <w:shd w:val="clear" w:color="auto" w:fill="FFFFFF"/>
+          <w:lang w:val="en-US"/>
+        </w:rPr>
+        <w:t>7.</w:t>
+      </w:r>
+      <w:r>
+        <w:rPr>
+          <w:color w:val="222222"/>
+          <w:shd w:val="clear" w:color="auto" w:fill="FFFFFF"/>
+          <w:lang w:val="en-US"/>
+        </w:rPr>
+        <w:tab/>
+        <w:t>R.W. Bosch, D. Féron, J.P. Celis, Electrochemistry in light water reactors: reference electrodes, measurements, corrosion and tribocorrosion issues, EFC Publication No. 49, Woodhead Publishing in Materials, Cambridge, England, 2007.</w:t>
+      </w:r>
     </w:p>
     <w:p>
       <w:pPr>
@@ -6969,8 +5972,33 @@
         <w:rPr>
           <w:color w:val="222222"/>
           <w:shd w:val="clear" w:color="auto" w:fill="FFFFFF"/>
-        </w:rPr>
-      </w:pPr>
+          <w:lang w:val="en-US"/>
+        </w:rPr>
+      </w:pPr>
+      <w:r>
+        <w:rPr>
+          <w:color w:val="222222"/>
+          <w:shd w:val="clear" w:color="auto" w:fill="FFFFFF"/>
+          <w:lang w:val="en-US"/>
+        </w:rPr>
+        <w:t>8.</w:t>
+      </w:r>
+      <w:r>
+        <w:rPr>
+          <w:color w:val="222222"/>
+          <w:shd w:val="clear" w:color="auto" w:fill="FFFFFF"/>
+          <w:lang w:val="en-US"/>
+        </w:rPr>
+        <w:tab/>
+      </w:r>
+      <w:r>
+        <w:rPr>
+          <w:color w:val="222222"/>
+          <w:shd w:val="clear" w:color="auto" w:fill="FFFFFF"/>
+          <w:lang w:val="en-US"/>
+        </w:rPr>
+        <w:t>Y.B. Qiu, T. Shoji, Z.P. Lu, Effect of dissolved hydrogen on the electrochemical behaviour of Alloy 600 in simulated PWR primary water at 290 C, Corros. Sci. 53 (2011) 1983–1989.</w:t>
+      </w:r>
     </w:p>
     <w:p>
       <w:pPr>
@@ -6986,29 +6014,21 @@
           <w:shd w:val="clear" w:color="auto" w:fill="FFFFFF"/>
         </w:rPr>
       </w:pPr>
-    </w:p>
-    <w:p>
-      <w:pPr>
-        <w:widowControl w:val="0"/>
-        <w:autoSpaceDE w:val="0"/>
-        <w:autoSpaceDN w:val="0"/>
-        <w:adjustRightInd w:val="0"/>
-        <w:ind w:left="640" w:hanging="640"/>
-        <w:contextualSpacing/>
-        <w:jc w:val="both"/>
+      <w:r>
         <w:rPr>
           <w:color w:val="222222"/>
           <w:shd w:val="clear" w:color="auto" w:fill="FFFFFF"/>
           <w:lang w:val="en-US"/>
         </w:rPr>
-      </w:pPr>
+        <w:t>9.</w:t>
+      </w:r>
       <w:r>
         <w:rPr>
           <w:color w:val="222222"/>
           <w:shd w:val="clear" w:color="auto" w:fill="FFFFFF"/>
           <w:lang w:val="en-US"/>
         </w:rPr>
-        <w:t>5.</w:t>
+        <w:tab/>
       </w:r>
       <w:r>
         <w:rPr>
@@ -7016,302 +6036,7 @@
           <w:shd w:val="clear" w:color="auto" w:fill="FFFFFF"/>
           <w:lang w:val="en-US"/>
         </w:rPr>
-        <w:tab/>
-      </w:r>
-      <w:r>
-        <w:rPr>
-          <w:color w:val="222222"/>
-          <w:shd w:val="clear" w:color="auto" w:fill="FFFFFF"/>
-          <w:lang w:val="en-US"/>
-        </w:rPr>
-        <w:t>Dutta R. S. Corrosion aspects of Ni–Cr–Fe based and Ni–Cu based steam generator tube materials //Journal of Nuclear Materials. – 2009. – Т. 393. – №. 2. – С. 343-349.</w:t>
-      </w:r>
-    </w:p>
-    <w:p>
-      <w:pPr>
-        <w:widowControl w:val="0"/>
-        <w:autoSpaceDE w:val="0"/>
-        <w:autoSpaceDN w:val="0"/>
-        <w:adjustRightInd w:val="0"/>
-        <w:ind w:left="640" w:hanging="640"/>
-        <w:contextualSpacing/>
-        <w:jc w:val="both"/>
-        <w:rPr>
-          <w:color w:val="222222"/>
-          <w:shd w:val="clear" w:color="auto" w:fill="FFFFFF"/>
-          <w:lang w:val="en-US"/>
-        </w:rPr>
-      </w:pPr>
-      <w:r>
-        <w:rPr>
-          <w:color w:val="222222"/>
-          <w:shd w:val="clear" w:color="auto" w:fill="FFFFFF"/>
-          <w:lang w:val="en-US"/>
-        </w:rPr>
-        <w:t>6</w:t>
-      </w:r>
-      <w:r>
-        <w:rPr>
-          <w:color w:val="222222"/>
-          <w:shd w:val="clear" w:color="auto" w:fill="FFFFFF"/>
-          <w:lang w:val="en-US"/>
-        </w:rPr>
-        <w:t>.</w:t>
-      </w:r>
-      <w:r>
-        <w:rPr>
-          <w:color w:val="222222"/>
-          <w:shd w:val="clear" w:color="auto" w:fill="FFFFFF"/>
-          <w:lang w:val="en-US"/>
-        </w:rPr>
-        <w:tab/>
-      </w:r>
-      <w:r>
-        <w:rPr>
-          <w:color w:val="222222"/>
-          <w:shd w:val="clear" w:color="auto" w:fill="FFFFFF"/>
-          <w:lang w:val="en-US"/>
-        </w:rPr>
-        <w:t>Metals, Special. "Product handbook of high performance nickel alloys." Special Metals, Huntington, WV, accessed May 22 (2015): 2017.</w:t>
-      </w:r>
-    </w:p>
-    <w:p>
-      <w:pPr>
-        <w:widowControl w:val="0"/>
-        <w:autoSpaceDE w:val="0"/>
-        <w:autoSpaceDN w:val="0"/>
-        <w:adjustRightInd w:val="0"/>
-        <w:ind w:left="640" w:hanging="640"/>
-        <w:contextualSpacing/>
-        <w:jc w:val="both"/>
-        <w:rPr>
-          <w:color w:val="222222"/>
-          <w:shd w:val="clear" w:color="auto" w:fill="FFFFFF"/>
-          <w:lang w:val="en-US"/>
-        </w:rPr>
-      </w:pPr>
-      <w:r>
-        <w:rPr>
-          <w:color w:val="222222"/>
-          <w:shd w:val="clear" w:color="auto" w:fill="FFFFFF"/>
-          <w:lang w:val="en-US"/>
-        </w:rPr>
-        <w:t>7.</w:t>
-      </w:r>
-      <w:r>
-        <w:rPr>
-          <w:color w:val="222222"/>
-          <w:shd w:val="clear" w:color="auto" w:fill="FFFFFF"/>
-          <w:lang w:val="en-US"/>
-        </w:rPr>
-        <w:tab/>
-        <w:t>R.W. Bosch, D. Féron, J.P. Celis, Electrochemistry in light water reactors: reference electrodes, measurements, corrosion and tribocorrosion issues, EFC Publication No. 49, Woodhead Publishing in Materials, Cambridge, England, 2007.</w:t>
-      </w:r>
-    </w:p>
-    <w:p>
-      <w:pPr>
-        <w:widowControl w:val="0"/>
-        <w:autoSpaceDE w:val="0"/>
-        <w:autoSpaceDN w:val="0"/>
-        <w:adjustRightInd w:val="0"/>
-        <w:ind w:left="640" w:hanging="640"/>
-        <w:contextualSpacing/>
-        <w:jc w:val="both"/>
-        <w:rPr>
-          <w:color w:val="222222"/>
-          <w:shd w:val="clear" w:color="auto" w:fill="FFFFFF"/>
-          <w:lang w:val="en-US"/>
-        </w:rPr>
-      </w:pPr>
-      <w:r>
-        <w:rPr>
-          <w:color w:val="222222"/>
-          <w:shd w:val="clear" w:color="auto" w:fill="FFFFFF"/>
-          <w:lang w:val="en-US"/>
-        </w:rPr>
-        <w:t>8.</w:t>
-      </w:r>
-      <w:r>
-        <w:rPr>
-          <w:color w:val="222222"/>
-          <w:shd w:val="clear" w:color="auto" w:fill="FFFFFF"/>
-          <w:lang w:val="en-US"/>
-        </w:rPr>
-        <w:tab/>
-      </w:r>
-      <w:r>
-        <w:rPr>
-          <w:color w:val="222222"/>
-          <w:shd w:val="clear" w:color="auto" w:fill="FFFFFF"/>
-          <w:lang w:val="en-US"/>
-        </w:rPr>
-        <w:t>Y.B. Qiu, T. Shoji, Z.P. Lu, Effect of dissolved hydrogen on the electrochemical behaviour of Alloy 600 in simulated PWR primary water at 290 C, Corros. Sci. 53 (2011) 1983–1989.</w:t>
-      </w:r>
-    </w:p>
-    <w:p>
-      <w:pPr>
-        <w:widowControl w:val="0"/>
-        <w:autoSpaceDE w:val="0"/>
-        <w:autoSpaceDN w:val="0"/>
-        <w:adjustRightInd w:val="0"/>
-        <w:ind w:left="640" w:hanging="640"/>
-        <w:contextualSpacing/>
-        <w:jc w:val="both"/>
-        <w:rPr>
-          <w:color w:val="222222"/>
-          <w:shd w:val="clear" w:color="auto" w:fill="FFFFFF"/>
-          <w:lang w:val="en-US"/>
-        </w:rPr>
-      </w:pPr>
-      <w:r>
-        <w:rPr>
-          <w:color w:val="222222"/>
-          <w:shd w:val="clear" w:color="auto" w:fill="FFFFFF"/>
-          <w:lang w:val="en-US"/>
-        </w:rPr>
-        <w:t>9.</w:t>
-      </w:r>
-      <w:r>
-        <w:rPr>
-          <w:color w:val="222222"/>
-          <w:shd w:val="clear" w:color="auto" w:fill="FFFFFF"/>
-          <w:lang w:val="en-US"/>
-        </w:rPr>
-        <w:tab/>
-      </w:r>
-      <w:r>
-        <w:rPr>
-          <w:color w:val="222222"/>
-          <w:shd w:val="clear" w:color="auto" w:fill="FFFFFF"/>
-          <w:lang w:val="en-US"/>
-        </w:rPr>
         <w:t>Stollery K. R. Mineral depletion with cost as the extraction limit: A model applied to the behavior of prices in the nickel industry //Journal of Environmental Economics and Management. – 1983. – Т. 10. – №. 2. – С. 151-165.</w:t>
-      </w:r>
-    </w:p>
-    <w:p>
-      <w:pPr>
-        <w:widowControl w:val="0"/>
-        <w:autoSpaceDE w:val="0"/>
-        <w:autoSpaceDN w:val="0"/>
-        <w:adjustRightInd w:val="0"/>
-        <w:ind w:left="640" w:hanging="640"/>
-        <w:contextualSpacing/>
-        <w:jc w:val="both"/>
-        <w:rPr>
-          <w:color w:val="222222"/>
-          <w:shd w:val="clear" w:color="auto" w:fill="FFFFFF"/>
-        </w:rPr>
-      </w:pPr>
-      <w:r>
-        <w:rPr>
-          <w:color w:val="222222"/>
-          <w:shd w:val="clear" w:color="auto" w:fill="FFFFFF"/>
-          <w:lang w:val="en-US"/>
-        </w:rPr>
-        <w:t>10.</w:t>
-      </w:r>
-      <w:r>
-        <w:rPr>
-          <w:color w:val="222222"/>
-          <w:shd w:val="clear" w:color="auto" w:fill="FFFFFF"/>
-          <w:lang w:val="en-US"/>
-        </w:rPr>
-        <w:tab/>
-      </w:r>
-      <w:r>
-        <w:rPr>
-          <w:color w:val="222222"/>
-          <w:shd w:val="clear" w:color="auto" w:fill="FFFFFF"/>
-          <w:lang w:val="en-US"/>
-        </w:rPr>
-        <w:t xml:space="preserve">Lucan D., Fulger M., Jinescu G. Corrosion process of Incoloy-800 in high pressure and temperature aqueous environment //Rev. Chim. – 2008. – Т. 59. – №. </w:t>
-      </w:r>
-      <w:r>
-        <w:rPr>
-          <w:color w:val="222222"/>
-          <w:shd w:val="clear" w:color="auto" w:fill="FFFFFF"/>
-        </w:rPr>
-        <w:t>9. – С. 1026-1029.</w:t>
-      </w:r>
-    </w:p>
-    <w:p>
-      <w:pPr>
-        <w:widowControl w:val="0"/>
-        <w:autoSpaceDE w:val="0"/>
-        <w:autoSpaceDN w:val="0"/>
-        <w:adjustRightInd w:val="0"/>
-        <w:ind w:left="640" w:hanging="640"/>
-        <w:contextualSpacing/>
-        <w:jc w:val="both"/>
-        <w:rPr>
-          <w:color w:val="222222"/>
-          <w:shd w:val="clear" w:color="auto" w:fill="FFFFFF"/>
-        </w:rPr>
-      </w:pPr>
-      <w:r>
-        <w:rPr>
-          <w:color w:val="222222"/>
-          <w:shd w:val="clear" w:color="auto" w:fill="FFFFFF"/>
-        </w:rPr>
-        <w:t>1</w:t>
-      </w:r>
-      <w:r>
-        <w:rPr>
-          <w:color w:val="222222"/>
-          <w:shd w:val="clear" w:color="auto" w:fill="FFFFFF"/>
-        </w:rPr>
-        <w:t>1</w:t>
-      </w:r>
-      <w:r>
-        <w:rPr>
-          <w:color w:val="222222"/>
-          <w:shd w:val="clear" w:color="auto" w:fill="FFFFFF"/>
-        </w:rPr>
-        <w:t>.</w:t>
-      </w:r>
-      <w:r>
-        <w:rPr>
-          <w:color w:val="222222"/>
-          <w:shd w:val="clear" w:color="auto" w:fill="FFFFFF"/>
-        </w:rPr>
-        <w:tab/>
-        <w:t>Трегубова О. И., Брыков С. И., Сусакин С. Н. ВОДНО-ХИМИЧЕСКИЙ РЕЖИМ ПЕРВОГО КОНТУРА ДЛЯ АЭС С ВВЭР-ТОИ.</w:t>
-      </w:r>
-    </w:p>
-    <w:p>
-      <w:pPr>
-        <w:widowControl w:val="0"/>
-        <w:autoSpaceDE w:val="0"/>
-        <w:autoSpaceDN w:val="0"/>
-        <w:adjustRightInd w:val="0"/>
-        <w:ind w:left="640" w:hanging="640"/>
-        <w:contextualSpacing/>
-        <w:jc w:val="both"/>
-        <w:rPr>
-          <w:color w:val="222222"/>
-          <w:shd w:val="clear" w:color="auto" w:fill="FFFFFF"/>
-        </w:rPr>
-      </w:pPr>
-      <w:r>
-        <w:rPr>
-          <w:color w:val="222222"/>
-          <w:shd w:val="clear" w:color="auto" w:fill="FFFFFF"/>
-        </w:rPr>
-        <w:t>12.</w:t>
-      </w:r>
-      <w:r>
-        <w:rPr>
-          <w:color w:val="222222"/>
-          <w:shd w:val="clear" w:color="auto" w:fill="FFFFFF"/>
-        </w:rPr>
-        <w:tab/>
-      </w:r>
-      <w:r>
-        <w:rPr>
-          <w:color w:val="222222"/>
-          <w:shd w:val="clear" w:color="auto" w:fill="FFFFFF"/>
-        </w:rPr>
-        <w:t>Акимов А. М. ББК 31.47 А391.</w:t>
       </w:r>
     </w:p>
     <w:p>
@@ -9736,7 +8461,7 @@
 </file>
 
 <file path=customXml/itemProps1.xml><?xml version="1.0" encoding="utf-8"?>
-<ds:datastoreItem xmlns:ds="http://schemas.openxmlformats.org/officeDocument/2006/customXml" ds:itemID="{0B68EBFB-B97B-43ED-9B0E-280E4F606BD5}">
+<ds:datastoreItem xmlns:ds="http://schemas.openxmlformats.org/officeDocument/2006/customXml" ds:itemID="{48D9C799-CAB7-46D0-9FBE-641DF476749F}">
   <ds:schemaRefs>
     <ds:schemaRef ds:uri="http://schemas.openxmlformats.org/officeDocument/2006/bibliography"/>
   </ds:schemaRefs>

</xml_diff>